<commit_message>
Cập nhật ERD lần 2
sua bao cao - hao
</commit_message>
<xml_diff>
--- a/PTNV_CuaHangLinhKienMayTinh.docx
+++ b/PTNV_CuaHangLinhKienMayTinh.docx
@@ -38217,33 +38217,19 @@
     <w:p>
       <w:pPr>
         <w:rPr>
-          <w:rFonts w:ascii="Times New Roman" w:hAnsi="Times New Roman" w:cs="Times New Roman"/>
-          <w:b/>
-          <w:bCs/>
-          <w:i/>
-          <w:iCs/>
-          <w:sz w:val="28"/>
-          <w:szCs w:val="28"/>
           <w:lang w:eastAsia="en-US"/>
         </w:rPr>
       </w:pPr>
       <w:r>
         <w:rPr>
-          <w:rFonts w:ascii="Times New Roman" w:hAnsi="Times New Roman" w:cs="Times New Roman"/>
-          <w:b/>
-          <w:bCs/>
-          <w:i/>
-          <w:iCs/>
           <w:noProof/>
-          <w:sz w:val="28"/>
-          <w:szCs w:val="28"/>
           <w:lang w:eastAsia="en-US"/>
         </w:rPr>
         <w:drawing>
-          <wp:inline distT="0" distB="0" distL="0" distR="0" wp14:anchorId="0E9C6191" wp14:editId="3FBC51D5">
-            <wp:extent cx="5274310" cy="4900295"/>
+          <wp:inline distT="0" distB="0" distL="0" distR="0" wp14:anchorId="6170F402" wp14:editId="6C9B43C4">
+            <wp:extent cx="5274310" cy="5400675"/>
             <wp:effectExtent l="0" t="0" r="2540" b="0"/>
-            <wp:docPr id="913976723" name="Picture 1"/>
+            <wp:docPr id="1805844135" name="Picture 3" descr="A black and white background with white text&#10;&#10;Description automatically generated"/>
             <wp:cNvGraphicFramePr>
               <a:graphicFrameLocks xmlns:a="http://schemas.openxmlformats.org/drawingml/2006/main" noChangeAspect="1"/>
             </wp:cNvGraphicFramePr>
@@ -38251,7 +38237,7 @@
               <a:graphicData uri="http://schemas.openxmlformats.org/drawingml/2006/picture">
                 <pic:pic xmlns:pic="http://schemas.openxmlformats.org/drawingml/2006/picture">
                   <pic:nvPicPr>
-                    <pic:cNvPr id="913976723" name="Picture 913976723"/>
+                    <pic:cNvPr id="1805844135" name="Picture 3" descr="A black and white background with white text&#10;&#10;Description automatically generated"/>
                     <pic:cNvPicPr/>
                   </pic:nvPicPr>
                   <pic:blipFill>
@@ -38269,7 +38255,7 @@
                   <pic:spPr>
                     <a:xfrm>
                       <a:off x="0" y="0"/>
-                      <a:ext cx="5274310" cy="4900295"/>
+                      <a:ext cx="5274310" cy="5400675"/>
                     </a:xfrm>
                     <a:prstGeom prst="rect">
                       <a:avLst/>
@@ -38281,6 +38267,27 @@
           </wp:inline>
         </w:drawing>
       </w:r>
+    </w:p>
+    <w:p>
+      <w:pPr>
+        <w:rPr>
+          <w:lang w:eastAsia="en-US"/>
+        </w:rPr>
+      </w:pPr>
+    </w:p>
+    <w:p>
+      <w:pPr>
+        <w:rPr>
+          <w:rFonts w:ascii="Times New Roman" w:hAnsi="Times New Roman" w:cs="Times New Roman"/>
+          <w:b/>
+          <w:bCs/>
+          <w:i/>
+          <w:iCs/>
+          <w:sz w:val="28"/>
+          <w:szCs w:val="28"/>
+          <w:lang w:eastAsia="en-US"/>
+        </w:rPr>
+      </w:pPr>
     </w:p>
     <w:p>
       <w:pPr>
@@ -39369,6 +39376,7 @@
                 <w:szCs w:val="28"/>
                 <w:shd w:val="clear" w:color="auto" w:fill="FBFBFB"/>
               </w:rPr>
+              <w:lastRenderedPageBreak/>
               <w:t>PASSWORD</w:t>
             </w:r>
           </w:p>
@@ -39493,7 +39501,25 @@
           <w:szCs w:val="28"/>
           <w:lang w:val="en-US"/>
         </w:rPr>
-        <w:t xml:space="preserve">KHACH_HANG dùng để </w:t>
+        <w:t>KHACH</w:t>
+      </w:r>
+      <w:r>
+        <w:rPr>
+          <w:rFonts w:ascii="Times New Roman" w:hAnsi="Times New Roman" w:cs="Times New Roman"/>
+          <w:sz w:val="28"/>
+          <w:szCs w:val="28"/>
+          <w:lang w:val="en-US"/>
+        </w:rPr>
+        <w:t>_</w:t>
+      </w:r>
+      <w:r>
+        <w:rPr>
+          <w:rFonts w:ascii="Times New Roman" w:hAnsi="Times New Roman" w:cs="Times New Roman"/>
+          <w:sz w:val="28"/>
+          <w:szCs w:val="28"/>
+          <w:lang w:val="en-US"/>
+        </w:rPr>
+        <w:t xml:space="preserve">HANG dùng để </w:t>
       </w:r>
       <w:r>
         <w:rPr>
@@ -39663,7 +39689,6 @@
                 <w:sz w:val="28"/>
                 <w:szCs w:val="28"/>
               </w:rPr>
-              <w:lastRenderedPageBreak/>
               <w:t>Loại thực</w:t>
             </w:r>
             <w:r>
@@ -41003,1247 +41028,6 @@
       <w:pPr>
         <w:rPr>
           <w:lang w:val="vi-VN" w:eastAsia="en-US"/>
-        </w:rPr>
-      </w:pPr>
-    </w:p>
-    <w:tbl>
-      <w:tblPr>
-        <w:tblStyle w:val="TableGrid"/>
-        <w:tblW w:w="5000" w:type="pct"/>
-        <w:tblLook w:val="04A0" w:firstRow="1" w:lastRow="0" w:firstColumn="1" w:lastColumn="0" w:noHBand="0" w:noVBand="1"/>
-      </w:tblPr>
-      <w:tblGrid>
-        <w:gridCol w:w="3452"/>
-        <w:gridCol w:w="2535"/>
-        <w:gridCol w:w="2535"/>
-      </w:tblGrid>
-      <w:tr>
-        <w:tc>
-          <w:tcPr>
-            <w:tcW w:w="5000" w:type="pct"/>
-            <w:gridSpan w:val="3"/>
-            <w:tcBorders>
-              <w:top w:val="single" w:sz="4" w:space="0" w:color="auto"/>
-              <w:left w:val="single" w:sz="4" w:space="0" w:color="auto"/>
-              <w:bottom w:val="single" w:sz="4" w:space="0" w:color="auto"/>
-              <w:right w:val="single" w:sz="4" w:space="0" w:color="auto"/>
-            </w:tcBorders>
-          </w:tcPr>
-          <w:p>
-            <w:pPr>
-              <w:spacing w:before="40" w:after="40"/>
-              <w:rPr>
-                <w:rFonts w:ascii="Times New Roman" w:eastAsia="Times New Roman" w:hAnsi="Times New Roman" w:cs="Times New Roman"/>
-                <w:i/>
-                <w:sz w:val="28"/>
-                <w:szCs w:val="28"/>
-              </w:rPr>
-            </w:pPr>
-            <w:r>
-              <w:rPr>
-                <w:rFonts w:ascii="Times New Roman" w:hAnsi="Times New Roman" w:cs="Times New Roman"/>
-                <w:sz w:val="28"/>
-                <w:szCs w:val="28"/>
-              </w:rPr>
-              <w:t>Loại thực</w:t>
-            </w:r>
-            <w:r>
-              <w:rPr>
-                <w:rFonts w:ascii="Times New Roman" w:hAnsi="Times New Roman" w:cs="Times New Roman"/>
-                <w:spacing w:val="-1"/>
-                <w:sz w:val="28"/>
-                <w:szCs w:val="28"/>
-              </w:rPr>
-              <w:t xml:space="preserve"> </w:t>
-            </w:r>
-            <w:r>
-              <w:rPr>
-                <w:rFonts w:ascii="Times New Roman" w:hAnsi="Times New Roman" w:cs="Times New Roman"/>
-                <w:sz w:val="28"/>
-                <w:szCs w:val="28"/>
-              </w:rPr>
-              <w:t>thể</w:t>
-            </w:r>
-            <w:r>
-              <w:rPr>
-                <w:rFonts w:ascii="Times New Roman" w:hAnsi="Times New Roman" w:cs="Times New Roman"/>
-                <w:spacing w:val="-2"/>
-                <w:sz w:val="28"/>
-                <w:szCs w:val="28"/>
-              </w:rPr>
-              <w:t xml:space="preserve"> </w:t>
-            </w:r>
-            <w:r>
-              <w:rPr>
-                <w:rFonts w:ascii="Times New Roman" w:hAnsi="Times New Roman" w:cs="Times New Roman"/>
-                <w:sz w:val="28"/>
-                <w:szCs w:val="28"/>
-              </w:rPr>
-              <w:t>TRA_GOP dùng để</w:t>
-            </w:r>
-            <w:r>
-              <w:rPr>
-                <w:rFonts w:ascii="Times New Roman" w:hAnsi="Times New Roman" w:cs="Times New Roman"/>
-                <w:spacing w:val="-2"/>
-                <w:sz w:val="28"/>
-                <w:szCs w:val="28"/>
-              </w:rPr>
-              <w:t xml:space="preserve"> </w:t>
-            </w:r>
-            <w:r>
-              <w:rPr>
-                <w:rFonts w:ascii="Times New Roman" w:hAnsi="Times New Roman" w:cs="Times New Roman"/>
-                <w:sz w:val="28"/>
-                <w:szCs w:val="28"/>
-              </w:rPr>
-              <w:t>lưu</w:t>
-            </w:r>
-            <w:r>
-              <w:rPr>
-                <w:rFonts w:ascii="Times New Roman" w:hAnsi="Times New Roman" w:cs="Times New Roman"/>
-                <w:spacing w:val="-2"/>
-                <w:sz w:val="28"/>
-                <w:szCs w:val="28"/>
-              </w:rPr>
-              <w:t xml:space="preserve"> </w:t>
-            </w:r>
-            <w:r>
-              <w:rPr>
-                <w:rFonts w:ascii="Times New Roman" w:hAnsi="Times New Roman" w:cs="Times New Roman"/>
-                <w:sz w:val="28"/>
-                <w:szCs w:val="28"/>
-              </w:rPr>
-              <w:t>thông tin</w:t>
-            </w:r>
-            <w:r>
-              <w:rPr>
-                <w:rFonts w:ascii="Times New Roman" w:hAnsi="Times New Roman" w:cs="Times New Roman"/>
-                <w:spacing w:val="-1"/>
-                <w:sz w:val="28"/>
-                <w:szCs w:val="28"/>
-              </w:rPr>
-              <w:t xml:space="preserve"> </w:t>
-            </w:r>
-            <w:r>
-              <w:rPr>
-                <w:rFonts w:ascii="Times New Roman" w:hAnsi="Times New Roman" w:cs="Times New Roman"/>
-                <w:sz w:val="28"/>
-                <w:szCs w:val="28"/>
-              </w:rPr>
-              <w:t>của</w:t>
-            </w:r>
-            <w:r>
-              <w:rPr>
-                <w:rFonts w:ascii="Times New Roman" w:hAnsi="Times New Roman" w:cs="Times New Roman"/>
-                <w:spacing w:val="1"/>
-                <w:sz w:val="28"/>
-                <w:szCs w:val="28"/>
-              </w:rPr>
-              <w:t xml:space="preserve"> </w:t>
-            </w:r>
-            <w:r>
-              <w:rPr>
-                <w:rFonts w:ascii="Times New Roman" w:hAnsi="Times New Roman" w:cs="Times New Roman"/>
-                <w:spacing w:val="1"/>
-                <w:sz w:val="28"/>
-                <w:szCs w:val="28"/>
-              </w:rPr>
-              <w:t>đơn hàng trả góp</w:t>
-            </w:r>
-            <w:r>
-              <w:rPr>
-                <w:rFonts w:ascii="Times New Roman" w:hAnsi="Times New Roman" w:cs="Times New Roman"/>
-                <w:spacing w:val="-2"/>
-                <w:sz w:val="28"/>
-                <w:szCs w:val="28"/>
-              </w:rPr>
-              <w:t xml:space="preserve"> </w:t>
-            </w:r>
-            <w:r>
-              <w:rPr>
-                <w:rFonts w:ascii="Times New Roman" w:hAnsi="Times New Roman" w:cs="Times New Roman"/>
-                <w:sz w:val="28"/>
-                <w:szCs w:val="28"/>
-              </w:rPr>
-              <w:t>trong</w:t>
-            </w:r>
-            <w:r>
-              <w:rPr>
-                <w:rFonts w:ascii="Times New Roman" w:hAnsi="Times New Roman" w:cs="Times New Roman"/>
-                <w:spacing w:val="-2"/>
-                <w:sz w:val="28"/>
-                <w:szCs w:val="28"/>
-              </w:rPr>
-              <w:t xml:space="preserve"> </w:t>
-            </w:r>
-            <w:r>
-              <w:rPr>
-                <w:rFonts w:ascii="Times New Roman" w:hAnsi="Times New Roman" w:cs="Times New Roman"/>
-                <w:sz w:val="28"/>
-                <w:szCs w:val="28"/>
-              </w:rPr>
-              <w:t>hệ</w:t>
-            </w:r>
-            <w:r>
-              <w:rPr>
-                <w:rFonts w:ascii="Times New Roman" w:hAnsi="Times New Roman" w:cs="Times New Roman"/>
-                <w:spacing w:val="-2"/>
-                <w:sz w:val="28"/>
-                <w:szCs w:val="28"/>
-              </w:rPr>
-              <w:t xml:space="preserve"> </w:t>
-            </w:r>
-            <w:r>
-              <w:rPr>
-                <w:rFonts w:ascii="Times New Roman" w:hAnsi="Times New Roman" w:cs="Times New Roman"/>
-                <w:sz w:val="28"/>
-                <w:szCs w:val="28"/>
-              </w:rPr>
-              <w:t>thống</w:t>
-            </w:r>
-          </w:p>
-        </w:tc>
-      </w:tr>
-      <w:tr>
-        <w:tc>
-          <w:tcPr>
-            <w:tcW w:w="1666" w:type="pct"/>
-            <w:tcBorders>
-              <w:top w:val="single" w:sz="4" w:space="0" w:color="auto"/>
-              <w:left w:val="single" w:sz="4" w:space="0" w:color="auto"/>
-              <w:bottom w:val="single" w:sz="4" w:space="0" w:color="auto"/>
-              <w:right w:val="single" w:sz="4" w:space="0" w:color="auto"/>
-            </w:tcBorders>
-          </w:tcPr>
-          <w:p>
-            <w:pPr>
-              <w:spacing w:before="40" w:after="40"/>
-              <w:rPr>
-                <w:rFonts w:ascii="Times New Roman" w:eastAsia="Times New Roman" w:hAnsi="Times New Roman" w:cs="Times New Roman"/>
-                <w:b/>
-                <w:bCs/>
-                <w:iCs/>
-                <w:sz w:val="28"/>
-                <w:szCs w:val="28"/>
-              </w:rPr>
-            </w:pPr>
-            <w:r>
-              <w:rPr>
-                <w:rFonts w:ascii="Times New Roman" w:eastAsia="Times New Roman" w:hAnsi="Times New Roman" w:cs="Times New Roman"/>
-                <w:b/>
-                <w:bCs/>
-                <w:iCs/>
-                <w:sz w:val="28"/>
-                <w:szCs w:val="28"/>
-              </w:rPr>
-              <w:t>Thuộc tính</w:t>
-            </w:r>
-          </w:p>
-        </w:tc>
-        <w:tc>
-          <w:tcPr>
-            <w:tcW w:w="1667" w:type="pct"/>
-            <w:tcBorders>
-              <w:top w:val="single" w:sz="4" w:space="0" w:color="auto"/>
-              <w:left w:val="single" w:sz="4" w:space="0" w:color="auto"/>
-              <w:bottom w:val="single" w:sz="4" w:space="0" w:color="auto"/>
-              <w:right w:val="single" w:sz="4" w:space="0" w:color="auto"/>
-            </w:tcBorders>
-          </w:tcPr>
-          <w:p>
-            <w:pPr>
-              <w:spacing w:before="40" w:after="40"/>
-              <w:rPr>
-                <w:rFonts w:ascii="Times New Roman" w:eastAsia="Times New Roman" w:hAnsi="Times New Roman" w:cs="Times New Roman"/>
-                <w:b/>
-                <w:bCs/>
-                <w:iCs/>
-                <w:sz w:val="28"/>
-                <w:szCs w:val="28"/>
-              </w:rPr>
-            </w:pPr>
-            <w:r>
-              <w:rPr>
-                <w:rFonts w:ascii="Times New Roman" w:eastAsia="Times New Roman" w:hAnsi="Times New Roman" w:cs="Times New Roman"/>
-                <w:b/>
-                <w:bCs/>
-                <w:iCs/>
-                <w:sz w:val="28"/>
-                <w:szCs w:val="28"/>
-              </w:rPr>
-              <w:t>Kiểu</w:t>
-            </w:r>
-          </w:p>
-        </w:tc>
-        <w:tc>
-          <w:tcPr>
-            <w:tcW w:w="1667" w:type="pct"/>
-            <w:tcBorders>
-              <w:top w:val="single" w:sz="4" w:space="0" w:color="auto"/>
-              <w:left w:val="single" w:sz="4" w:space="0" w:color="auto"/>
-              <w:bottom w:val="single" w:sz="4" w:space="0" w:color="auto"/>
-              <w:right w:val="single" w:sz="4" w:space="0" w:color="auto"/>
-            </w:tcBorders>
-          </w:tcPr>
-          <w:p>
-            <w:pPr>
-              <w:spacing w:before="40" w:after="40"/>
-              <w:rPr>
-                <w:rFonts w:ascii="Times New Roman" w:eastAsia="Times New Roman" w:hAnsi="Times New Roman" w:cs="Times New Roman"/>
-                <w:b/>
-                <w:bCs/>
-                <w:iCs/>
-                <w:sz w:val="28"/>
-                <w:szCs w:val="28"/>
-              </w:rPr>
-            </w:pPr>
-            <w:r>
-              <w:rPr>
-                <w:rFonts w:ascii="Times New Roman" w:eastAsia="Times New Roman" w:hAnsi="Times New Roman" w:cs="Times New Roman"/>
-                <w:b/>
-                <w:bCs/>
-                <w:iCs/>
-                <w:sz w:val="28"/>
-                <w:szCs w:val="28"/>
-              </w:rPr>
-              <w:t>Diễn giải</w:t>
-            </w:r>
-          </w:p>
-        </w:tc>
-      </w:tr>
-      <w:tr>
-        <w:tc>
-          <w:tcPr>
-            <w:tcW w:w="1666" w:type="pct"/>
-            <w:tcBorders>
-              <w:top w:val="single" w:sz="4" w:space="0" w:color="auto"/>
-              <w:left w:val="single" w:sz="4" w:space="0" w:color="auto"/>
-              <w:bottom w:val="single" w:sz="4" w:space="0" w:color="auto"/>
-              <w:right w:val="single" w:sz="4" w:space="0" w:color="auto"/>
-            </w:tcBorders>
-          </w:tcPr>
-          <w:p>
-            <w:pPr>
-              <w:spacing w:before="40" w:after="40"/>
-              <w:rPr>
-                <w:rFonts w:ascii="Times New Roman" w:eastAsia="Times New Roman" w:hAnsi="Times New Roman" w:cs="Times New Roman"/>
-                <w:i/>
-                <w:sz w:val="28"/>
-                <w:szCs w:val="28"/>
-              </w:rPr>
-            </w:pPr>
-            <w:r>
-              <w:rPr>
-                <w:rFonts w:ascii="Times New Roman" w:hAnsi="Times New Roman" w:cs="Times New Roman"/>
-                <w:color w:val="000000"/>
-                <w:sz w:val="28"/>
-                <w:szCs w:val="28"/>
-                <w:shd w:val="clear" w:color="auto" w:fill="FBFBFB"/>
-              </w:rPr>
-              <w:t>ID</w:t>
-            </w:r>
-            <w:r>
-              <w:rPr>
-                <w:rFonts w:ascii="Times New Roman" w:hAnsi="Times New Roman" w:cs="Times New Roman"/>
-                <w:color w:val="000000"/>
-                <w:sz w:val="28"/>
-                <w:szCs w:val="28"/>
-                <w:shd w:val="clear" w:color="auto" w:fill="FBFBFB"/>
-              </w:rPr>
-              <w:t>_</w:t>
-            </w:r>
-            <w:r>
-              <w:rPr>
-                <w:rFonts w:ascii="Times New Roman" w:hAnsi="Times New Roman" w:cs="Times New Roman"/>
-                <w:color w:val="000000"/>
-                <w:sz w:val="28"/>
-                <w:szCs w:val="28"/>
-                <w:shd w:val="clear" w:color="auto" w:fill="FBFBFB"/>
-              </w:rPr>
-              <w:t>TG</w:t>
-            </w:r>
-          </w:p>
-        </w:tc>
-        <w:tc>
-          <w:tcPr>
-            <w:tcW w:w="1667" w:type="pct"/>
-            <w:tcBorders>
-              <w:top w:val="single" w:sz="4" w:space="0" w:color="auto"/>
-              <w:left w:val="single" w:sz="4" w:space="0" w:color="auto"/>
-              <w:bottom w:val="single" w:sz="4" w:space="0" w:color="auto"/>
-              <w:right w:val="single" w:sz="4" w:space="0" w:color="auto"/>
-            </w:tcBorders>
-          </w:tcPr>
-          <w:p>
-            <w:pPr>
-              <w:spacing w:before="40" w:after="40"/>
-              <w:rPr>
-                <w:rFonts w:ascii="Times New Roman" w:eastAsia="Times New Roman" w:hAnsi="Times New Roman" w:cs="Times New Roman"/>
-                <w:iCs/>
-                <w:sz w:val="28"/>
-                <w:szCs w:val="28"/>
-              </w:rPr>
-            </w:pPr>
-            <w:r>
-              <w:rPr>
-                <w:rFonts w:ascii="Times New Roman" w:eastAsia="Times New Roman" w:hAnsi="Times New Roman" w:cs="Times New Roman"/>
-                <w:iCs/>
-                <w:sz w:val="28"/>
-                <w:szCs w:val="28"/>
-              </w:rPr>
-              <w:t>I</w:t>
-            </w:r>
-            <w:r>
-              <w:rPr>
-                <w:rFonts w:ascii="Times New Roman" w:eastAsia="Times New Roman" w:hAnsi="Times New Roman" w:cs="Times New Roman"/>
-                <w:iCs/>
-                <w:sz w:val="28"/>
-                <w:szCs w:val="28"/>
-              </w:rPr>
-              <w:t>nt</w:t>
-            </w:r>
-          </w:p>
-        </w:tc>
-        <w:tc>
-          <w:tcPr>
-            <w:tcW w:w="1667" w:type="pct"/>
-            <w:tcBorders>
-              <w:top w:val="single" w:sz="4" w:space="0" w:color="auto"/>
-              <w:left w:val="single" w:sz="4" w:space="0" w:color="auto"/>
-              <w:bottom w:val="single" w:sz="4" w:space="0" w:color="auto"/>
-              <w:right w:val="single" w:sz="4" w:space="0" w:color="auto"/>
-            </w:tcBorders>
-          </w:tcPr>
-          <w:p>
-            <w:pPr>
-              <w:spacing w:before="40" w:after="40"/>
-              <w:rPr>
-                <w:rFonts w:ascii="Times New Roman" w:eastAsia="Times New Roman" w:hAnsi="Times New Roman" w:cs="Times New Roman"/>
-                <w:iCs/>
-                <w:sz w:val="28"/>
-                <w:szCs w:val="28"/>
-              </w:rPr>
-            </w:pPr>
-            <w:r>
-              <w:rPr>
-                <w:rFonts w:ascii="Times New Roman" w:eastAsia="Times New Roman" w:hAnsi="Times New Roman" w:cs="Times New Roman"/>
-                <w:iCs/>
-                <w:sz w:val="28"/>
-                <w:szCs w:val="28"/>
-              </w:rPr>
-              <w:t>Mã</w:t>
-            </w:r>
-            <w:r>
-              <w:rPr>
-                <w:rFonts w:ascii="Times New Roman" w:eastAsia="Times New Roman" w:hAnsi="Times New Roman" w:cs="Times New Roman"/>
-                <w:iCs/>
-                <w:sz w:val="28"/>
-                <w:szCs w:val="28"/>
-              </w:rPr>
-              <w:t xml:space="preserve"> </w:t>
-            </w:r>
-            <w:r>
-              <w:rPr>
-                <w:rFonts w:ascii="Times New Roman" w:eastAsia="Times New Roman" w:hAnsi="Times New Roman" w:cs="Times New Roman"/>
-                <w:iCs/>
-                <w:sz w:val="28"/>
-                <w:szCs w:val="28"/>
-              </w:rPr>
-              <w:t>trả</w:t>
-            </w:r>
-            <w:r>
-              <w:rPr>
-                <w:rFonts w:ascii="Times New Roman" w:eastAsia="Times New Roman" w:hAnsi="Times New Roman" w:cs="Times New Roman"/>
-                <w:iCs/>
-                <w:sz w:val="28"/>
-                <w:szCs w:val="28"/>
-              </w:rPr>
-              <w:t xml:space="preserve"> </w:t>
-            </w:r>
-            <w:r>
-              <w:rPr>
-                <w:rFonts w:ascii="Times New Roman" w:eastAsia="Times New Roman" w:hAnsi="Times New Roman" w:cs="Times New Roman"/>
-                <w:iCs/>
-                <w:sz w:val="28"/>
-                <w:szCs w:val="28"/>
-              </w:rPr>
-              <w:t>góp</w:t>
-            </w:r>
-          </w:p>
-        </w:tc>
-      </w:tr>
-      <w:tr>
-        <w:tc>
-          <w:tcPr>
-            <w:tcW w:w="1666" w:type="pct"/>
-            <w:tcBorders>
-              <w:top w:val="single" w:sz="4" w:space="0" w:color="auto"/>
-              <w:left w:val="single" w:sz="4" w:space="0" w:color="auto"/>
-              <w:bottom w:val="single" w:sz="4" w:space="0" w:color="auto"/>
-              <w:right w:val="single" w:sz="4" w:space="0" w:color="auto"/>
-            </w:tcBorders>
-          </w:tcPr>
-          <w:p>
-            <w:pPr>
-              <w:spacing w:before="40" w:after="40"/>
-              <w:rPr>
-                <w:rFonts w:ascii="Times New Roman" w:hAnsi="Times New Roman" w:cs="Times New Roman"/>
-                <w:color w:val="000000"/>
-                <w:sz w:val="28"/>
-                <w:szCs w:val="28"/>
-                <w:shd w:val="clear" w:color="auto" w:fill="FBFBFB"/>
-              </w:rPr>
-            </w:pPr>
-            <w:r>
-              <w:rPr>
-                <w:rFonts w:ascii="Times New Roman" w:hAnsi="Times New Roman" w:cs="Times New Roman"/>
-                <w:color w:val="000000"/>
-                <w:sz w:val="28"/>
-                <w:szCs w:val="28"/>
-                <w:shd w:val="clear" w:color="auto" w:fill="FBFBFB"/>
-              </w:rPr>
-              <w:t>ID_</w:t>
-            </w:r>
-            <w:r>
-              <w:rPr>
-                <w:rFonts w:ascii="Times New Roman" w:hAnsi="Times New Roman" w:cs="Times New Roman"/>
-                <w:color w:val="000000"/>
-                <w:sz w:val="28"/>
-                <w:szCs w:val="28"/>
-                <w:shd w:val="clear" w:color="auto" w:fill="FBFBFB"/>
-              </w:rPr>
-              <w:t>HD</w:t>
-            </w:r>
-          </w:p>
-        </w:tc>
-        <w:tc>
-          <w:tcPr>
-            <w:tcW w:w="1667" w:type="pct"/>
-            <w:tcBorders>
-              <w:top w:val="single" w:sz="4" w:space="0" w:color="auto"/>
-              <w:left w:val="single" w:sz="4" w:space="0" w:color="auto"/>
-              <w:bottom w:val="single" w:sz="4" w:space="0" w:color="auto"/>
-              <w:right w:val="single" w:sz="4" w:space="0" w:color="auto"/>
-            </w:tcBorders>
-          </w:tcPr>
-          <w:p>
-            <w:pPr>
-              <w:spacing w:before="40" w:after="40"/>
-              <w:rPr>
-                <w:rFonts w:ascii="Times New Roman" w:eastAsia="Times New Roman" w:hAnsi="Times New Roman" w:cs="Times New Roman"/>
-                <w:iCs/>
-                <w:sz w:val="28"/>
-                <w:szCs w:val="28"/>
-              </w:rPr>
-            </w:pPr>
-            <w:r>
-              <w:rPr>
-                <w:rFonts w:ascii="Times New Roman" w:eastAsia="Times New Roman" w:hAnsi="Times New Roman" w:cs="Times New Roman"/>
-                <w:iCs/>
-                <w:sz w:val="28"/>
-                <w:szCs w:val="28"/>
-              </w:rPr>
-              <w:t>I</w:t>
-            </w:r>
-            <w:r>
-              <w:rPr>
-                <w:rFonts w:ascii="Times New Roman" w:eastAsia="Times New Roman" w:hAnsi="Times New Roman" w:cs="Times New Roman"/>
-                <w:iCs/>
-                <w:sz w:val="28"/>
-                <w:szCs w:val="28"/>
-              </w:rPr>
-              <w:t>nt</w:t>
-            </w:r>
-          </w:p>
-        </w:tc>
-        <w:tc>
-          <w:tcPr>
-            <w:tcW w:w="1667" w:type="pct"/>
-            <w:tcBorders>
-              <w:top w:val="single" w:sz="4" w:space="0" w:color="auto"/>
-              <w:left w:val="single" w:sz="4" w:space="0" w:color="auto"/>
-              <w:bottom w:val="single" w:sz="4" w:space="0" w:color="auto"/>
-              <w:right w:val="single" w:sz="4" w:space="0" w:color="auto"/>
-            </w:tcBorders>
-          </w:tcPr>
-          <w:p>
-            <w:pPr>
-              <w:spacing w:before="40" w:after="40"/>
-              <w:rPr>
-                <w:rFonts w:ascii="Times New Roman" w:eastAsia="Times New Roman" w:hAnsi="Times New Roman" w:cs="Times New Roman"/>
-                <w:iCs/>
-                <w:sz w:val="28"/>
-                <w:szCs w:val="28"/>
-              </w:rPr>
-            </w:pPr>
-            <w:r>
-              <w:rPr>
-                <w:rFonts w:ascii="Times New Roman" w:eastAsia="Times New Roman" w:hAnsi="Times New Roman" w:cs="Times New Roman"/>
-                <w:iCs/>
-                <w:sz w:val="28"/>
-                <w:szCs w:val="28"/>
-              </w:rPr>
-              <w:t xml:space="preserve">Mã </w:t>
-            </w:r>
-            <w:r>
-              <w:rPr>
-                <w:rFonts w:ascii="Times New Roman" w:eastAsia="Times New Roman" w:hAnsi="Times New Roman" w:cs="Times New Roman"/>
-                <w:iCs/>
-                <w:sz w:val="28"/>
-                <w:szCs w:val="28"/>
-              </w:rPr>
-              <w:t>hoá</w:t>
-            </w:r>
-            <w:r>
-              <w:rPr>
-                <w:rFonts w:ascii="Times New Roman" w:eastAsia="Times New Roman" w:hAnsi="Times New Roman" w:cs="Times New Roman"/>
-                <w:iCs/>
-                <w:sz w:val="28"/>
-                <w:szCs w:val="28"/>
-              </w:rPr>
-              <w:t xml:space="preserve"> </w:t>
-            </w:r>
-            <w:r>
-              <w:rPr>
-                <w:rFonts w:ascii="Times New Roman" w:eastAsia="Times New Roman" w:hAnsi="Times New Roman" w:cs="Times New Roman"/>
-                <w:iCs/>
-                <w:sz w:val="28"/>
-                <w:szCs w:val="28"/>
-              </w:rPr>
-              <w:t>đơn</w:t>
-            </w:r>
-          </w:p>
-        </w:tc>
-      </w:tr>
-      <w:tr>
-        <w:tc>
-          <w:tcPr>
-            <w:tcW w:w="1666" w:type="pct"/>
-            <w:tcBorders>
-              <w:top w:val="single" w:sz="4" w:space="0" w:color="auto"/>
-              <w:left w:val="single" w:sz="4" w:space="0" w:color="auto"/>
-              <w:bottom w:val="single" w:sz="4" w:space="0" w:color="auto"/>
-              <w:right w:val="single" w:sz="4" w:space="0" w:color="auto"/>
-            </w:tcBorders>
-          </w:tcPr>
-          <w:p>
-            <w:pPr>
-              <w:spacing w:before="40" w:after="40"/>
-              <w:rPr>
-                <w:rFonts w:ascii="Times New Roman" w:eastAsia="Times New Roman" w:hAnsi="Times New Roman" w:cs="Times New Roman"/>
-                <w:iCs/>
-                <w:sz w:val="28"/>
-                <w:szCs w:val="28"/>
-              </w:rPr>
-            </w:pPr>
-            <w:r>
-              <w:rPr>
-                <w:rFonts w:ascii="Times New Roman" w:eastAsia="Times New Roman" w:hAnsi="Times New Roman" w:cs="Times New Roman"/>
-                <w:iCs/>
-                <w:sz w:val="28"/>
-                <w:szCs w:val="28"/>
-              </w:rPr>
-              <w:t>SOTIENPHAITRA</w:t>
-            </w:r>
-          </w:p>
-        </w:tc>
-        <w:tc>
-          <w:tcPr>
-            <w:tcW w:w="1667" w:type="pct"/>
-            <w:tcBorders>
-              <w:top w:val="single" w:sz="4" w:space="0" w:color="auto"/>
-              <w:left w:val="single" w:sz="4" w:space="0" w:color="auto"/>
-              <w:bottom w:val="single" w:sz="4" w:space="0" w:color="auto"/>
-              <w:right w:val="single" w:sz="4" w:space="0" w:color="auto"/>
-            </w:tcBorders>
-          </w:tcPr>
-          <w:p>
-            <w:pPr>
-              <w:spacing w:before="40" w:after="40"/>
-              <w:rPr>
-                <w:rFonts w:ascii="Times New Roman" w:eastAsia="Times New Roman" w:hAnsi="Times New Roman" w:cs="Times New Roman"/>
-                <w:iCs/>
-                <w:sz w:val="28"/>
-                <w:szCs w:val="28"/>
-              </w:rPr>
-            </w:pPr>
-            <w:r>
-              <w:rPr>
-                <w:rFonts w:ascii="Times New Roman" w:eastAsia="Times New Roman" w:hAnsi="Times New Roman" w:cs="Times New Roman"/>
-                <w:iCs/>
-                <w:sz w:val="28"/>
-                <w:szCs w:val="28"/>
-              </w:rPr>
-              <w:t>Double</w:t>
-            </w:r>
-          </w:p>
-        </w:tc>
-        <w:tc>
-          <w:tcPr>
-            <w:tcW w:w="1667" w:type="pct"/>
-            <w:tcBorders>
-              <w:top w:val="single" w:sz="4" w:space="0" w:color="auto"/>
-              <w:left w:val="single" w:sz="4" w:space="0" w:color="auto"/>
-              <w:bottom w:val="single" w:sz="4" w:space="0" w:color="auto"/>
-              <w:right w:val="single" w:sz="4" w:space="0" w:color="auto"/>
-            </w:tcBorders>
-          </w:tcPr>
-          <w:p>
-            <w:pPr>
-              <w:spacing w:before="40" w:after="40"/>
-              <w:rPr>
-                <w:rFonts w:ascii="Times New Roman" w:eastAsia="Times New Roman" w:hAnsi="Times New Roman" w:cs="Times New Roman"/>
-                <w:iCs/>
-                <w:sz w:val="28"/>
-                <w:szCs w:val="28"/>
-              </w:rPr>
-            </w:pPr>
-            <w:r>
-              <w:rPr>
-                <w:rFonts w:ascii="Times New Roman" w:eastAsia="Times New Roman" w:hAnsi="Times New Roman" w:cs="Times New Roman"/>
-                <w:iCs/>
-                <w:sz w:val="28"/>
-                <w:szCs w:val="28"/>
-              </w:rPr>
-              <w:t>Số tiền phải trả</w:t>
-            </w:r>
-          </w:p>
-        </w:tc>
-      </w:tr>
-      <w:tr>
-        <w:tc>
-          <w:tcPr>
-            <w:tcW w:w="1666" w:type="pct"/>
-            <w:tcBorders>
-              <w:top w:val="single" w:sz="4" w:space="0" w:color="auto"/>
-              <w:left w:val="single" w:sz="4" w:space="0" w:color="auto"/>
-              <w:bottom w:val="single" w:sz="4" w:space="0" w:color="auto"/>
-              <w:right w:val="single" w:sz="4" w:space="0" w:color="auto"/>
-            </w:tcBorders>
-          </w:tcPr>
-          <w:p>
-            <w:pPr>
-              <w:tabs>
-                <w:tab w:val="center" w:pos="1401"/>
-              </w:tabs>
-              <w:spacing w:before="40" w:after="40"/>
-              <w:rPr>
-                <w:rFonts w:ascii="Times New Roman" w:eastAsia="Times New Roman" w:hAnsi="Times New Roman" w:cs="Times New Roman"/>
-                <w:iCs/>
-                <w:sz w:val="28"/>
-                <w:szCs w:val="28"/>
-              </w:rPr>
-            </w:pPr>
-            <w:r>
-              <w:rPr>
-                <w:rFonts w:ascii="Times New Roman" w:eastAsia="Times New Roman" w:hAnsi="Times New Roman" w:cs="Times New Roman"/>
-                <w:iCs/>
-                <w:sz w:val="28"/>
-                <w:szCs w:val="28"/>
-              </w:rPr>
-              <w:t>SOTIENDATRA</w:t>
-            </w:r>
-          </w:p>
-        </w:tc>
-        <w:tc>
-          <w:tcPr>
-            <w:tcW w:w="1667" w:type="pct"/>
-            <w:tcBorders>
-              <w:top w:val="single" w:sz="4" w:space="0" w:color="auto"/>
-              <w:left w:val="single" w:sz="4" w:space="0" w:color="auto"/>
-              <w:bottom w:val="single" w:sz="4" w:space="0" w:color="auto"/>
-              <w:right w:val="single" w:sz="4" w:space="0" w:color="auto"/>
-            </w:tcBorders>
-          </w:tcPr>
-          <w:p>
-            <w:pPr>
-              <w:spacing w:before="40" w:after="40"/>
-              <w:rPr>
-                <w:rFonts w:ascii="Times New Roman" w:eastAsia="Times New Roman" w:hAnsi="Times New Roman" w:cs="Times New Roman"/>
-                <w:iCs/>
-                <w:sz w:val="28"/>
-                <w:szCs w:val="28"/>
-              </w:rPr>
-            </w:pPr>
-            <w:r>
-              <w:rPr>
-                <w:rFonts w:ascii="Times New Roman" w:eastAsia="Times New Roman" w:hAnsi="Times New Roman" w:cs="Times New Roman"/>
-                <w:iCs/>
-                <w:sz w:val="28"/>
-                <w:szCs w:val="28"/>
-              </w:rPr>
-              <w:t>Double</w:t>
-            </w:r>
-          </w:p>
-        </w:tc>
-        <w:tc>
-          <w:tcPr>
-            <w:tcW w:w="1667" w:type="pct"/>
-            <w:tcBorders>
-              <w:top w:val="single" w:sz="4" w:space="0" w:color="auto"/>
-              <w:left w:val="single" w:sz="4" w:space="0" w:color="auto"/>
-              <w:bottom w:val="single" w:sz="4" w:space="0" w:color="auto"/>
-              <w:right w:val="single" w:sz="4" w:space="0" w:color="auto"/>
-            </w:tcBorders>
-          </w:tcPr>
-          <w:p>
-            <w:pPr>
-              <w:spacing w:before="40" w:after="40"/>
-              <w:rPr>
-                <w:rFonts w:ascii="Times New Roman" w:eastAsia="Times New Roman" w:hAnsi="Times New Roman" w:cs="Times New Roman"/>
-                <w:iCs/>
-                <w:sz w:val="28"/>
-                <w:szCs w:val="28"/>
-              </w:rPr>
-            </w:pPr>
-            <w:r>
-              <w:rPr>
-                <w:rFonts w:ascii="Times New Roman" w:eastAsia="Times New Roman" w:hAnsi="Times New Roman" w:cs="Times New Roman"/>
-                <w:iCs/>
-                <w:sz w:val="28"/>
-                <w:szCs w:val="28"/>
-              </w:rPr>
-              <w:t>Số tiền đã trả</w:t>
-            </w:r>
-          </w:p>
-        </w:tc>
-      </w:tr>
-      <w:tr>
-        <w:tc>
-          <w:tcPr>
-            <w:tcW w:w="1666" w:type="pct"/>
-            <w:tcBorders>
-              <w:top w:val="single" w:sz="4" w:space="0" w:color="auto"/>
-              <w:left w:val="single" w:sz="4" w:space="0" w:color="auto"/>
-              <w:bottom w:val="single" w:sz="4" w:space="0" w:color="auto"/>
-              <w:right w:val="single" w:sz="4" w:space="0" w:color="auto"/>
-            </w:tcBorders>
-          </w:tcPr>
-          <w:p>
-            <w:pPr>
-              <w:spacing w:before="40" w:after="40"/>
-              <w:rPr>
-                <w:rFonts w:ascii="Times New Roman" w:eastAsia="Times New Roman" w:hAnsi="Times New Roman" w:cs="Times New Roman"/>
-                <w:iCs/>
-                <w:sz w:val="28"/>
-                <w:szCs w:val="28"/>
-              </w:rPr>
-            </w:pPr>
-            <w:r>
-              <w:rPr>
-                <w:rFonts w:ascii="Times New Roman" w:eastAsia="Times New Roman" w:hAnsi="Times New Roman" w:cs="Times New Roman"/>
-                <w:iCs/>
-                <w:sz w:val="28"/>
-                <w:szCs w:val="28"/>
-              </w:rPr>
-              <w:t>NGAYDONGTIEN</w:t>
-            </w:r>
-          </w:p>
-        </w:tc>
-        <w:tc>
-          <w:tcPr>
-            <w:tcW w:w="1667" w:type="pct"/>
-            <w:tcBorders>
-              <w:top w:val="single" w:sz="4" w:space="0" w:color="auto"/>
-              <w:left w:val="single" w:sz="4" w:space="0" w:color="auto"/>
-              <w:bottom w:val="single" w:sz="4" w:space="0" w:color="auto"/>
-              <w:right w:val="single" w:sz="4" w:space="0" w:color="auto"/>
-            </w:tcBorders>
-          </w:tcPr>
-          <w:p>
-            <w:pPr>
-              <w:spacing w:before="40" w:after="40"/>
-              <w:rPr>
-                <w:rFonts w:ascii="Times New Roman" w:eastAsia="Times New Roman" w:hAnsi="Times New Roman" w:cs="Times New Roman"/>
-                <w:iCs/>
-                <w:sz w:val="28"/>
-                <w:szCs w:val="28"/>
-              </w:rPr>
-            </w:pPr>
-            <w:r>
-              <w:rPr>
-                <w:rFonts w:ascii="Times New Roman" w:hAnsi="Times New Roman" w:cs="Times New Roman"/>
-                <w:iCs/>
-                <w:sz w:val="28"/>
-                <w:szCs w:val="28"/>
-              </w:rPr>
-              <w:t>Datetime</w:t>
-            </w:r>
-          </w:p>
-        </w:tc>
-        <w:tc>
-          <w:tcPr>
-            <w:tcW w:w="1667" w:type="pct"/>
-            <w:tcBorders>
-              <w:top w:val="single" w:sz="4" w:space="0" w:color="auto"/>
-              <w:left w:val="single" w:sz="4" w:space="0" w:color="auto"/>
-              <w:bottom w:val="single" w:sz="4" w:space="0" w:color="auto"/>
-              <w:right w:val="single" w:sz="4" w:space="0" w:color="auto"/>
-            </w:tcBorders>
-          </w:tcPr>
-          <w:p>
-            <w:pPr>
-              <w:spacing w:before="40" w:after="40"/>
-              <w:rPr>
-                <w:rFonts w:ascii="Times New Roman" w:eastAsia="Times New Roman" w:hAnsi="Times New Roman" w:cs="Times New Roman"/>
-                <w:iCs/>
-                <w:sz w:val="28"/>
-                <w:szCs w:val="28"/>
-              </w:rPr>
-            </w:pPr>
-            <w:r>
-              <w:rPr>
-                <w:rFonts w:ascii="Times New Roman" w:eastAsia="Times New Roman" w:hAnsi="Times New Roman" w:cs="Times New Roman"/>
-                <w:iCs/>
-                <w:sz w:val="28"/>
-                <w:szCs w:val="28"/>
-              </w:rPr>
-              <w:t>Ngày đóng tiền</w:t>
-            </w:r>
-            <w:r>
-              <w:rPr>
-                <w:rFonts w:ascii="Times New Roman" w:eastAsia="Times New Roman" w:hAnsi="Times New Roman" w:cs="Times New Roman"/>
-                <w:iCs/>
-                <w:sz w:val="28"/>
-                <w:szCs w:val="28"/>
-              </w:rPr>
-              <w:t xml:space="preserve"> </w:t>
-            </w:r>
-          </w:p>
-        </w:tc>
-      </w:tr>
-      <w:tr>
-        <w:tc>
-          <w:tcPr>
-            <w:tcW w:w="1666" w:type="pct"/>
-            <w:tcBorders>
-              <w:top w:val="single" w:sz="4" w:space="0" w:color="auto"/>
-              <w:left w:val="single" w:sz="4" w:space="0" w:color="auto"/>
-              <w:bottom w:val="single" w:sz="4" w:space="0" w:color="auto"/>
-              <w:right w:val="single" w:sz="4" w:space="0" w:color="auto"/>
-            </w:tcBorders>
-          </w:tcPr>
-          <w:p>
-            <w:pPr>
-              <w:spacing w:before="40" w:after="40"/>
-              <w:rPr>
-                <w:rFonts w:ascii="Times New Roman" w:hAnsi="Times New Roman" w:cs="Times New Roman"/>
-                <w:color w:val="000000"/>
-                <w:sz w:val="28"/>
-                <w:szCs w:val="28"/>
-                <w:shd w:val="clear" w:color="auto" w:fill="FBFBFB"/>
-              </w:rPr>
-            </w:pPr>
-            <w:r>
-              <w:rPr>
-                <w:rFonts w:ascii="Times New Roman" w:hAnsi="Times New Roman" w:cs="Times New Roman"/>
-                <w:color w:val="000000"/>
-                <w:sz w:val="28"/>
-                <w:szCs w:val="28"/>
-                <w:shd w:val="clear" w:color="auto" w:fill="FBFBFB"/>
-              </w:rPr>
-              <w:t>TIENDONGHANGTHANG</w:t>
-            </w:r>
-          </w:p>
-        </w:tc>
-        <w:tc>
-          <w:tcPr>
-            <w:tcW w:w="1667" w:type="pct"/>
-            <w:tcBorders>
-              <w:top w:val="single" w:sz="4" w:space="0" w:color="auto"/>
-              <w:left w:val="single" w:sz="4" w:space="0" w:color="auto"/>
-              <w:bottom w:val="single" w:sz="4" w:space="0" w:color="auto"/>
-              <w:right w:val="single" w:sz="4" w:space="0" w:color="auto"/>
-            </w:tcBorders>
-          </w:tcPr>
-          <w:p>
-            <w:pPr>
-              <w:spacing w:before="40" w:after="40"/>
-              <w:rPr>
-                <w:rFonts w:ascii="Times New Roman" w:eastAsia="Times New Roman" w:hAnsi="Times New Roman" w:cs="Times New Roman"/>
-                <w:iCs/>
-                <w:sz w:val="28"/>
-                <w:szCs w:val="28"/>
-              </w:rPr>
-            </w:pPr>
-            <w:r>
-              <w:rPr>
-                <w:rFonts w:ascii="Times New Roman" w:eastAsia="Times New Roman" w:hAnsi="Times New Roman" w:cs="Times New Roman"/>
-                <w:iCs/>
-                <w:sz w:val="28"/>
-                <w:szCs w:val="28"/>
-              </w:rPr>
-              <w:t>Double</w:t>
-            </w:r>
-          </w:p>
-        </w:tc>
-        <w:tc>
-          <w:tcPr>
-            <w:tcW w:w="1667" w:type="pct"/>
-            <w:tcBorders>
-              <w:top w:val="single" w:sz="4" w:space="0" w:color="auto"/>
-              <w:left w:val="single" w:sz="4" w:space="0" w:color="auto"/>
-              <w:bottom w:val="single" w:sz="4" w:space="0" w:color="auto"/>
-              <w:right w:val="single" w:sz="4" w:space="0" w:color="auto"/>
-            </w:tcBorders>
-          </w:tcPr>
-          <w:p>
-            <w:pPr>
-              <w:spacing w:before="40" w:after="40"/>
-              <w:rPr>
-                <w:rFonts w:ascii="Times New Roman" w:eastAsia="Times New Roman" w:hAnsi="Times New Roman" w:cs="Times New Roman"/>
-                <w:iCs/>
-                <w:sz w:val="28"/>
-                <w:szCs w:val="28"/>
-              </w:rPr>
-            </w:pPr>
-            <w:r>
-              <w:rPr>
-                <w:rFonts w:ascii="Times New Roman" w:eastAsia="Times New Roman" w:hAnsi="Times New Roman" w:cs="Times New Roman"/>
-                <w:iCs/>
-                <w:sz w:val="28"/>
-                <w:szCs w:val="28"/>
-              </w:rPr>
-              <w:t>Tiền đóng hàng tháng</w:t>
-            </w:r>
-          </w:p>
-        </w:tc>
-      </w:tr>
-    </w:tbl>
-    <w:p>
-      <w:pPr>
-        <w:pStyle w:val="Caption"/>
-        <w:rPr>
-          <w:rFonts w:ascii="Times New Roman" w:hAnsi="Times New Roman" w:cs="Times New Roman"/>
-          <w:kern w:val="0"/>
-          <w:sz w:val="28"/>
-          <w:szCs w:val="28"/>
-          <w:lang w:val="en-US"/>
-          <w14:ligatures w14:val="none"/>
-        </w:rPr>
-      </w:pPr>
-      <w:r>
-        <w:rPr>
-          <w:rFonts w:ascii="Times New Roman" w:hAnsi="Times New Roman" w:cs="Times New Roman"/>
-          <w:b/>
-          <w:bCs/>
-          <w:sz w:val="28"/>
-          <w:szCs w:val="28"/>
-        </w:rPr>
-        <w:t xml:space="preserve">Bảng </w:t>
-      </w:r>
-      <w:r>
-        <w:rPr>
-          <w:rFonts w:ascii="Times New Roman" w:hAnsi="Times New Roman" w:cs="Times New Roman"/>
-          <w:b/>
-          <w:bCs/>
-          <w:sz w:val="28"/>
-          <w:szCs w:val="28"/>
-          <w:lang w:val="en-US"/>
-        </w:rPr>
-        <w:t>2.1</w:t>
-      </w:r>
-      <w:r>
-        <w:rPr>
-          <w:rFonts w:ascii="Times New Roman" w:hAnsi="Times New Roman" w:cs="Times New Roman"/>
-          <w:b/>
-          <w:bCs/>
-          <w:sz w:val="28"/>
-          <w:szCs w:val="28"/>
-          <w:lang w:val="en-US"/>
-        </w:rPr>
-        <w:t>1</w:t>
-      </w:r>
-      <w:r>
-        <w:rPr>
-          <w:rFonts w:ascii="Times New Roman" w:hAnsi="Times New Roman" w:cs="Times New Roman"/>
-          <w:b/>
-          <w:bCs/>
-          <w:sz w:val="28"/>
-          <w:szCs w:val="28"/>
-        </w:rPr>
-        <w:t>:</w:t>
-      </w:r>
-      <w:r>
-        <w:rPr>
-          <w:rFonts w:ascii="Times New Roman" w:hAnsi="Times New Roman" w:cs="Times New Roman"/>
-          <w:sz w:val="28"/>
-          <w:szCs w:val="28"/>
-        </w:rPr>
-        <w:t xml:space="preserve"> Loại thực thể </w:t>
-      </w:r>
-      <w:r>
-        <w:rPr>
-          <w:rFonts w:ascii="Times New Roman" w:hAnsi="Times New Roman" w:cs="Times New Roman"/>
-          <w:sz w:val="28"/>
-          <w:szCs w:val="28"/>
-        </w:rPr>
-        <w:t>TRA_GOP dùng để</w:t>
-      </w:r>
-      <w:r>
-        <w:rPr>
-          <w:rFonts w:ascii="Times New Roman" w:hAnsi="Times New Roman" w:cs="Times New Roman"/>
-          <w:spacing w:val="-2"/>
-          <w:kern w:val="0"/>
-          <w:sz w:val="28"/>
-          <w:szCs w:val="28"/>
-          <w:lang w:val="en-US"/>
-          <w14:ligatures w14:val="none"/>
-        </w:rPr>
-        <w:t xml:space="preserve"> </w:t>
-      </w:r>
-      <w:r>
-        <w:rPr>
-          <w:rFonts w:ascii="Times New Roman" w:hAnsi="Times New Roman" w:cs="Times New Roman"/>
-          <w:kern w:val="0"/>
-          <w:sz w:val="28"/>
-          <w:szCs w:val="28"/>
-          <w:lang w:val="en-US"/>
-          <w14:ligatures w14:val="none"/>
-        </w:rPr>
-        <w:t>lưu</w:t>
-      </w:r>
-      <w:r>
-        <w:rPr>
-          <w:rFonts w:ascii="Times New Roman" w:hAnsi="Times New Roman" w:cs="Times New Roman"/>
-          <w:spacing w:val="-2"/>
-          <w:kern w:val="0"/>
-          <w:sz w:val="28"/>
-          <w:szCs w:val="28"/>
-          <w:lang w:val="en-US"/>
-          <w14:ligatures w14:val="none"/>
-        </w:rPr>
-        <w:t xml:space="preserve"> </w:t>
-      </w:r>
-      <w:r>
-        <w:rPr>
-          <w:rFonts w:ascii="Times New Roman" w:hAnsi="Times New Roman" w:cs="Times New Roman"/>
-          <w:kern w:val="0"/>
-          <w:sz w:val="28"/>
-          <w:szCs w:val="28"/>
-          <w:lang w:val="en-US"/>
-          <w14:ligatures w14:val="none"/>
-        </w:rPr>
-        <w:t>thông tin</w:t>
-      </w:r>
-      <w:r>
-        <w:rPr>
-          <w:rFonts w:ascii="Times New Roman" w:hAnsi="Times New Roman" w:cs="Times New Roman"/>
-          <w:spacing w:val="-1"/>
-          <w:kern w:val="0"/>
-          <w:sz w:val="28"/>
-          <w:szCs w:val="28"/>
-          <w:lang w:val="en-US"/>
-          <w14:ligatures w14:val="none"/>
-        </w:rPr>
-        <w:t xml:space="preserve"> </w:t>
-      </w:r>
-      <w:r>
-        <w:rPr>
-          <w:rFonts w:ascii="Times New Roman" w:hAnsi="Times New Roman" w:cs="Times New Roman"/>
-          <w:kern w:val="0"/>
-          <w:sz w:val="28"/>
-          <w:szCs w:val="28"/>
-          <w:lang w:val="en-US"/>
-          <w14:ligatures w14:val="none"/>
-        </w:rPr>
-        <w:t>của</w:t>
-      </w:r>
-      <w:r>
-        <w:rPr>
-          <w:rFonts w:ascii="Times New Roman" w:hAnsi="Times New Roman" w:cs="Times New Roman"/>
-          <w:spacing w:val="1"/>
-          <w:kern w:val="0"/>
-          <w:sz w:val="28"/>
-          <w:szCs w:val="28"/>
-          <w:lang w:val="en-US"/>
-          <w14:ligatures w14:val="none"/>
-        </w:rPr>
-        <w:t xml:space="preserve"> </w:t>
-      </w:r>
-      <w:r>
-        <w:rPr>
-          <w:rFonts w:ascii="Times New Roman" w:hAnsi="Times New Roman" w:cs="Times New Roman"/>
-          <w:spacing w:val="1"/>
-          <w:sz w:val="28"/>
-          <w:szCs w:val="28"/>
-        </w:rPr>
-        <w:t>đơn hàng trả góp</w:t>
-      </w:r>
-      <w:r>
-        <w:rPr>
-          <w:rFonts w:ascii="Times New Roman" w:hAnsi="Times New Roman" w:cs="Times New Roman"/>
-          <w:spacing w:val="-2"/>
-          <w:kern w:val="0"/>
-          <w:sz w:val="28"/>
-          <w:szCs w:val="28"/>
-          <w:lang w:val="en-US"/>
-          <w14:ligatures w14:val="none"/>
-        </w:rPr>
-        <w:t xml:space="preserve"> </w:t>
-      </w:r>
-      <w:r>
-        <w:rPr>
-          <w:rFonts w:ascii="Times New Roman" w:hAnsi="Times New Roman" w:cs="Times New Roman"/>
-          <w:kern w:val="0"/>
-          <w:sz w:val="28"/>
-          <w:szCs w:val="28"/>
-          <w:lang w:val="en-US"/>
-          <w14:ligatures w14:val="none"/>
-        </w:rPr>
-        <w:t>trong</w:t>
-      </w:r>
-      <w:r>
-        <w:rPr>
-          <w:rFonts w:ascii="Times New Roman" w:hAnsi="Times New Roman" w:cs="Times New Roman"/>
-          <w:spacing w:val="-2"/>
-          <w:kern w:val="0"/>
-          <w:sz w:val="28"/>
-          <w:szCs w:val="28"/>
-          <w:lang w:val="en-US"/>
-          <w14:ligatures w14:val="none"/>
-        </w:rPr>
-        <w:t xml:space="preserve"> </w:t>
-      </w:r>
-      <w:r>
-        <w:rPr>
-          <w:rFonts w:ascii="Times New Roman" w:hAnsi="Times New Roman" w:cs="Times New Roman"/>
-          <w:kern w:val="0"/>
-          <w:sz w:val="28"/>
-          <w:szCs w:val="28"/>
-          <w:lang w:val="en-US"/>
-          <w14:ligatures w14:val="none"/>
-        </w:rPr>
-        <w:t>hệ</w:t>
-      </w:r>
-      <w:r>
-        <w:rPr>
-          <w:rFonts w:ascii="Times New Roman" w:hAnsi="Times New Roman" w:cs="Times New Roman"/>
-          <w:spacing w:val="-2"/>
-          <w:kern w:val="0"/>
-          <w:sz w:val="28"/>
-          <w:szCs w:val="28"/>
-          <w:lang w:val="en-US"/>
-          <w14:ligatures w14:val="none"/>
-        </w:rPr>
-        <w:t xml:space="preserve"> </w:t>
-      </w:r>
-      <w:r>
-        <w:rPr>
-          <w:rFonts w:ascii="Times New Roman" w:hAnsi="Times New Roman" w:cs="Times New Roman"/>
-          <w:kern w:val="0"/>
-          <w:sz w:val="28"/>
-          <w:szCs w:val="28"/>
-          <w:lang w:val="en-US"/>
-          <w14:ligatures w14:val="none"/>
-        </w:rPr>
-        <w:t>thống</w:t>
-      </w:r>
-    </w:p>
-    <w:p>
-      <w:pPr>
-        <w:rPr>
-          <w:lang w:eastAsia="en-US"/>
         </w:rPr>
       </w:pPr>
     </w:p>
@@ -42320,7 +41104,7 @@
                 <w:sz w:val="28"/>
                 <w:szCs w:val="28"/>
               </w:rPr>
-              <w:t>KHUYEN</w:t>
+              <w:t xml:space="preserve">NHA_CUNG_CAP </w:t>
             </w:r>
             <w:r>
               <w:rPr>
@@ -42328,15 +41112,7 @@
                 <w:sz w:val="28"/>
                 <w:szCs w:val="28"/>
               </w:rPr>
-              <w:t>_</w:t>
-            </w:r>
-            <w:r>
-              <w:rPr>
-                <w:rFonts w:ascii="Times New Roman" w:hAnsi="Times New Roman" w:cs="Times New Roman"/>
-                <w:sz w:val="28"/>
-                <w:szCs w:val="28"/>
-              </w:rPr>
-              <w:t>MAI</w:t>
+              <w:t>dùng để</w:t>
             </w:r>
             <w:r>
               <w:rPr>
@@ -42346,6 +41122,66 @@
                 <w:szCs w:val="28"/>
               </w:rPr>
               <w:t xml:space="preserve"> </w:t>
+            </w:r>
+            <w:r>
+              <w:rPr>
+                <w:rFonts w:ascii="Times New Roman" w:hAnsi="Times New Roman" w:cs="Times New Roman"/>
+                <w:sz w:val="28"/>
+                <w:szCs w:val="28"/>
+              </w:rPr>
+              <w:t>lưu</w:t>
+            </w:r>
+            <w:r>
+              <w:rPr>
+                <w:rFonts w:ascii="Times New Roman" w:hAnsi="Times New Roman" w:cs="Times New Roman"/>
+                <w:spacing w:val="-2"/>
+                <w:sz w:val="28"/>
+                <w:szCs w:val="28"/>
+              </w:rPr>
+              <w:t xml:space="preserve"> </w:t>
+            </w:r>
+            <w:r>
+              <w:rPr>
+                <w:rFonts w:ascii="Times New Roman" w:hAnsi="Times New Roman" w:cs="Times New Roman"/>
+                <w:sz w:val="28"/>
+                <w:szCs w:val="28"/>
+              </w:rPr>
+              <w:t>thông tin</w:t>
+            </w:r>
+            <w:r>
+              <w:rPr>
+                <w:rFonts w:ascii="Times New Roman" w:hAnsi="Times New Roman" w:cs="Times New Roman"/>
+                <w:spacing w:val="-1"/>
+                <w:sz w:val="28"/>
+                <w:szCs w:val="28"/>
+              </w:rPr>
+              <w:t xml:space="preserve"> </w:t>
+            </w:r>
+            <w:r>
+              <w:rPr>
+                <w:rFonts w:ascii="Times New Roman" w:hAnsi="Times New Roman" w:cs="Times New Roman"/>
+                <w:sz w:val="28"/>
+                <w:szCs w:val="28"/>
+              </w:rPr>
+              <w:t>của</w:t>
+            </w:r>
+            <w:r>
+              <w:rPr>
+                <w:rFonts w:ascii="Times New Roman" w:hAnsi="Times New Roman" w:cs="Times New Roman"/>
+                <w:spacing w:val="1"/>
+                <w:sz w:val="28"/>
+                <w:szCs w:val="28"/>
+              </w:rPr>
+              <w:t xml:space="preserve"> </w:t>
+            </w:r>
+            <w:r>
+              <w:rPr>
+                <w:rFonts w:ascii="Times New Roman" w:hAnsi="Times New Roman" w:cs="Times New Roman"/>
+                <w:spacing w:val="1"/>
+                <w:sz w:val="28"/>
+                <w:szCs w:val="28"/>
+              </w:rPr>
+              <w:t xml:space="preserve">nhà cung cấp </w:t>
             </w:r>
             <w:r>
               <w:rPr>
@@ -42465,7 +41301,7 @@
         </w:tc>
         <w:tc>
           <w:tcPr>
-            <w:tcW w:w="1487" w:type="pct"/>
+            <w:tcW w:w="1488" w:type="pct"/>
             <w:tcBorders>
               <w:top w:val="single" w:sz="4" w:space="0" w:color="auto"/>
               <w:left w:val="single" w:sz="4" w:space="0" w:color="auto"/>
@@ -42548,7 +41384,7 @@
                 <w:szCs w:val="28"/>
                 <w:shd w:val="clear" w:color="auto" w:fill="FBFBFB"/>
               </w:rPr>
-              <w:t>KM</w:t>
+              <w:t>NCC</w:t>
             </w:r>
           </w:p>
         </w:tc>
@@ -42594,7 +41430,7 @@
         </w:tc>
         <w:tc>
           <w:tcPr>
-            <w:tcW w:w="1487" w:type="pct"/>
+            <w:tcW w:w="1488" w:type="pct"/>
             <w:tcBorders>
               <w:top w:val="single" w:sz="4" w:space="0" w:color="auto"/>
               <w:left w:val="single" w:sz="4" w:space="0" w:color="auto"/>
@@ -42637,7 +41473,25 @@
                 <w:sz w:val="28"/>
                 <w:szCs w:val="28"/>
               </w:rPr>
-              <w:t>khuyến mãi</w:t>
+              <w:t>trả</w:t>
+            </w:r>
+            <w:r>
+              <w:rPr>
+                <w:rFonts w:ascii="Times New Roman" w:eastAsia="Times New Roman" w:hAnsi="Times New Roman" w:cs="Times New Roman"/>
+                <w:iCs/>
+                <w:sz w:val="28"/>
+                <w:szCs w:val="28"/>
+              </w:rPr>
+              <w:t xml:space="preserve"> </w:t>
+            </w:r>
+            <w:r>
+              <w:rPr>
+                <w:rFonts w:ascii="Times New Roman" w:eastAsia="Times New Roman" w:hAnsi="Times New Roman" w:cs="Times New Roman"/>
+                <w:iCs/>
+                <w:sz w:val="28"/>
+                <w:szCs w:val="28"/>
+              </w:rPr>
+              <w:t>góp</w:t>
             </w:r>
           </w:p>
         </w:tc>
@@ -42682,7 +41536,7 @@
                 <w:szCs w:val="28"/>
                 <w:shd w:val="clear" w:color="auto" w:fill="FBFBFB"/>
               </w:rPr>
-              <w:t>SP</w:t>
+              <w:t>PNH</w:t>
             </w:r>
           </w:p>
         </w:tc>
@@ -42728,7 +41582,7 @@
         </w:tc>
         <w:tc>
           <w:tcPr>
-            <w:tcW w:w="1487" w:type="pct"/>
+            <w:tcW w:w="1488" w:type="pct"/>
             <w:tcBorders>
               <w:top w:val="single" w:sz="4" w:space="0" w:color="auto"/>
               <w:left w:val="single" w:sz="4" w:space="0" w:color="auto"/>
@@ -42762,7 +41616,25 @@
                 <w:sz w:val="28"/>
                 <w:szCs w:val="28"/>
               </w:rPr>
-              <w:t>sản phẩm</w:t>
+              <w:t>hoá</w:t>
+            </w:r>
+            <w:r>
+              <w:rPr>
+                <w:rFonts w:ascii="Times New Roman" w:eastAsia="Times New Roman" w:hAnsi="Times New Roman" w:cs="Times New Roman"/>
+                <w:iCs/>
+                <w:sz w:val="28"/>
+                <w:szCs w:val="28"/>
+              </w:rPr>
+              <w:t xml:space="preserve"> </w:t>
+            </w:r>
+            <w:r>
+              <w:rPr>
+                <w:rFonts w:ascii="Times New Roman" w:eastAsia="Times New Roman" w:hAnsi="Times New Roman" w:cs="Times New Roman"/>
+                <w:iCs/>
+                <w:sz w:val="28"/>
+                <w:szCs w:val="28"/>
+              </w:rPr>
+              <w:t>đơn</w:t>
             </w:r>
           </w:p>
         </w:tc>
@@ -42797,7 +41669,7 @@
                 <w:szCs w:val="28"/>
                 <w:shd w:val="clear" w:color="auto" w:fill="FBFBFB"/>
               </w:rPr>
-              <w:t>TEN_SP</w:t>
+              <w:t>ID_SP</w:t>
             </w:r>
           </w:p>
         </w:tc>
@@ -42828,7 +41700,7 @@
                 <w:sz w:val="28"/>
                 <w:szCs w:val="28"/>
               </w:rPr>
-              <w:t>Varchar (</w:t>
+              <w:t>I</w:t>
             </w:r>
             <w:r>
               <w:rPr>
@@ -42837,22 +41709,13 @@
                 <w:sz w:val="28"/>
                 <w:szCs w:val="28"/>
               </w:rPr>
-              <w:t>50</w:t>
-            </w:r>
-            <w:r>
-              <w:rPr>
-                <w:rFonts w:ascii="Times New Roman" w:eastAsia="Times New Roman" w:hAnsi="Times New Roman" w:cs="Times New Roman"/>
-                <w:iCs/>
-                <w:sz w:val="28"/>
-                <w:szCs w:val="28"/>
-              </w:rPr>
-              <w:t>)</w:t>
+              <w:t>nt</w:t>
             </w:r>
           </w:p>
         </w:tc>
         <w:tc>
           <w:tcPr>
-            <w:tcW w:w="1487" w:type="pct"/>
+            <w:tcW w:w="1488" w:type="pct"/>
             <w:tcBorders>
               <w:top w:val="single" w:sz="4" w:space="0" w:color="auto"/>
               <w:left w:val="single" w:sz="4" w:space="0" w:color="auto"/>
@@ -42877,7 +41740,16 @@
                 <w:sz w:val="28"/>
                 <w:szCs w:val="28"/>
               </w:rPr>
-              <w:t>Tên sản phẩm</w:t>
+              <w:t xml:space="preserve">Mã </w:t>
+            </w:r>
+            <w:r>
+              <w:rPr>
+                <w:rFonts w:ascii="Times New Roman" w:eastAsia="Times New Roman" w:hAnsi="Times New Roman" w:cs="Times New Roman"/>
+                <w:iCs/>
+                <w:sz w:val="28"/>
+                <w:szCs w:val="28"/>
+              </w:rPr>
+              <w:t>sản phẩm</w:t>
             </w:r>
           </w:p>
         </w:tc>
@@ -42910,7 +41782,7 @@
                 <w:sz w:val="28"/>
                 <w:szCs w:val="28"/>
               </w:rPr>
-              <w:t>TEN_KM</w:t>
+              <w:t>EMAIL</w:t>
             </w:r>
           </w:p>
         </w:tc>
@@ -42941,31 +41813,13 @@
                 <w:sz w:val="28"/>
                 <w:szCs w:val="28"/>
               </w:rPr>
-              <w:t>Varchar (</w:t>
-            </w:r>
-            <w:r>
-              <w:rPr>
-                <w:rFonts w:ascii="Times New Roman" w:eastAsia="Times New Roman" w:hAnsi="Times New Roman" w:cs="Times New Roman"/>
-                <w:iCs/>
-                <w:sz w:val="28"/>
-                <w:szCs w:val="28"/>
-              </w:rPr>
-              <w:t>50</w:t>
-            </w:r>
-            <w:r>
-              <w:rPr>
-                <w:rFonts w:ascii="Times New Roman" w:eastAsia="Times New Roman" w:hAnsi="Times New Roman" w:cs="Times New Roman"/>
-                <w:iCs/>
-                <w:sz w:val="28"/>
-                <w:szCs w:val="28"/>
-              </w:rPr>
-              <w:t>)</w:t>
+              <w:t>Double</w:t>
             </w:r>
           </w:p>
         </w:tc>
         <w:tc>
           <w:tcPr>
-            <w:tcW w:w="1487" w:type="pct"/>
+            <w:tcW w:w="1488" w:type="pct"/>
             <w:tcBorders>
               <w:top w:val="single" w:sz="4" w:space="0" w:color="auto"/>
               <w:left w:val="single" w:sz="4" w:space="0" w:color="auto"/>
@@ -42990,7 +41844,7 @@
                 <w:sz w:val="28"/>
                 <w:szCs w:val="28"/>
               </w:rPr>
-              <w:t>Tên khuyến mãi</w:t>
+              <w:t xml:space="preserve">Email </w:t>
             </w:r>
           </w:p>
         </w:tc>
@@ -43026,7 +41880,7 @@
                 <w:sz w:val="28"/>
                 <w:szCs w:val="28"/>
               </w:rPr>
-              <w:t>PHANTRAMKM</w:t>
+              <w:t>TEN_NCC</w:t>
             </w:r>
           </w:p>
         </w:tc>
@@ -43057,13 +41911,31 @@
                 <w:sz w:val="28"/>
                 <w:szCs w:val="28"/>
               </w:rPr>
-              <w:t>Double</w:t>
+              <w:t>Varchar (</w:t>
+            </w:r>
+            <w:r>
+              <w:rPr>
+                <w:rFonts w:ascii="Times New Roman" w:eastAsia="Times New Roman" w:hAnsi="Times New Roman" w:cs="Times New Roman"/>
+                <w:iCs/>
+                <w:sz w:val="28"/>
+                <w:szCs w:val="28"/>
+              </w:rPr>
+              <w:t>50</w:t>
+            </w:r>
+            <w:r>
+              <w:rPr>
+                <w:rFonts w:ascii="Times New Roman" w:eastAsia="Times New Roman" w:hAnsi="Times New Roman" w:cs="Times New Roman"/>
+                <w:iCs/>
+                <w:sz w:val="28"/>
+                <w:szCs w:val="28"/>
+              </w:rPr>
+              <w:t>)</w:t>
             </w:r>
           </w:p>
         </w:tc>
         <w:tc>
           <w:tcPr>
-            <w:tcW w:w="1487" w:type="pct"/>
+            <w:tcW w:w="1488" w:type="pct"/>
             <w:tcBorders>
               <w:top w:val="single" w:sz="4" w:space="0" w:color="auto"/>
               <w:left w:val="single" w:sz="4" w:space="0" w:color="auto"/>
@@ -43088,7 +41960,7 @@
                 <w:sz w:val="28"/>
                 <w:szCs w:val="28"/>
               </w:rPr>
-              <w:t>Phần trăm khuyến mãi</w:t>
+              <w:t>Tên nhà cung cấp</w:t>
             </w:r>
           </w:p>
         </w:tc>
@@ -43121,7 +41993,1313 @@
                 <w:sz w:val="28"/>
                 <w:szCs w:val="28"/>
               </w:rPr>
+              <w:t>DIACHI</w:t>
+            </w:r>
+          </w:p>
+        </w:tc>
+        <w:tc>
+          <w:tcPr>
+            <w:tcW w:w="1487" w:type="pct"/>
+            <w:tcBorders>
+              <w:top w:val="single" w:sz="4" w:space="0" w:color="auto"/>
+              <w:left w:val="single" w:sz="4" w:space="0" w:color="auto"/>
+              <w:bottom w:val="single" w:sz="4" w:space="0" w:color="auto"/>
+              <w:right w:val="single" w:sz="4" w:space="0" w:color="auto"/>
+            </w:tcBorders>
+          </w:tcPr>
+          <w:p>
+            <w:pPr>
+              <w:spacing w:before="40" w:after="40"/>
+              <w:rPr>
+                <w:rFonts w:ascii="Times New Roman" w:eastAsia="Times New Roman" w:hAnsi="Times New Roman" w:cs="Times New Roman"/>
+                <w:iCs/>
+                <w:sz w:val="28"/>
+                <w:szCs w:val="28"/>
+              </w:rPr>
+            </w:pPr>
+            <w:r>
+              <w:rPr>
+                <w:rFonts w:ascii="Times New Roman" w:eastAsia="Times New Roman" w:hAnsi="Times New Roman" w:cs="Times New Roman"/>
+                <w:iCs/>
+                <w:sz w:val="28"/>
+                <w:szCs w:val="28"/>
+              </w:rPr>
+              <w:t>Varchar (100)</w:t>
+            </w:r>
+          </w:p>
+        </w:tc>
+        <w:tc>
+          <w:tcPr>
+            <w:tcW w:w="1488" w:type="pct"/>
+            <w:tcBorders>
+              <w:top w:val="single" w:sz="4" w:space="0" w:color="auto"/>
+              <w:left w:val="single" w:sz="4" w:space="0" w:color="auto"/>
+              <w:bottom w:val="single" w:sz="4" w:space="0" w:color="auto"/>
+              <w:right w:val="single" w:sz="4" w:space="0" w:color="auto"/>
+            </w:tcBorders>
+          </w:tcPr>
+          <w:p>
+            <w:pPr>
+              <w:spacing w:before="40" w:after="40"/>
+              <w:rPr>
+                <w:rFonts w:ascii="Times New Roman" w:eastAsia="Times New Roman" w:hAnsi="Times New Roman" w:cs="Times New Roman"/>
+                <w:iCs/>
+                <w:sz w:val="28"/>
+                <w:szCs w:val="28"/>
+              </w:rPr>
+            </w:pPr>
+            <w:r>
+              <w:rPr>
+                <w:rFonts w:ascii="Times New Roman" w:eastAsia="Times New Roman" w:hAnsi="Times New Roman" w:cs="Times New Roman"/>
+                <w:iCs/>
+                <w:sz w:val="28"/>
+                <w:szCs w:val="28"/>
+              </w:rPr>
+              <w:t>Địa chỉ</w:t>
+            </w:r>
+          </w:p>
+        </w:tc>
+      </w:tr>
+      <w:tr>
+        <w:tc>
+          <w:tcPr>
+            <w:tcW w:w="2025" w:type="pct"/>
+            <w:tcBorders>
+              <w:top w:val="single" w:sz="4" w:space="0" w:color="auto"/>
+              <w:left w:val="single" w:sz="4" w:space="0" w:color="auto"/>
+              <w:bottom w:val="single" w:sz="4" w:space="0" w:color="auto"/>
+              <w:right w:val="single" w:sz="4" w:space="0" w:color="auto"/>
+            </w:tcBorders>
+          </w:tcPr>
+          <w:p>
+            <w:pPr>
+              <w:spacing w:before="40" w:after="40"/>
+              <w:rPr>
+                <w:rFonts w:ascii="Times New Roman" w:hAnsi="Times New Roman" w:cs="Times New Roman"/>
+                <w:color w:val="000000"/>
+                <w:sz w:val="28"/>
+                <w:szCs w:val="28"/>
+                <w:shd w:val="clear" w:color="auto" w:fill="FBFBFB"/>
+              </w:rPr>
+            </w:pPr>
+            <w:r>
+              <w:rPr>
+                <w:rFonts w:ascii="Times New Roman" w:hAnsi="Times New Roman" w:cs="Times New Roman"/>
+                <w:color w:val="000000"/>
+                <w:sz w:val="28"/>
+                <w:szCs w:val="28"/>
+                <w:shd w:val="clear" w:color="auto" w:fill="FBFBFB"/>
+              </w:rPr>
+              <w:t>SDT</w:t>
+            </w:r>
+          </w:p>
+        </w:tc>
+        <w:tc>
+          <w:tcPr>
+            <w:tcW w:w="1487" w:type="pct"/>
+            <w:tcBorders>
+              <w:top w:val="single" w:sz="4" w:space="0" w:color="auto"/>
+              <w:left w:val="single" w:sz="4" w:space="0" w:color="auto"/>
+              <w:bottom w:val="single" w:sz="4" w:space="0" w:color="auto"/>
+              <w:right w:val="single" w:sz="4" w:space="0" w:color="auto"/>
+            </w:tcBorders>
+          </w:tcPr>
+          <w:p>
+            <w:pPr>
+              <w:spacing w:before="40" w:after="40"/>
+              <w:rPr>
+                <w:rFonts w:ascii="Times New Roman" w:eastAsia="Times New Roman" w:hAnsi="Times New Roman" w:cs="Times New Roman"/>
+                <w:iCs/>
+                <w:sz w:val="28"/>
+                <w:szCs w:val="28"/>
+              </w:rPr>
+            </w:pPr>
+            <w:r>
+              <w:rPr>
+                <w:rFonts w:ascii="Times New Roman" w:eastAsia="Times New Roman" w:hAnsi="Times New Roman" w:cs="Times New Roman"/>
+                <w:iCs/>
+                <w:sz w:val="28"/>
+                <w:szCs w:val="28"/>
+              </w:rPr>
+              <w:t>Varchar (</w:t>
+            </w:r>
+            <w:r>
+              <w:rPr>
+                <w:rFonts w:ascii="Times New Roman" w:eastAsia="Times New Roman" w:hAnsi="Times New Roman" w:cs="Times New Roman"/>
+                <w:iCs/>
+                <w:sz w:val="28"/>
+                <w:szCs w:val="28"/>
+              </w:rPr>
+              <w:t>15</w:t>
+            </w:r>
+            <w:r>
+              <w:rPr>
+                <w:rFonts w:ascii="Times New Roman" w:eastAsia="Times New Roman" w:hAnsi="Times New Roman" w:cs="Times New Roman"/>
+                <w:iCs/>
+                <w:sz w:val="28"/>
+                <w:szCs w:val="28"/>
+              </w:rPr>
+              <w:t>)</w:t>
+            </w:r>
+          </w:p>
+        </w:tc>
+        <w:tc>
+          <w:tcPr>
+            <w:tcW w:w="1488" w:type="pct"/>
+            <w:tcBorders>
+              <w:top w:val="single" w:sz="4" w:space="0" w:color="auto"/>
+              <w:left w:val="single" w:sz="4" w:space="0" w:color="auto"/>
+              <w:bottom w:val="single" w:sz="4" w:space="0" w:color="auto"/>
+              <w:right w:val="single" w:sz="4" w:space="0" w:color="auto"/>
+            </w:tcBorders>
+          </w:tcPr>
+          <w:p>
+            <w:pPr>
+              <w:spacing w:before="40" w:after="40"/>
+              <w:rPr>
+                <w:rFonts w:ascii="Times New Roman" w:eastAsia="Times New Roman" w:hAnsi="Times New Roman" w:cs="Times New Roman"/>
+                <w:iCs/>
+                <w:sz w:val="28"/>
+                <w:szCs w:val="28"/>
+              </w:rPr>
+            </w:pPr>
+            <w:r>
+              <w:rPr>
+                <w:rFonts w:ascii="Times New Roman" w:eastAsia="Times New Roman" w:hAnsi="Times New Roman" w:cs="Times New Roman"/>
+                <w:iCs/>
+                <w:sz w:val="28"/>
+                <w:szCs w:val="28"/>
+              </w:rPr>
+              <w:t>Số điện thoại</w:t>
+            </w:r>
+          </w:p>
+        </w:tc>
+      </w:tr>
+    </w:tbl>
+    <w:p>
+      <w:pPr>
+        <w:pStyle w:val="Caption"/>
+        <w:rPr>
+          <w:rFonts w:ascii="Times New Roman" w:hAnsi="Times New Roman" w:cs="Times New Roman"/>
+          <w:kern w:val="0"/>
+          <w:sz w:val="28"/>
+          <w:szCs w:val="28"/>
+          <w:lang w:val="en-US"/>
+          <w14:ligatures w14:val="none"/>
+        </w:rPr>
+      </w:pPr>
+      <w:r>
+        <w:rPr>
+          <w:rFonts w:ascii="Times New Roman" w:hAnsi="Times New Roman" w:cs="Times New Roman"/>
+          <w:b/>
+          <w:bCs/>
+          <w:sz w:val="28"/>
+          <w:szCs w:val="28"/>
+        </w:rPr>
+        <w:t xml:space="preserve">Bảng </w:t>
+      </w:r>
+      <w:r>
+        <w:rPr>
+          <w:rFonts w:ascii="Times New Roman" w:hAnsi="Times New Roman" w:cs="Times New Roman"/>
+          <w:b/>
+          <w:bCs/>
+          <w:sz w:val="28"/>
+          <w:szCs w:val="28"/>
+          <w:lang w:val="en-US"/>
+        </w:rPr>
+        <w:t>2.1</w:t>
+      </w:r>
+      <w:r>
+        <w:rPr>
+          <w:rFonts w:ascii="Times New Roman" w:hAnsi="Times New Roman" w:cs="Times New Roman"/>
+          <w:b/>
+          <w:bCs/>
+          <w:sz w:val="28"/>
+          <w:szCs w:val="28"/>
+          <w:lang w:val="en-US"/>
+        </w:rPr>
+        <w:t>1</w:t>
+      </w:r>
+      <w:r>
+        <w:rPr>
+          <w:rFonts w:ascii="Times New Roman" w:hAnsi="Times New Roman" w:cs="Times New Roman"/>
+          <w:b/>
+          <w:bCs/>
+          <w:sz w:val="28"/>
+          <w:szCs w:val="28"/>
+        </w:rPr>
+        <w:t>:</w:t>
+      </w:r>
+      <w:r>
+        <w:rPr>
+          <w:rFonts w:ascii="Times New Roman" w:hAnsi="Times New Roman" w:cs="Times New Roman"/>
+          <w:sz w:val="28"/>
+          <w:szCs w:val="28"/>
+        </w:rPr>
+        <w:t xml:space="preserve"> </w:t>
+      </w:r>
+      <w:r>
+        <w:rPr>
+          <w:rFonts w:ascii="Times New Roman" w:hAnsi="Times New Roman" w:cs="Times New Roman"/>
+          <w:sz w:val="28"/>
+          <w:szCs w:val="28"/>
+        </w:rPr>
+        <w:t>Loại thực</w:t>
+      </w:r>
+      <w:r>
+        <w:rPr>
+          <w:rFonts w:ascii="Times New Roman" w:hAnsi="Times New Roman" w:cs="Times New Roman"/>
+          <w:spacing w:val="-1"/>
+          <w:sz w:val="28"/>
+          <w:szCs w:val="28"/>
+        </w:rPr>
+        <w:t xml:space="preserve"> </w:t>
+      </w:r>
+      <w:r>
+        <w:rPr>
+          <w:rFonts w:ascii="Times New Roman" w:hAnsi="Times New Roman" w:cs="Times New Roman"/>
+          <w:sz w:val="28"/>
+          <w:szCs w:val="28"/>
+        </w:rPr>
+        <w:t>thể</w:t>
+      </w:r>
+      <w:r>
+        <w:rPr>
+          <w:rFonts w:ascii="Times New Roman" w:hAnsi="Times New Roman" w:cs="Times New Roman"/>
+          <w:spacing w:val="-2"/>
+          <w:sz w:val="28"/>
+          <w:szCs w:val="28"/>
+        </w:rPr>
+        <w:t xml:space="preserve"> </w:t>
+      </w:r>
+      <w:r>
+        <w:rPr>
+          <w:rFonts w:ascii="Times New Roman" w:hAnsi="Times New Roman" w:cs="Times New Roman"/>
+          <w:sz w:val="28"/>
+          <w:szCs w:val="28"/>
+          <w:lang w:val="en-US"/>
+        </w:rPr>
+        <w:t>NHA</w:t>
+      </w:r>
+      <w:r>
+        <w:rPr>
+          <w:rFonts w:ascii="Times New Roman" w:hAnsi="Times New Roman" w:cs="Times New Roman"/>
+          <w:sz w:val="28"/>
+          <w:szCs w:val="28"/>
+        </w:rPr>
+        <w:t>_</w:t>
+      </w:r>
+      <w:r>
+        <w:rPr>
+          <w:rFonts w:ascii="Times New Roman" w:hAnsi="Times New Roman" w:cs="Times New Roman"/>
+          <w:sz w:val="28"/>
+          <w:szCs w:val="28"/>
+          <w:lang w:val="en-US"/>
+        </w:rPr>
+        <w:t>CUNG_CAP</w:t>
+      </w:r>
+      <w:r>
+        <w:rPr>
+          <w:rFonts w:ascii="Times New Roman" w:hAnsi="Times New Roman" w:cs="Times New Roman"/>
+          <w:sz w:val="28"/>
+          <w:szCs w:val="28"/>
+        </w:rPr>
+        <w:t xml:space="preserve"> dùng để</w:t>
+      </w:r>
+      <w:r>
+        <w:rPr>
+          <w:rFonts w:ascii="Times New Roman" w:hAnsi="Times New Roman" w:cs="Times New Roman"/>
+          <w:spacing w:val="-2"/>
+          <w:sz w:val="28"/>
+          <w:szCs w:val="28"/>
+        </w:rPr>
+        <w:t xml:space="preserve"> </w:t>
+      </w:r>
+      <w:r>
+        <w:rPr>
+          <w:rFonts w:ascii="Times New Roman" w:hAnsi="Times New Roman" w:cs="Times New Roman"/>
+          <w:sz w:val="28"/>
+          <w:szCs w:val="28"/>
+        </w:rPr>
+        <w:t>lưu</w:t>
+      </w:r>
+      <w:r>
+        <w:rPr>
+          <w:rFonts w:ascii="Times New Roman" w:hAnsi="Times New Roman" w:cs="Times New Roman"/>
+          <w:spacing w:val="-2"/>
+          <w:sz w:val="28"/>
+          <w:szCs w:val="28"/>
+        </w:rPr>
+        <w:t xml:space="preserve"> </w:t>
+      </w:r>
+      <w:r>
+        <w:rPr>
+          <w:rFonts w:ascii="Times New Roman" w:hAnsi="Times New Roman" w:cs="Times New Roman"/>
+          <w:sz w:val="28"/>
+          <w:szCs w:val="28"/>
+        </w:rPr>
+        <w:t>thông tin</w:t>
+      </w:r>
+      <w:r>
+        <w:rPr>
+          <w:rFonts w:ascii="Times New Roman" w:hAnsi="Times New Roman" w:cs="Times New Roman"/>
+          <w:spacing w:val="-1"/>
+          <w:sz w:val="28"/>
+          <w:szCs w:val="28"/>
+        </w:rPr>
+        <w:t xml:space="preserve"> </w:t>
+      </w:r>
+      <w:r>
+        <w:rPr>
+          <w:rFonts w:ascii="Times New Roman" w:hAnsi="Times New Roman" w:cs="Times New Roman"/>
+          <w:sz w:val="28"/>
+          <w:szCs w:val="28"/>
+        </w:rPr>
+        <w:t>của</w:t>
+      </w:r>
+      <w:r>
+        <w:rPr>
+          <w:rFonts w:ascii="Times New Roman" w:hAnsi="Times New Roman" w:cs="Times New Roman"/>
+          <w:spacing w:val="1"/>
+          <w:sz w:val="28"/>
+          <w:szCs w:val="28"/>
+        </w:rPr>
+        <w:t xml:space="preserve"> </w:t>
+      </w:r>
+      <w:r>
+        <w:rPr>
+          <w:rFonts w:ascii="Times New Roman" w:hAnsi="Times New Roman" w:cs="Times New Roman"/>
+          <w:spacing w:val="1"/>
+          <w:sz w:val="28"/>
+          <w:szCs w:val="28"/>
+        </w:rPr>
+        <w:t xml:space="preserve">nhà cung cấp </w:t>
+      </w:r>
+      <w:r>
+        <w:rPr>
+          <w:rFonts w:ascii="Times New Roman" w:hAnsi="Times New Roman" w:cs="Times New Roman"/>
+          <w:sz w:val="28"/>
+          <w:szCs w:val="28"/>
+        </w:rPr>
+        <w:t>trong</w:t>
+      </w:r>
+      <w:r>
+        <w:rPr>
+          <w:rFonts w:ascii="Times New Roman" w:hAnsi="Times New Roman" w:cs="Times New Roman"/>
+          <w:spacing w:val="-2"/>
+          <w:sz w:val="28"/>
+          <w:szCs w:val="28"/>
+        </w:rPr>
+        <w:t xml:space="preserve"> </w:t>
+      </w:r>
+      <w:r>
+        <w:rPr>
+          <w:rFonts w:ascii="Times New Roman" w:hAnsi="Times New Roman" w:cs="Times New Roman"/>
+          <w:sz w:val="28"/>
+          <w:szCs w:val="28"/>
+        </w:rPr>
+        <w:t>hệ</w:t>
+      </w:r>
+      <w:r>
+        <w:rPr>
+          <w:rFonts w:ascii="Times New Roman" w:hAnsi="Times New Roman" w:cs="Times New Roman"/>
+          <w:spacing w:val="-2"/>
+          <w:sz w:val="28"/>
+          <w:szCs w:val="28"/>
+        </w:rPr>
+        <w:t xml:space="preserve"> </w:t>
+      </w:r>
+      <w:r>
+        <w:rPr>
+          <w:rFonts w:ascii="Times New Roman" w:hAnsi="Times New Roman" w:cs="Times New Roman"/>
+          <w:sz w:val="28"/>
+          <w:szCs w:val="28"/>
+        </w:rPr>
+        <w:t>thống</w:t>
+      </w:r>
+    </w:p>
+    <w:p>
+      <w:pPr>
+        <w:rPr>
+          <w:lang w:eastAsia="en-US"/>
+        </w:rPr>
+      </w:pPr>
+    </w:p>
+    <w:tbl>
+      <w:tblPr>
+        <w:tblStyle w:val="TableGrid"/>
+        <w:tblW w:w="5000" w:type="pct"/>
+        <w:tblLook w:val="04A0" w:firstRow="1" w:lastRow="0" w:firstColumn="1" w:lastColumn="0" w:noHBand="0" w:noVBand="1"/>
+      </w:tblPr>
+      <w:tblGrid>
+        <w:gridCol w:w="3452"/>
+        <w:gridCol w:w="2534"/>
+        <w:gridCol w:w="2536"/>
+      </w:tblGrid>
+      <w:tr>
+        <w:tc>
+          <w:tcPr>
+            <w:tcW w:w="5000" w:type="pct"/>
+            <w:gridSpan w:val="3"/>
+            <w:tcBorders>
+              <w:top w:val="single" w:sz="4" w:space="0" w:color="auto"/>
+              <w:left w:val="single" w:sz="4" w:space="0" w:color="auto"/>
+              <w:bottom w:val="single" w:sz="4" w:space="0" w:color="auto"/>
+              <w:right w:val="single" w:sz="4" w:space="0" w:color="auto"/>
+            </w:tcBorders>
+          </w:tcPr>
+          <w:p>
+            <w:pPr>
+              <w:spacing w:before="40" w:after="40"/>
+              <w:rPr>
+                <w:rFonts w:ascii="Times New Roman" w:eastAsia="Times New Roman" w:hAnsi="Times New Roman" w:cs="Times New Roman"/>
+                <w:i/>
+                <w:sz w:val="28"/>
+                <w:szCs w:val="28"/>
+              </w:rPr>
+            </w:pPr>
+            <w:r>
+              <w:rPr>
+                <w:rFonts w:ascii="Times New Roman" w:hAnsi="Times New Roman" w:cs="Times New Roman"/>
+                <w:sz w:val="28"/>
+                <w:szCs w:val="28"/>
+              </w:rPr>
+              <w:t>Loại thực</w:t>
+            </w:r>
+            <w:r>
+              <w:rPr>
+                <w:rFonts w:ascii="Times New Roman" w:hAnsi="Times New Roman" w:cs="Times New Roman"/>
+                <w:spacing w:val="-1"/>
+                <w:sz w:val="28"/>
+                <w:szCs w:val="28"/>
+              </w:rPr>
+              <w:t xml:space="preserve"> </w:t>
+            </w:r>
+            <w:r>
+              <w:rPr>
+                <w:rFonts w:ascii="Times New Roman" w:hAnsi="Times New Roman" w:cs="Times New Roman"/>
+                <w:sz w:val="28"/>
+                <w:szCs w:val="28"/>
+              </w:rPr>
+              <w:t>thể</w:t>
+            </w:r>
+            <w:r>
+              <w:rPr>
+                <w:rFonts w:ascii="Times New Roman" w:hAnsi="Times New Roman" w:cs="Times New Roman"/>
+                <w:spacing w:val="-2"/>
+                <w:sz w:val="28"/>
+                <w:szCs w:val="28"/>
+              </w:rPr>
+              <w:t xml:space="preserve"> </w:t>
+            </w:r>
+            <w:r>
+              <w:rPr>
+                <w:rFonts w:ascii="Times New Roman" w:hAnsi="Times New Roman" w:cs="Times New Roman"/>
+                <w:sz w:val="28"/>
+                <w:szCs w:val="28"/>
+              </w:rPr>
+              <w:t>KHUYEN</w:t>
+            </w:r>
+            <w:r>
+              <w:rPr>
+                <w:rFonts w:ascii="Times New Roman" w:hAnsi="Times New Roman" w:cs="Times New Roman"/>
+                <w:sz w:val="28"/>
+                <w:szCs w:val="28"/>
+              </w:rPr>
+              <w:t>_</w:t>
+            </w:r>
+            <w:r>
+              <w:rPr>
+                <w:rFonts w:ascii="Times New Roman" w:hAnsi="Times New Roman" w:cs="Times New Roman"/>
+                <w:sz w:val="28"/>
+                <w:szCs w:val="28"/>
+              </w:rPr>
+              <w:t>MAI</w:t>
+            </w:r>
+            <w:r>
+              <w:rPr>
+                <w:rFonts w:ascii="Times New Roman" w:hAnsi="Times New Roman" w:cs="Times New Roman"/>
+                <w:spacing w:val="-2"/>
+                <w:sz w:val="28"/>
+                <w:szCs w:val="28"/>
+              </w:rPr>
+              <w:t xml:space="preserve"> </w:t>
+            </w:r>
+            <w:r>
+              <w:rPr>
+                <w:rFonts w:ascii="Times New Roman" w:hAnsi="Times New Roman" w:cs="Times New Roman"/>
+                <w:sz w:val="28"/>
+                <w:szCs w:val="28"/>
+              </w:rPr>
+              <w:t>trong</w:t>
+            </w:r>
+            <w:r>
+              <w:rPr>
+                <w:rFonts w:ascii="Times New Roman" w:hAnsi="Times New Roman" w:cs="Times New Roman"/>
+                <w:spacing w:val="-2"/>
+                <w:sz w:val="28"/>
+                <w:szCs w:val="28"/>
+              </w:rPr>
+              <w:t xml:space="preserve"> </w:t>
+            </w:r>
+            <w:r>
+              <w:rPr>
+                <w:rFonts w:ascii="Times New Roman" w:hAnsi="Times New Roman" w:cs="Times New Roman"/>
+                <w:sz w:val="28"/>
+                <w:szCs w:val="28"/>
+              </w:rPr>
+              <w:t>hệ</w:t>
+            </w:r>
+            <w:r>
+              <w:rPr>
+                <w:rFonts w:ascii="Times New Roman" w:hAnsi="Times New Roman" w:cs="Times New Roman"/>
+                <w:spacing w:val="-2"/>
+                <w:sz w:val="28"/>
+                <w:szCs w:val="28"/>
+              </w:rPr>
+              <w:t xml:space="preserve"> </w:t>
+            </w:r>
+            <w:r>
+              <w:rPr>
+                <w:rFonts w:ascii="Times New Roman" w:hAnsi="Times New Roman" w:cs="Times New Roman"/>
+                <w:sz w:val="28"/>
+                <w:szCs w:val="28"/>
+              </w:rPr>
+              <w:t>thống</w:t>
+            </w:r>
+          </w:p>
+        </w:tc>
+      </w:tr>
+      <w:tr>
+        <w:tc>
+          <w:tcPr>
+            <w:tcW w:w="2025" w:type="pct"/>
+            <w:tcBorders>
+              <w:top w:val="single" w:sz="4" w:space="0" w:color="auto"/>
+              <w:left w:val="single" w:sz="4" w:space="0" w:color="auto"/>
+              <w:bottom w:val="single" w:sz="4" w:space="0" w:color="auto"/>
+              <w:right w:val="single" w:sz="4" w:space="0" w:color="auto"/>
+            </w:tcBorders>
+          </w:tcPr>
+          <w:p>
+            <w:pPr>
+              <w:spacing w:before="40" w:after="40"/>
+              <w:rPr>
+                <w:rFonts w:ascii="Times New Roman" w:eastAsia="Times New Roman" w:hAnsi="Times New Roman" w:cs="Times New Roman"/>
+                <w:b/>
+                <w:bCs/>
+                <w:iCs/>
+                <w:sz w:val="28"/>
+                <w:szCs w:val="28"/>
+              </w:rPr>
+            </w:pPr>
+            <w:r>
+              <w:rPr>
+                <w:rFonts w:ascii="Times New Roman" w:eastAsia="Times New Roman" w:hAnsi="Times New Roman" w:cs="Times New Roman"/>
+                <w:b/>
+                <w:bCs/>
+                <w:iCs/>
+                <w:sz w:val="28"/>
+                <w:szCs w:val="28"/>
+              </w:rPr>
+              <w:t>Thuộc tính</w:t>
+            </w:r>
+          </w:p>
+        </w:tc>
+        <w:tc>
+          <w:tcPr>
+            <w:tcW w:w="1487" w:type="pct"/>
+            <w:tcBorders>
+              <w:top w:val="single" w:sz="4" w:space="0" w:color="auto"/>
+              <w:left w:val="single" w:sz="4" w:space="0" w:color="auto"/>
+              <w:bottom w:val="single" w:sz="4" w:space="0" w:color="auto"/>
+              <w:right w:val="single" w:sz="4" w:space="0" w:color="auto"/>
+            </w:tcBorders>
+          </w:tcPr>
+          <w:p>
+            <w:pPr>
+              <w:spacing w:before="40" w:after="40"/>
+              <w:rPr>
+                <w:rFonts w:ascii="Times New Roman" w:eastAsia="Times New Roman" w:hAnsi="Times New Roman" w:cs="Times New Roman"/>
+                <w:b/>
+                <w:bCs/>
+                <w:iCs/>
+                <w:sz w:val="28"/>
+                <w:szCs w:val="28"/>
+              </w:rPr>
+            </w:pPr>
+            <w:r>
+              <w:rPr>
+                <w:rFonts w:ascii="Times New Roman" w:eastAsia="Times New Roman" w:hAnsi="Times New Roman" w:cs="Times New Roman"/>
+                <w:b/>
+                <w:bCs/>
+                <w:iCs/>
+                <w:sz w:val="28"/>
+                <w:szCs w:val="28"/>
+              </w:rPr>
+              <w:t>Kiểu</w:t>
+            </w:r>
+          </w:p>
+        </w:tc>
+        <w:tc>
+          <w:tcPr>
+            <w:tcW w:w="1487" w:type="pct"/>
+            <w:tcBorders>
+              <w:top w:val="single" w:sz="4" w:space="0" w:color="auto"/>
+              <w:left w:val="single" w:sz="4" w:space="0" w:color="auto"/>
+              <w:bottom w:val="single" w:sz="4" w:space="0" w:color="auto"/>
+              <w:right w:val="single" w:sz="4" w:space="0" w:color="auto"/>
+            </w:tcBorders>
+          </w:tcPr>
+          <w:p>
+            <w:pPr>
+              <w:spacing w:before="40" w:after="40"/>
+              <w:rPr>
+                <w:rFonts w:ascii="Times New Roman" w:eastAsia="Times New Roman" w:hAnsi="Times New Roman" w:cs="Times New Roman"/>
+                <w:b/>
+                <w:bCs/>
+                <w:iCs/>
+                <w:sz w:val="28"/>
+                <w:szCs w:val="28"/>
+              </w:rPr>
+            </w:pPr>
+            <w:r>
+              <w:rPr>
+                <w:rFonts w:ascii="Times New Roman" w:eastAsia="Times New Roman" w:hAnsi="Times New Roman" w:cs="Times New Roman"/>
+                <w:b/>
+                <w:bCs/>
+                <w:iCs/>
+                <w:sz w:val="28"/>
+                <w:szCs w:val="28"/>
+              </w:rPr>
+              <w:t>Diễn giải</w:t>
+            </w:r>
+          </w:p>
+        </w:tc>
+      </w:tr>
+      <w:tr>
+        <w:tc>
+          <w:tcPr>
+            <w:tcW w:w="2025" w:type="pct"/>
+            <w:tcBorders>
+              <w:top w:val="single" w:sz="4" w:space="0" w:color="auto"/>
+              <w:left w:val="single" w:sz="4" w:space="0" w:color="auto"/>
+              <w:bottom w:val="single" w:sz="4" w:space="0" w:color="auto"/>
+              <w:right w:val="single" w:sz="4" w:space="0" w:color="auto"/>
+            </w:tcBorders>
+          </w:tcPr>
+          <w:p>
+            <w:pPr>
+              <w:spacing w:before="40" w:after="40"/>
+              <w:rPr>
+                <w:rFonts w:ascii="Times New Roman" w:eastAsia="Times New Roman" w:hAnsi="Times New Roman" w:cs="Times New Roman"/>
+                <w:i/>
+                <w:sz w:val="28"/>
+                <w:szCs w:val="28"/>
+              </w:rPr>
+            </w:pPr>
+            <w:r>
+              <w:rPr>
+                <w:rFonts w:ascii="Times New Roman" w:hAnsi="Times New Roman" w:cs="Times New Roman"/>
+                <w:color w:val="000000"/>
+                <w:sz w:val="28"/>
+                <w:szCs w:val="28"/>
+                <w:shd w:val="clear" w:color="auto" w:fill="FBFBFB"/>
+              </w:rPr>
+              <w:t>ID</w:t>
+            </w:r>
+            <w:r>
+              <w:rPr>
+                <w:rFonts w:ascii="Times New Roman" w:hAnsi="Times New Roman" w:cs="Times New Roman"/>
+                <w:color w:val="000000"/>
+                <w:sz w:val="28"/>
+                <w:szCs w:val="28"/>
+                <w:shd w:val="clear" w:color="auto" w:fill="FBFBFB"/>
+              </w:rPr>
+              <w:t>_</w:t>
+            </w:r>
+            <w:r>
+              <w:rPr>
+                <w:rFonts w:ascii="Times New Roman" w:hAnsi="Times New Roman" w:cs="Times New Roman"/>
+                <w:color w:val="000000"/>
+                <w:sz w:val="28"/>
+                <w:szCs w:val="28"/>
+                <w:shd w:val="clear" w:color="auto" w:fill="FBFBFB"/>
+              </w:rPr>
+              <w:t>KM</w:t>
+            </w:r>
+          </w:p>
+        </w:tc>
+        <w:tc>
+          <w:tcPr>
+            <w:tcW w:w="1487" w:type="pct"/>
+            <w:tcBorders>
+              <w:top w:val="single" w:sz="4" w:space="0" w:color="auto"/>
+              <w:left w:val="single" w:sz="4" w:space="0" w:color="auto"/>
+              <w:bottom w:val="single" w:sz="4" w:space="0" w:color="auto"/>
+              <w:right w:val="single" w:sz="4" w:space="0" w:color="auto"/>
+            </w:tcBorders>
+          </w:tcPr>
+          <w:p>
+            <w:pPr>
+              <w:spacing w:before="40" w:after="40"/>
+              <w:rPr>
+                <w:rFonts w:ascii="Times New Roman" w:eastAsia="Times New Roman" w:hAnsi="Times New Roman" w:cs="Times New Roman"/>
+                <w:iCs/>
+                <w:sz w:val="28"/>
+                <w:szCs w:val="28"/>
+              </w:rPr>
+            </w:pPr>
+            <w:r>
+              <w:rPr>
+                <w:rFonts w:ascii="Times New Roman" w:eastAsia="Times New Roman" w:hAnsi="Times New Roman" w:cs="Times New Roman"/>
+                <w:iCs/>
+                <w:sz w:val="28"/>
+                <w:szCs w:val="28"/>
+              </w:rPr>
+              <w:t>I</w:t>
+            </w:r>
+            <w:r>
+              <w:rPr>
+                <w:rFonts w:ascii="Times New Roman" w:eastAsia="Times New Roman" w:hAnsi="Times New Roman" w:cs="Times New Roman"/>
+                <w:iCs/>
+                <w:sz w:val="28"/>
+                <w:szCs w:val="28"/>
+              </w:rPr>
+              <w:t>nt</w:t>
+            </w:r>
+          </w:p>
+        </w:tc>
+        <w:tc>
+          <w:tcPr>
+            <w:tcW w:w="1487" w:type="pct"/>
+            <w:tcBorders>
+              <w:top w:val="single" w:sz="4" w:space="0" w:color="auto"/>
+              <w:left w:val="single" w:sz="4" w:space="0" w:color="auto"/>
+              <w:bottom w:val="single" w:sz="4" w:space="0" w:color="auto"/>
+              <w:right w:val="single" w:sz="4" w:space="0" w:color="auto"/>
+            </w:tcBorders>
+          </w:tcPr>
+          <w:p>
+            <w:pPr>
+              <w:spacing w:before="40" w:after="40"/>
+              <w:rPr>
+                <w:rFonts w:ascii="Times New Roman" w:eastAsia="Times New Roman" w:hAnsi="Times New Roman" w:cs="Times New Roman"/>
+                <w:iCs/>
+                <w:sz w:val="28"/>
+                <w:szCs w:val="28"/>
+              </w:rPr>
+            </w:pPr>
+            <w:r>
+              <w:rPr>
+                <w:rFonts w:ascii="Times New Roman" w:eastAsia="Times New Roman" w:hAnsi="Times New Roman" w:cs="Times New Roman"/>
+                <w:iCs/>
+                <w:sz w:val="28"/>
+                <w:szCs w:val="28"/>
+              </w:rPr>
+              <w:t>Mã</w:t>
+            </w:r>
+            <w:r>
+              <w:rPr>
+                <w:rFonts w:ascii="Times New Roman" w:eastAsia="Times New Roman" w:hAnsi="Times New Roman" w:cs="Times New Roman"/>
+                <w:iCs/>
+                <w:sz w:val="28"/>
+                <w:szCs w:val="28"/>
+              </w:rPr>
+              <w:t xml:space="preserve"> </w:t>
+            </w:r>
+            <w:r>
+              <w:rPr>
+                <w:rFonts w:ascii="Times New Roman" w:eastAsia="Times New Roman" w:hAnsi="Times New Roman" w:cs="Times New Roman"/>
+                <w:iCs/>
+                <w:sz w:val="28"/>
+                <w:szCs w:val="28"/>
+              </w:rPr>
+              <w:t>khuyến mãi</w:t>
+            </w:r>
+          </w:p>
+        </w:tc>
+      </w:tr>
+      <w:tr>
+        <w:tc>
+          <w:tcPr>
+            <w:tcW w:w="2025" w:type="pct"/>
+            <w:tcBorders>
+              <w:top w:val="single" w:sz="4" w:space="0" w:color="auto"/>
+              <w:left w:val="single" w:sz="4" w:space="0" w:color="auto"/>
+              <w:bottom w:val="single" w:sz="4" w:space="0" w:color="auto"/>
+              <w:right w:val="single" w:sz="4" w:space="0" w:color="auto"/>
+            </w:tcBorders>
+          </w:tcPr>
+          <w:p>
+            <w:pPr>
+              <w:spacing w:before="40" w:after="40"/>
+              <w:rPr>
+                <w:rFonts w:ascii="Times New Roman" w:hAnsi="Times New Roman" w:cs="Times New Roman"/>
+                <w:color w:val="000000"/>
+                <w:sz w:val="28"/>
+                <w:szCs w:val="28"/>
+                <w:shd w:val="clear" w:color="auto" w:fill="FBFBFB"/>
+              </w:rPr>
+            </w:pPr>
+            <w:r>
+              <w:rPr>
+                <w:rFonts w:ascii="Times New Roman" w:hAnsi="Times New Roman" w:cs="Times New Roman"/>
+                <w:color w:val="000000"/>
+                <w:sz w:val="28"/>
+                <w:szCs w:val="28"/>
+                <w:shd w:val="clear" w:color="auto" w:fill="FBFBFB"/>
+              </w:rPr>
+              <w:t>ID_</w:t>
+            </w:r>
+            <w:r>
+              <w:rPr>
+                <w:rFonts w:ascii="Times New Roman" w:hAnsi="Times New Roman" w:cs="Times New Roman"/>
+                <w:color w:val="000000"/>
+                <w:sz w:val="28"/>
+                <w:szCs w:val="28"/>
+                <w:shd w:val="clear" w:color="auto" w:fill="FBFBFB"/>
+              </w:rPr>
+              <w:t>SP</w:t>
+            </w:r>
+          </w:p>
+        </w:tc>
+        <w:tc>
+          <w:tcPr>
+            <w:tcW w:w="1487" w:type="pct"/>
+            <w:tcBorders>
+              <w:top w:val="single" w:sz="4" w:space="0" w:color="auto"/>
+              <w:left w:val="single" w:sz="4" w:space="0" w:color="auto"/>
+              <w:bottom w:val="single" w:sz="4" w:space="0" w:color="auto"/>
+              <w:right w:val="single" w:sz="4" w:space="0" w:color="auto"/>
+            </w:tcBorders>
+          </w:tcPr>
+          <w:p>
+            <w:pPr>
+              <w:spacing w:before="40" w:after="40"/>
+              <w:rPr>
+                <w:rFonts w:ascii="Times New Roman" w:eastAsia="Times New Roman" w:hAnsi="Times New Roman" w:cs="Times New Roman"/>
+                <w:iCs/>
+                <w:sz w:val="28"/>
+                <w:szCs w:val="28"/>
+              </w:rPr>
+            </w:pPr>
+            <w:r>
+              <w:rPr>
+                <w:rFonts w:ascii="Times New Roman" w:eastAsia="Times New Roman" w:hAnsi="Times New Roman" w:cs="Times New Roman"/>
+                <w:iCs/>
+                <w:sz w:val="28"/>
+                <w:szCs w:val="28"/>
+              </w:rPr>
+              <w:t>I</w:t>
+            </w:r>
+            <w:r>
+              <w:rPr>
+                <w:rFonts w:ascii="Times New Roman" w:eastAsia="Times New Roman" w:hAnsi="Times New Roman" w:cs="Times New Roman"/>
+                <w:iCs/>
+                <w:sz w:val="28"/>
+                <w:szCs w:val="28"/>
+              </w:rPr>
+              <w:t>nt</w:t>
+            </w:r>
+          </w:p>
+        </w:tc>
+        <w:tc>
+          <w:tcPr>
+            <w:tcW w:w="1487" w:type="pct"/>
+            <w:tcBorders>
+              <w:top w:val="single" w:sz="4" w:space="0" w:color="auto"/>
+              <w:left w:val="single" w:sz="4" w:space="0" w:color="auto"/>
+              <w:bottom w:val="single" w:sz="4" w:space="0" w:color="auto"/>
+              <w:right w:val="single" w:sz="4" w:space="0" w:color="auto"/>
+            </w:tcBorders>
+          </w:tcPr>
+          <w:p>
+            <w:pPr>
+              <w:spacing w:before="40" w:after="40"/>
+              <w:rPr>
+                <w:rFonts w:ascii="Times New Roman" w:eastAsia="Times New Roman" w:hAnsi="Times New Roman" w:cs="Times New Roman"/>
+                <w:iCs/>
+                <w:sz w:val="28"/>
+                <w:szCs w:val="28"/>
+              </w:rPr>
+            </w:pPr>
+            <w:r>
+              <w:rPr>
+                <w:rFonts w:ascii="Times New Roman" w:eastAsia="Times New Roman" w:hAnsi="Times New Roman" w:cs="Times New Roman"/>
+                <w:iCs/>
+                <w:sz w:val="28"/>
+                <w:szCs w:val="28"/>
+              </w:rPr>
+              <w:t xml:space="preserve">Mã </w:t>
+            </w:r>
+            <w:r>
+              <w:rPr>
+                <w:rFonts w:ascii="Times New Roman" w:eastAsia="Times New Roman" w:hAnsi="Times New Roman" w:cs="Times New Roman"/>
+                <w:iCs/>
+                <w:sz w:val="28"/>
+                <w:szCs w:val="28"/>
+              </w:rPr>
+              <w:t>sản phẩm</w:t>
+            </w:r>
+          </w:p>
+        </w:tc>
+      </w:tr>
+      <w:tr>
+        <w:tc>
+          <w:tcPr>
+            <w:tcW w:w="2025" w:type="pct"/>
+            <w:tcBorders>
+              <w:top w:val="single" w:sz="4" w:space="0" w:color="auto"/>
+              <w:left w:val="single" w:sz="4" w:space="0" w:color="auto"/>
+              <w:bottom w:val="single" w:sz="4" w:space="0" w:color="auto"/>
+              <w:right w:val="single" w:sz="4" w:space="0" w:color="auto"/>
+            </w:tcBorders>
+          </w:tcPr>
+          <w:p>
+            <w:pPr>
+              <w:spacing w:before="40" w:after="40"/>
+              <w:rPr>
+                <w:rFonts w:ascii="Times New Roman" w:hAnsi="Times New Roman" w:cs="Times New Roman"/>
+                <w:color w:val="000000"/>
+                <w:sz w:val="28"/>
+                <w:szCs w:val="28"/>
+                <w:shd w:val="clear" w:color="auto" w:fill="FBFBFB"/>
+              </w:rPr>
+            </w:pPr>
+            <w:r>
+              <w:rPr>
+                <w:rFonts w:ascii="Times New Roman" w:hAnsi="Times New Roman" w:cs="Times New Roman"/>
+                <w:color w:val="000000"/>
+                <w:sz w:val="28"/>
+                <w:szCs w:val="28"/>
+                <w:shd w:val="clear" w:color="auto" w:fill="FBFBFB"/>
+              </w:rPr>
               <w:lastRenderedPageBreak/>
+              <w:t>TEN_SP</w:t>
+            </w:r>
+          </w:p>
+        </w:tc>
+        <w:tc>
+          <w:tcPr>
+            <w:tcW w:w="1487" w:type="pct"/>
+            <w:tcBorders>
+              <w:top w:val="single" w:sz="4" w:space="0" w:color="auto"/>
+              <w:left w:val="single" w:sz="4" w:space="0" w:color="auto"/>
+              <w:bottom w:val="single" w:sz="4" w:space="0" w:color="auto"/>
+              <w:right w:val="single" w:sz="4" w:space="0" w:color="auto"/>
+            </w:tcBorders>
+          </w:tcPr>
+          <w:p>
+            <w:pPr>
+              <w:spacing w:before="40" w:after="40"/>
+              <w:rPr>
+                <w:rFonts w:ascii="Times New Roman" w:eastAsia="Times New Roman" w:hAnsi="Times New Roman" w:cs="Times New Roman"/>
+                <w:iCs/>
+                <w:sz w:val="28"/>
+                <w:szCs w:val="28"/>
+              </w:rPr>
+            </w:pPr>
+            <w:r>
+              <w:rPr>
+                <w:rFonts w:ascii="Times New Roman" w:eastAsia="Times New Roman" w:hAnsi="Times New Roman" w:cs="Times New Roman"/>
+                <w:iCs/>
+                <w:sz w:val="28"/>
+                <w:szCs w:val="28"/>
+              </w:rPr>
+              <w:t>Varchar (</w:t>
+            </w:r>
+            <w:r>
+              <w:rPr>
+                <w:rFonts w:ascii="Times New Roman" w:eastAsia="Times New Roman" w:hAnsi="Times New Roman" w:cs="Times New Roman"/>
+                <w:iCs/>
+                <w:sz w:val="28"/>
+                <w:szCs w:val="28"/>
+              </w:rPr>
+              <w:t>50</w:t>
+            </w:r>
+            <w:r>
+              <w:rPr>
+                <w:rFonts w:ascii="Times New Roman" w:eastAsia="Times New Roman" w:hAnsi="Times New Roman" w:cs="Times New Roman"/>
+                <w:iCs/>
+                <w:sz w:val="28"/>
+                <w:szCs w:val="28"/>
+              </w:rPr>
+              <w:t>)</w:t>
+            </w:r>
+          </w:p>
+        </w:tc>
+        <w:tc>
+          <w:tcPr>
+            <w:tcW w:w="1487" w:type="pct"/>
+            <w:tcBorders>
+              <w:top w:val="single" w:sz="4" w:space="0" w:color="auto"/>
+              <w:left w:val="single" w:sz="4" w:space="0" w:color="auto"/>
+              <w:bottom w:val="single" w:sz="4" w:space="0" w:color="auto"/>
+              <w:right w:val="single" w:sz="4" w:space="0" w:color="auto"/>
+            </w:tcBorders>
+          </w:tcPr>
+          <w:p>
+            <w:pPr>
+              <w:spacing w:before="40" w:after="40"/>
+              <w:rPr>
+                <w:rFonts w:ascii="Times New Roman" w:eastAsia="Times New Roman" w:hAnsi="Times New Roman" w:cs="Times New Roman"/>
+                <w:iCs/>
+                <w:sz w:val="28"/>
+                <w:szCs w:val="28"/>
+              </w:rPr>
+            </w:pPr>
+            <w:r>
+              <w:rPr>
+                <w:rFonts w:ascii="Times New Roman" w:eastAsia="Times New Roman" w:hAnsi="Times New Roman" w:cs="Times New Roman"/>
+                <w:iCs/>
+                <w:sz w:val="28"/>
+                <w:szCs w:val="28"/>
+              </w:rPr>
+              <w:t>Tên sản phẩm</w:t>
+            </w:r>
+          </w:p>
+        </w:tc>
+      </w:tr>
+      <w:tr>
+        <w:tc>
+          <w:tcPr>
+            <w:tcW w:w="2025" w:type="pct"/>
+            <w:tcBorders>
+              <w:top w:val="single" w:sz="4" w:space="0" w:color="auto"/>
+              <w:left w:val="single" w:sz="4" w:space="0" w:color="auto"/>
+              <w:bottom w:val="single" w:sz="4" w:space="0" w:color="auto"/>
+              <w:right w:val="single" w:sz="4" w:space="0" w:color="auto"/>
+            </w:tcBorders>
+          </w:tcPr>
+          <w:p>
+            <w:pPr>
+              <w:spacing w:before="40" w:after="40"/>
+              <w:rPr>
+                <w:rFonts w:ascii="Times New Roman" w:eastAsia="Times New Roman" w:hAnsi="Times New Roman" w:cs="Times New Roman"/>
+                <w:iCs/>
+                <w:sz w:val="28"/>
+                <w:szCs w:val="28"/>
+              </w:rPr>
+            </w:pPr>
+            <w:r>
+              <w:rPr>
+                <w:rFonts w:ascii="Times New Roman" w:eastAsia="Times New Roman" w:hAnsi="Times New Roman" w:cs="Times New Roman"/>
+                <w:iCs/>
+                <w:sz w:val="28"/>
+                <w:szCs w:val="28"/>
+              </w:rPr>
+              <w:t>TEN_KM</w:t>
+            </w:r>
+          </w:p>
+        </w:tc>
+        <w:tc>
+          <w:tcPr>
+            <w:tcW w:w="1487" w:type="pct"/>
+            <w:tcBorders>
+              <w:top w:val="single" w:sz="4" w:space="0" w:color="auto"/>
+              <w:left w:val="single" w:sz="4" w:space="0" w:color="auto"/>
+              <w:bottom w:val="single" w:sz="4" w:space="0" w:color="auto"/>
+              <w:right w:val="single" w:sz="4" w:space="0" w:color="auto"/>
+            </w:tcBorders>
+          </w:tcPr>
+          <w:p>
+            <w:pPr>
+              <w:spacing w:before="40" w:after="40"/>
+              <w:rPr>
+                <w:rFonts w:ascii="Times New Roman" w:eastAsia="Times New Roman" w:hAnsi="Times New Roman" w:cs="Times New Roman"/>
+                <w:iCs/>
+                <w:sz w:val="28"/>
+                <w:szCs w:val="28"/>
+              </w:rPr>
+            </w:pPr>
+            <w:r>
+              <w:rPr>
+                <w:rFonts w:ascii="Times New Roman" w:eastAsia="Times New Roman" w:hAnsi="Times New Roman" w:cs="Times New Roman"/>
+                <w:iCs/>
+                <w:sz w:val="28"/>
+                <w:szCs w:val="28"/>
+              </w:rPr>
+              <w:t>Varchar (</w:t>
+            </w:r>
+            <w:r>
+              <w:rPr>
+                <w:rFonts w:ascii="Times New Roman" w:eastAsia="Times New Roman" w:hAnsi="Times New Roman" w:cs="Times New Roman"/>
+                <w:iCs/>
+                <w:sz w:val="28"/>
+                <w:szCs w:val="28"/>
+              </w:rPr>
+              <w:t>50</w:t>
+            </w:r>
+            <w:r>
+              <w:rPr>
+                <w:rFonts w:ascii="Times New Roman" w:eastAsia="Times New Roman" w:hAnsi="Times New Roman" w:cs="Times New Roman"/>
+                <w:iCs/>
+                <w:sz w:val="28"/>
+                <w:szCs w:val="28"/>
+              </w:rPr>
+              <w:t>)</w:t>
+            </w:r>
+          </w:p>
+        </w:tc>
+        <w:tc>
+          <w:tcPr>
+            <w:tcW w:w="1487" w:type="pct"/>
+            <w:tcBorders>
+              <w:top w:val="single" w:sz="4" w:space="0" w:color="auto"/>
+              <w:left w:val="single" w:sz="4" w:space="0" w:color="auto"/>
+              <w:bottom w:val="single" w:sz="4" w:space="0" w:color="auto"/>
+              <w:right w:val="single" w:sz="4" w:space="0" w:color="auto"/>
+            </w:tcBorders>
+          </w:tcPr>
+          <w:p>
+            <w:pPr>
+              <w:spacing w:before="40" w:after="40"/>
+              <w:rPr>
+                <w:rFonts w:ascii="Times New Roman" w:eastAsia="Times New Roman" w:hAnsi="Times New Roman" w:cs="Times New Roman"/>
+                <w:iCs/>
+                <w:sz w:val="28"/>
+                <w:szCs w:val="28"/>
+              </w:rPr>
+            </w:pPr>
+            <w:r>
+              <w:rPr>
+                <w:rFonts w:ascii="Times New Roman" w:eastAsia="Times New Roman" w:hAnsi="Times New Roman" w:cs="Times New Roman"/>
+                <w:iCs/>
+                <w:sz w:val="28"/>
+                <w:szCs w:val="28"/>
+              </w:rPr>
+              <w:t>Tên khuyến mãi</w:t>
+            </w:r>
+          </w:p>
+        </w:tc>
+      </w:tr>
+      <w:tr>
+        <w:tc>
+          <w:tcPr>
+            <w:tcW w:w="2025" w:type="pct"/>
+            <w:tcBorders>
+              <w:top w:val="single" w:sz="4" w:space="0" w:color="auto"/>
+              <w:left w:val="single" w:sz="4" w:space="0" w:color="auto"/>
+              <w:bottom w:val="single" w:sz="4" w:space="0" w:color="auto"/>
+              <w:right w:val="single" w:sz="4" w:space="0" w:color="auto"/>
+            </w:tcBorders>
+          </w:tcPr>
+          <w:p>
+            <w:pPr>
+              <w:tabs>
+                <w:tab w:val="center" w:pos="1401"/>
+              </w:tabs>
+              <w:spacing w:before="40" w:after="40"/>
+              <w:rPr>
+                <w:rFonts w:ascii="Times New Roman" w:eastAsia="Times New Roman" w:hAnsi="Times New Roman" w:cs="Times New Roman"/>
+                <w:iCs/>
+                <w:sz w:val="28"/>
+                <w:szCs w:val="28"/>
+              </w:rPr>
+            </w:pPr>
+            <w:r>
+              <w:rPr>
+                <w:rFonts w:ascii="Times New Roman" w:eastAsia="Times New Roman" w:hAnsi="Times New Roman" w:cs="Times New Roman"/>
+                <w:iCs/>
+                <w:sz w:val="28"/>
+                <w:szCs w:val="28"/>
+              </w:rPr>
+              <w:t>PHANTRAMKM</w:t>
+            </w:r>
+          </w:p>
+        </w:tc>
+        <w:tc>
+          <w:tcPr>
+            <w:tcW w:w="1487" w:type="pct"/>
+            <w:tcBorders>
+              <w:top w:val="single" w:sz="4" w:space="0" w:color="auto"/>
+              <w:left w:val="single" w:sz="4" w:space="0" w:color="auto"/>
+              <w:bottom w:val="single" w:sz="4" w:space="0" w:color="auto"/>
+              <w:right w:val="single" w:sz="4" w:space="0" w:color="auto"/>
+            </w:tcBorders>
+          </w:tcPr>
+          <w:p>
+            <w:pPr>
+              <w:spacing w:before="40" w:after="40"/>
+              <w:rPr>
+                <w:rFonts w:ascii="Times New Roman" w:eastAsia="Times New Roman" w:hAnsi="Times New Roman" w:cs="Times New Roman"/>
+                <w:iCs/>
+                <w:sz w:val="28"/>
+                <w:szCs w:val="28"/>
+              </w:rPr>
+            </w:pPr>
+            <w:r>
+              <w:rPr>
+                <w:rFonts w:ascii="Times New Roman" w:eastAsia="Times New Roman" w:hAnsi="Times New Roman" w:cs="Times New Roman"/>
+                <w:iCs/>
+                <w:sz w:val="28"/>
+                <w:szCs w:val="28"/>
+              </w:rPr>
+              <w:t>Double</w:t>
+            </w:r>
+          </w:p>
+        </w:tc>
+        <w:tc>
+          <w:tcPr>
+            <w:tcW w:w="1487" w:type="pct"/>
+            <w:tcBorders>
+              <w:top w:val="single" w:sz="4" w:space="0" w:color="auto"/>
+              <w:left w:val="single" w:sz="4" w:space="0" w:color="auto"/>
+              <w:bottom w:val="single" w:sz="4" w:space="0" w:color="auto"/>
+              <w:right w:val="single" w:sz="4" w:space="0" w:color="auto"/>
+            </w:tcBorders>
+          </w:tcPr>
+          <w:p>
+            <w:pPr>
+              <w:spacing w:before="40" w:after="40"/>
+              <w:rPr>
+                <w:rFonts w:ascii="Times New Roman" w:eastAsia="Times New Roman" w:hAnsi="Times New Roman" w:cs="Times New Roman"/>
+                <w:iCs/>
+                <w:sz w:val="28"/>
+                <w:szCs w:val="28"/>
+              </w:rPr>
+            </w:pPr>
+            <w:r>
+              <w:rPr>
+                <w:rFonts w:ascii="Times New Roman" w:eastAsia="Times New Roman" w:hAnsi="Times New Roman" w:cs="Times New Roman"/>
+                <w:iCs/>
+                <w:sz w:val="28"/>
+                <w:szCs w:val="28"/>
+              </w:rPr>
+              <w:t>Phần trăm khuyến mãi</w:t>
+            </w:r>
+          </w:p>
+        </w:tc>
+      </w:tr>
+      <w:tr>
+        <w:tc>
+          <w:tcPr>
+            <w:tcW w:w="2025" w:type="pct"/>
+            <w:tcBorders>
+              <w:top w:val="single" w:sz="4" w:space="0" w:color="auto"/>
+              <w:left w:val="single" w:sz="4" w:space="0" w:color="auto"/>
+              <w:bottom w:val="single" w:sz="4" w:space="0" w:color="auto"/>
+              <w:right w:val="single" w:sz="4" w:space="0" w:color="auto"/>
+            </w:tcBorders>
+          </w:tcPr>
+          <w:p>
+            <w:pPr>
+              <w:spacing w:before="40" w:after="40"/>
+              <w:rPr>
+                <w:rFonts w:ascii="Times New Roman" w:eastAsia="Times New Roman" w:hAnsi="Times New Roman" w:cs="Times New Roman"/>
+                <w:iCs/>
+                <w:sz w:val="28"/>
+                <w:szCs w:val="28"/>
+              </w:rPr>
+            </w:pPr>
+            <w:r>
+              <w:rPr>
+                <w:rFonts w:ascii="Times New Roman" w:eastAsia="Times New Roman" w:hAnsi="Times New Roman" w:cs="Times New Roman"/>
+                <w:iCs/>
+                <w:sz w:val="28"/>
+                <w:szCs w:val="28"/>
+              </w:rPr>
               <w:t>TRANGTHAI</w:t>
             </w:r>
           </w:p>
@@ -45436,6 +45614,7 @@
                 <w:sz w:val="28"/>
                 <w:szCs w:val="28"/>
               </w:rPr>
+              <w:lastRenderedPageBreak/>
               <w:t>SOLUONG</w:t>
             </w:r>
           </w:p>
@@ -45646,6 +45825,81 @@
                 <w:szCs w:val="28"/>
               </w:rPr>
               <w:t>Trạng thái</w:t>
+            </w:r>
+          </w:p>
+        </w:tc>
+      </w:tr>
+      <w:tr>
+        <w:tc>
+          <w:tcPr>
+            <w:tcW w:w="2874" w:type="dxa"/>
+          </w:tcPr>
+          <w:p>
+            <w:pPr>
+              <w:spacing w:before="40" w:after="40"/>
+              <w:rPr>
+                <w:rFonts w:ascii="Times New Roman" w:hAnsi="Times New Roman" w:cs="Times New Roman"/>
+                <w:sz w:val="28"/>
+                <w:szCs w:val="28"/>
+              </w:rPr>
+            </w:pPr>
+            <w:r>
+              <w:rPr>
+                <w:rFonts w:ascii="Times New Roman" w:hAnsi="Times New Roman" w:cs="Times New Roman"/>
+                <w:sz w:val="28"/>
+                <w:szCs w:val="28"/>
+              </w:rPr>
+              <w:t>NGAYNHAPHANG</w:t>
+            </w:r>
+          </w:p>
+        </w:tc>
+        <w:tc>
+          <w:tcPr>
+            <w:tcW w:w="2824" w:type="dxa"/>
+          </w:tcPr>
+          <w:p>
+            <w:pPr>
+              <w:spacing w:before="40" w:after="40"/>
+              <w:rPr>
+                <w:rFonts w:ascii="Times New Roman" w:eastAsia="Times New Roman" w:hAnsi="Times New Roman" w:cs="Times New Roman"/>
+                <w:iCs/>
+                <w:sz w:val="28"/>
+                <w:szCs w:val="28"/>
+              </w:rPr>
+            </w:pPr>
+            <w:r>
+              <w:rPr>
+                <w:rFonts w:ascii="Times New Roman" w:eastAsia="Times New Roman" w:hAnsi="Times New Roman" w:cs="Times New Roman"/>
+                <w:iCs/>
+                <w:sz w:val="28"/>
+                <w:szCs w:val="28"/>
+              </w:rPr>
+              <w:t>Date</w:t>
+            </w:r>
+          </w:p>
+        </w:tc>
+        <w:tc>
+          <w:tcPr>
+            <w:tcW w:w="2824" w:type="dxa"/>
+          </w:tcPr>
+          <w:p>
+            <w:pPr>
+              <w:spacing w:before="40" w:after="40"/>
+              <w:rPr>
+                <w:rFonts w:ascii="Times New Roman" w:eastAsia="Times New Roman" w:hAnsi="Times New Roman" w:cs="Times New Roman"/>
+                <w:iCs/>
+                <w:sz w:val="28"/>
+                <w:szCs w:val="28"/>
+              </w:rPr>
+            </w:pPr>
+            <w:r>
+              <w:rPr>
+                <w:rFonts w:ascii="Times New Roman" w:eastAsia="Times New Roman" w:hAnsi="Times New Roman" w:cs="Times New Roman"/>
+                <w:iCs/>
+                <w:sz w:val="28"/>
+                <w:szCs w:val="28"/>
+              </w:rPr>
+              <w:t>Ngày nhập hàng</w:t>
             </w:r>
           </w:p>
         </w:tc>
@@ -45759,7 +46013,6 @@
                 <w:sz w:val="28"/>
                 <w:szCs w:val="28"/>
               </w:rPr>
-              <w:lastRenderedPageBreak/>
               <w:t xml:space="preserve">Loại thực thể </w:t>
             </w:r>
             <w:r>
@@ -45769,6 +46022,1053 @@
                 <w:szCs w:val="28"/>
               </w:rPr>
               <w:t xml:space="preserve">HOA_DON </w:t>
+            </w:r>
+            <w:r>
+              <w:rPr>
+                <w:rFonts w:ascii="Times New Roman" w:hAnsi="Times New Roman" w:cs="Times New Roman"/>
+                <w:sz w:val="28"/>
+                <w:szCs w:val="28"/>
+              </w:rPr>
+              <w:t>trong hệ thống</w:t>
+            </w:r>
+          </w:p>
+        </w:tc>
+      </w:tr>
+      <w:tr>
+        <w:tc>
+          <w:tcPr>
+            <w:tcW w:w="3903" w:type="dxa"/>
+          </w:tcPr>
+          <w:p>
+            <w:pPr>
+              <w:spacing w:before="40" w:after="40"/>
+              <w:rPr>
+                <w:rFonts w:ascii="Times New Roman" w:hAnsi="Times New Roman" w:cs="Times New Roman"/>
+                <w:b/>
+                <w:bCs/>
+                <w:iCs/>
+                <w:sz w:val="28"/>
+                <w:szCs w:val="28"/>
+              </w:rPr>
+            </w:pPr>
+            <w:r>
+              <w:rPr>
+                <w:rFonts w:ascii="Times New Roman" w:eastAsia="Times New Roman" w:hAnsi="Times New Roman" w:cs="Times New Roman"/>
+                <w:b/>
+                <w:bCs/>
+                <w:iCs/>
+                <w:sz w:val="28"/>
+                <w:szCs w:val="28"/>
+              </w:rPr>
+              <w:t>Thuộc tính</w:t>
+            </w:r>
+          </w:p>
+        </w:tc>
+        <w:tc>
+          <w:tcPr>
+            <w:tcW w:w="2313" w:type="dxa"/>
+          </w:tcPr>
+          <w:p>
+            <w:pPr>
+              <w:spacing w:before="40" w:after="40"/>
+              <w:rPr>
+                <w:rFonts w:ascii="Times New Roman" w:hAnsi="Times New Roman" w:cs="Times New Roman"/>
+                <w:b/>
+                <w:bCs/>
+                <w:iCs/>
+                <w:sz w:val="28"/>
+                <w:szCs w:val="28"/>
+              </w:rPr>
+            </w:pPr>
+            <w:r>
+              <w:rPr>
+                <w:rFonts w:ascii="Times New Roman" w:eastAsia="Times New Roman" w:hAnsi="Times New Roman" w:cs="Times New Roman"/>
+                <w:b/>
+                <w:bCs/>
+                <w:iCs/>
+                <w:sz w:val="28"/>
+                <w:szCs w:val="28"/>
+              </w:rPr>
+              <w:t>Thuộc tính</w:t>
+            </w:r>
+          </w:p>
+        </w:tc>
+        <w:tc>
+          <w:tcPr>
+            <w:tcW w:w="2306" w:type="dxa"/>
+          </w:tcPr>
+          <w:p>
+            <w:pPr>
+              <w:spacing w:before="40" w:after="40"/>
+              <w:rPr>
+                <w:rFonts w:ascii="Times New Roman" w:hAnsi="Times New Roman" w:cs="Times New Roman"/>
+                <w:b/>
+                <w:bCs/>
+                <w:iCs/>
+                <w:sz w:val="28"/>
+                <w:szCs w:val="28"/>
+              </w:rPr>
+            </w:pPr>
+            <w:r>
+              <w:rPr>
+                <w:rFonts w:ascii="Times New Roman" w:eastAsia="Times New Roman" w:hAnsi="Times New Roman" w:cs="Times New Roman"/>
+                <w:b/>
+                <w:bCs/>
+                <w:iCs/>
+                <w:sz w:val="28"/>
+                <w:szCs w:val="28"/>
+              </w:rPr>
+              <w:t>Thuộc tính</w:t>
+            </w:r>
+          </w:p>
+        </w:tc>
+      </w:tr>
+      <w:tr>
+        <w:tc>
+          <w:tcPr>
+            <w:tcW w:w="3903" w:type="dxa"/>
+          </w:tcPr>
+          <w:p>
+            <w:pPr>
+              <w:spacing w:before="40" w:after="40"/>
+              <w:rPr>
+                <w:rFonts w:ascii="Times New Roman" w:hAnsi="Times New Roman" w:cs="Times New Roman"/>
+                <w:sz w:val="28"/>
+                <w:szCs w:val="28"/>
+              </w:rPr>
+            </w:pPr>
+            <w:r>
+              <w:rPr>
+                <w:rFonts w:ascii="Times New Roman" w:hAnsi="Times New Roman" w:cs="Times New Roman"/>
+                <w:color w:val="000000"/>
+                <w:sz w:val="28"/>
+                <w:szCs w:val="28"/>
+                <w:shd w:val="clear" w:color="auto" w:fill="FBFBFB"/>
+              </w:rPr>
+              <w:t>ID</w:t>
+            </w:r>
+            <w:r>
+              <w:rPr>
+                <w:rFonts w:ascii="Times New Roman" w:hAnsi="Times New Roman" w:cs="Times New Roman"/>
+                <w:color w:val="000000"/>
+                <w:sz w:val="28"/>
+                <w:szCs w:val="28"/>
+                <w:shd w:val="clear" w:color="auto" w:fill="FBFBFB"/>
+              </w:rPr>
+              <w:t>_</w:t>
+            </w:r>
+            <w:r>
+              <w:rPr>
+                <w:rFonts w:ascii="Times New Roman" w:hAnsi="Times New Roman" w:cs="Times New Roman"/>
+                <w:color w:val="000000"/>
+                <w:sz w:val="28"/>
+                <w:szCs w:val="28"/>
+                <w:shd w:val="clear" w:color="auto" w:fill="FBFBFB"/>
+              </w:rPr>
+              <w:t>HD</w:t>
+            </w:r>
+          </w:p>
+        </w:tc>
+        <w:tc>
+          <w:tcPr>
+            <w:tcW w:w="2313" w:type="dxa"/>
+          </w:tcPr>
+          <w:p>
+            <w:pPr>
+              <w:spacing w:before="40" w:after="40"/>
+              <w:rPr>
+                <w:rFonts w:ascii="Times New Roman" w:hAnsi="Times New Roman" w:cs="Times New Roman"/>
+                <w:iCs/>
+                <w:sz w:val="28"/>
+                <w:szCs w:val="28"/>
+              </w:rPr>
+            </w:pPr>
+            <w:r>
+              <w:rPr>
+                <w:rFonts w:ascii="Times New Roman" w:eastAsia="Times New Roman" w:hAnsi="Times New Roman" w:cs="Times New Roman"/>
+                <w:iCs/>
+                <w:sz w:val="28"/>
+                <w:szCs w:val="28"/>
+              </w:rPr>
+              <w:t>I</w:t>
+            </w:r>
+            <w:r>
+              <w:rPr>
+                <w:rFonts w:ascii="Times New Roman" w:eastAsia="Times New Roman" w:hAnsi="Times New Roman" w:cs="Times New Roman"/>
+                <w:iCs/>
+                <w:sz w:val="28"/>
+                <w:szCs w:val="28"/>
+              </w:rPr>
+              <w:t>nt</w:t>
+            </w:r>
+          </w:p>
+        </w:tc>
+        <w:tc>
+          <w:tcPr>
+            <w:tcW w:w="2306" w:type="dxa"/>
+          </w:tcPr>
+          <w:p>
+            <w:pPr>
+              <w:spacing w:before="40" w:after="40"/>
+              <w:rPr>
+                <w:rFonts w:ascii="Times New Roman" w:hAnsi="Times New Roman" w:cs="Times New Roman"/>
+                <w:iCs/>
+                <w:sz w:val="28"/>
+                <w:szCs w:val="28"/>
+              </w:rPr>
+            </w:pPr>
+            <w:r>
+              <w:rPr>
+                <w:rFonts w:ascii="Times New Roman" w:eastAsia="Times New Roman" w:hAnsi="Times New Roman" w:cs="Times New Roman"/>
+                <w:iCs/>
+                <w:sz w:val="28"/>
+                <w:szCs w:val="28"/>
+              </w:rPr>
+              <w:t xml:space="preserve">Mã </w:t>
+            </w:r>
+            <w:r>
+              <w:rPr>
+                <w:rFonts w:ascii="Times New Roman" w:eastAsia="Times New Roman" w:hAnsi="Times New Roman" w:cs="Times New Roman"/>
+                <w:iCs/>
+                <w:sz w:val="28"/>
+                <w:szCs w:val="28"/>
+              </w:rPr>
+              <w:t>hoá đơn</w:t>
+            </w:r>
+          </w:p>
+        </w:tc>
+      </w:tr>
+      <w:tr>
+        <w:tc>
+          <w:tcPr>
+            <w:tcW w:w="3903" w:type="dxa"/>
+          </w:tcPr>
+          <w:p>
+            <w:pPr>
+              <w:spacing w:before="40" w:after="40"/>
+              <w:rPr>
+                <w:rFonts w:ascii="Times New Roman" w:hAnsi="Times New Roman" w:cs="Times New Roman"/>
+                <w:sz w:val="28"/>
+                <w:szCs w:val="28"/>
+              </w:rPr>
+            </w:pPr>
+            <w:r>
+              <w:rPr>
+                <w:rFonts w:ascii="Times New Roman" w:hAnsi="Times New Roman" w:cs="Times New Roman"/>
+                <w:sz w:val="28"/>
+                <w:szCs w:val="28"/>
+              </w:rPr>
+              <w:t>ID_SP</w:t>
+            </w:r>
+          </w:p>
+        </w:tc>
+        <w:tc>
+          <w:tcPr>
+            <w:tcW w:w="2313" w:type="dxa"/>
+          </w:tcPr>
+          <w:p>
+            <w:pPr>
+              <w:spacing w:before="40" w:after="40"/>
+              <w:rPr>
+                <w:rFonts w:ascii="Times New Roman" w:hAnsi="Times New Roman" w:cs="Times New Roman"/>
+                <w:iCs/>
+                <w:sz w:val="28"/>
+                <w:szCs w:val="28"/>
+              </w:rPr>
+            </w:pPr>
+            <w:r>
+              <w:rPr>
+                <w:rFonts w:ascii="Times New Roman" w:hAnsi="Times New Roman" w:cs="Times New Roman"/>
+                <w:iCs/>
+                <w:sz w:val="28"/>
+                <w:szCs w:val="28"/>
+              </w:rPr>
+              <w:t>Int</w:t>
+            </w:r>
+          </w:p>
+        </w:tc>
+        <w:tc>
+          <w:tcPr>
+            <w:tcW w:w="2306" w:type="dxa"/>
+          </w:tcPr>
+          <w:p>
+            <w:pPr>
+              <w:spacing w:before="40" w:after="40"/>
+              <w:rPr>
+                <w:rFonts w:ascii="Times New Roman" w:hAnsi="Times New Roman" w:cs="Times New Roman"/>
+                <w:iCs/>
+                <w:sz w:val="28"/>
+                <w:szCs w:val="28"/>
+              </w:rPr>
+            </w:pPr>
+            <w:r>
+              <w:rPr>
+                <w:rFonts w:ascii="Times New Roman" w:eastAsia="Times New Roman" w:hAnsi="Times New Roman" w:cs="Times New Roman"/>
+                <w:iCs/>
+                <w:sz w:val="28"/>
+                <w:szCs w:val="28"/>
+              </w:rPr>
+              <w:t>Mã sản phẩm</w:t>
+            </w:r>
+          </w:p>
+        </w:tc>
+      </w:tr>
+      <w:tr>
+        <w:tc>
+          <w:tcPr>
+            <w:tcW w:w="3903" w:type="dxa"/>
+          </w:tcPr>
+          <w:p>
+            <w:pPr>
+              <w:spacing w:before="40" w:after="40"/>
+              <w:rPr>
+                <w:rFonts w:ascii="Times New Roman" w:hAnsi="Times New Roman" w:cs="Times New Roman"/>
+                <w:sz w:val="28"/>
+                <w:szCs w:val="28"/>
+              </w:rPr>
+            </w:pPr>
+            <w:r>
+              <w:rPr>
+                <w:rFonts w:ascii="Times New Roman" w:hAnsi="Times New Roman" w:cs="Times New Roman"/>
+                <w:sz w:val="28"/>
+                <w:szCs w:val="28"/>
+              </w:rPr>
+              <w:t>ID_KH</w:t>
+            </w:r>
+          </w:p>
+        </w:tc>
+        <w:tc>
+          <w:tcPr>
+            <w:tcW w:w="2313" w:type="dxa"/>
+          </w:tcPr>
+          <w:p>
+            <w:pPr>
+              <w:spacing w:before="40" w:after="40"/>
+              <w:rPr>
+                <w:rFonts w:ascii="Times New Roman" w:hAnsi="Times New Roman" w:cs="Times New Roman"/>
+                <w:iCs/>
+                <w:sz w:val="28"/>
+                <w:szCs w:val="28"/>
+              </w:rPr>
+            </w:pPr>
+            <w:r>
+              <w:rPr>
+                <w:rFonts w:ascii="Times New Roman" w:hAnsi="Times New Roman" w:cs="Times New Roman"/>
+                <w:iCs/>
+                <w:sz w:val="28"/>
+                <w:szCs w:val="28"/>
+              </w:rPr>
+              <w:t>Int</w:t>
+            </w:r>
+          </w:p>
+        </w:tc>
+        <w:tc>
+          <w:tcPr>
+            <w:tcW w:w="2306" w:type="dxa"/>
+          </w:tcPr>
+          <w:p>
+            <w:pPr>
+              <w:spacing w:before="40" w:after="40"/>
+              <w:rPr>
+                <w:rFonts w:ascii="Times New Roman" w:hAnsi="Times New Roman" w:cs="Times New Roman"/>
+                <w:iCs/>
+                <w:sz w:val="28"/>
+                <w:szCs w:val="28"/>
+              </w:rPr>
+            </w:pPr>
+            <w:r>
+              <w:rPr>
+                <w:rFonts w:ascii="Times New Roman" w:eastAsia="Times New Roman" w:hAnsi="Times New Roman" w:cs="Times New Roman"/>
+                <w:iCs/>
+                <w:sz w:val="28"/>
+                <w:szCs w:val="28"/>
+              </w:rPr>
+              <w:t>Mã</w:t>
+            </w:r>
+            <w:r>
+              <w:rPr>
+                <w:rFonts w:ascii="Times New Roman" w:eastAsia="Times New Roman" w:hAnsi="Times New Roman" w:cs="Times New Roman"/>
+                <w:iCs/>
+                <w:sz w:val="28"/>
+                <w:szCs w:val="28"/>
+              </w:rPr>
+              <w:t xml:space="preserve"> </w:t>
+            </w:r>
+            <w:r>
+              <w:rPr>
+                <w:rFonts w:ascii="Times New Roman" w:eastAsia="Times New Roman" w:hAnsi="Times New Roman" w:cs="Times New Roman"/>
+                <w:iCs/>
+                <w:sz w:val="28"/>
+                <w:szCs w:val="28"/>
+              </w:rPr>
+              <w:t>khách hàng</w:t>
+            </w:r>
+          </w:p>
+        </w:tc>
+      </w:tr>
+      <w:tr>
+        <w:tc>
+          <w:tcPr>
+            <w:tcW w:w="3903" w:type="dxa"/>
+          </w:tcPr>
+          <w:p>
+            <w:pPr>
+              <w:spacing w:before="40" w:after="40"/>
+              <w:rPr>
+                <w:rFonts w:ascii="Times New Roman" w:hAnsi="Times New Roman" w:cs="Times New Roman"/>
+                <w:sz w:val="28"/>
+                <w:szCs w:val="28"/>
+              </w:rPr>
+            </w:pPr>
+            <w:r>
+              <w:rPr>
+                <w:rFonts w:ascii="Times New Roman" w:hAnsi="Times New Roman" w:cs="Times New Roman"/>
+                <w:sz w:val="28"/>
+                <w:szCs w:val="28"/>
+              </w:rPr>
+              <w:t>TEN_KH</w:t>
+            </w:r>
+          </w:p>
+        </w:tc>
+        <w:tc>
+          <w:tcPr>
+            <w:tcW w:w="2313" w:type="dxa"/>
+          </w:tcPr>
+          <w:p>
+            <w:pPr>
+              <w:spacing w:before="40" w:after="40"/>
+              <w:rPr>
+                <w:rFonts w:ascii="Times New Roman" w:eastAsia="Times New Roman" w:hAnsi="Times New Roman" w:cs="Times New Roman"/>
+                <w:iCs/>
+                <w:sz w:val="28"/>
+                <w:szCs w:val="28"/>
+              </w:rPr>
+            </w:pPr>
+            <w:r>
+              <w:rPr>
+                <w:rFonts w:ascii="Times New Roman" w:eastAsia="Times New Roman" w:hAnsi="Times New Roman" w:cs="Times New Roman"/>
+                <w:iCs/>
+                <w:sz w:val="28"/>
+                <w:szCs w:val="28"/>
+              </w:rPr>
+              <w:t>Varchar (</w:t>
+            </w:r>
+            <w:r>
+              <w:rPr>
+                <w:rFonts w:ascii="Times New Roman" w:eastAsia="Times New Roman" w:hAnsi="Times New Roman" w:cs="Times New Roman"/>
+                <w:iCs/>
+                <w:sz w:val="28"/>
+                <w:szCs w:val="28"/>
+              </w:rPr>
+              <w:t>50</w:t>
+            </w:r>
+            <w:r>
+              <w:rPr>
+                <w:rFonts w:ascii="Times New Roman" w:eastAsia="Times New Roman" w:hAnsi="Times New Roman" w:cs="Times New Roman"/>
+                <w:iCs/>
+                <w:sz w:val="28"/>
+                <w:szCs w:val="28"/>
+              </w:rPr>
+              <w:t>)</w:t>
+            </w:r>
+          </w:p>
+        </w:tc>
+        <w:tc>
+          <w:tcPr>
+            <w:tcW w:w="2306" w:type="dxa"/>
+          </w:tcPr>
+          <w:p>
+            <w:pPr>
+              <w:spacing w:before="40" w:after="40"/>
+              <w:rPr>
+                <w:rFonts w:ascii="Times New Roman" w:eastAsia="Times New Roman" w:hAnsi="Times New Roman" w:cs="Times New Roman"/>
+                <w:iCs/>
+                <w:sz w:val="28"/>
+                <w:szCs w:val="28"/>
+              </w:rPr>
+            </w:pPr>
+            <w:r>
+              <w:rPr>
+                <w:rFonts w:ascii="Times New Roman" w:eastAsia="Times New Roman" w:hAnsi="Times New Roman" w:cs="Times New Roman"/>
+                <w:iCs/>
+                <w:sz w:val="28"/>
+                <w:szCs w:val="28"/>
+              </w:rPr>
+              <w:t>Tên khách hàng</w:t>
+            </w:r>
+            <w:r>
+              <w:rPr>
+                <w:rFonts w:ascii="Times New Roman" w:eastAsia="Times New Roman" w:hAnsi="Times New Roman" w:cs="Times New Roman"/>
+                <w:iCs/>
+                <w:sz w:val="28"/>
+                <w:szCs w:val="28"/>
+              </w:rPr>
+              <w:t xml:space="preserve"> </w:t>
+            </w:r>
+          </w:p>
+        </w:tc>
+      </w:tr>
+      <w:tr>
+        <w:tc>
+          <w:tcPr>
+            <w:tcW w:w="3903" w:type="dxa"/>
+          </w:tcPr>
+          <w:p>
+            <w:pPr>
+              <w:spacing w:before="40" w:after="40"/>
+              <w:rPr>
+                <w:rFonts w:ascii="Times New Roman" w:hAnsi="Times New Roman" w:cs="Times New Roman"/>
+                <w:sz w:val="28"/>
+                <w:szCs w:val="28"/>
+              </w:rPr>
+            </w:pPr>
+            <w:r>
+              <w:rPr>
+                <w:rFonts w:ascii="Times New Roman" w:hAnsi="Times New Roman" w:cs="Times New Roman"/>
+                <w:sz w:val="28"/>
+                <w:szCs w:val="28"/>
+              </w:rPr>
+              <w:t>SDT</w:t>
+            </w:r>
+          </w:p>
+        </w:tc>
+        <w:tc>
+          <w:tcPr>
+            <w:tcW w:w="2313" w:type="dxa"/>
+          </w:tcPr>
+          <w:p>
+            <w:pPr>
+              <w:spacing w:before="40" w:after="40"/>
+              <w:rPr>
+                <w:rFonts w:ascii="Times New Roman" w:hAnsi="Times New Roman" w:cs="Times New Roman"/>
+                <w:iCs/>
+                <w:sz w:val="28"/>
+                <w:szCs w:val="28"/>
+              </w:rPr>
+            </w:pPr>
+            <w:r>
+              <w:rPr>
+                <w:rFonts w:ascii="Times New Roman" w:eastAsia="Times New Roman" w:hAnsi="Times New Roman" w:cs="Times New Roman"/>
+                <w:iCs/>
+                <w:sz w:val="28"/>
+                <w:szCs w:val="28"/>
+              </w:rPr>
+              <w:t>Varchar (</w:t>
+            </w:r>
+            <w:r>
+              <w:rPr>
+                <w:rFonts w:ascii="Times New Roman" w:eastAsia="Times New Roman" w:hAnsi="Times New Roman" w:cs="Times New Roman"/>
+                <w:iCs/>
+                <w:sz w:val="28"/>
+                <w:szCs w:val="28"/>
+              </w:rPr>
+              <w:t>15</w:t>
+            </w:r>
+            <w:r>
+              <w:rPr>
+                <w:rFonts w:ascii="Times New Roman" w:eastAsia="Times New Roman" w:hAnsi="Times New Roman" w:cs="Times New Roman"/>
+                <w:iCs/>
+                <w:sz w:val="28"/>
+                <w:szCs w:val="28"/>
+              </w:rPr>
+              <w:t>)</w:t>
+            </w:r>
+          </w:p>
+        </w:tc>
+        <w:tc>
+          <w:tcPr>
+            <w:tcW w:w="2306" w:type="dxa"/>
+          </w:tcPr>
+          <w:p>
+            <w:pPr>
+              <w:spacing w:before="40" w:after="40"/>
+              <w:rPr>
+                <w:rFonts w:ascii="Times New Roman" w:hAnsi="Times New Roman" w:cs="Times New Roman"/>
+                <w:iCs/>
+                <w:sz w:val="28"/>
+                <w:szCs w:val="28"/>
+              </w:rPr>
+            </w:pPr>
+            <w:r>
+              <w:rPr>
+                <w:rFonts w:ascii="Times New Roman" w:eastAsia="Times New Roman" w:hAnsi="Times New Roman" w:cs="Times New Roman"/>
+                <w:iCs/>
+                <w:sz w:val="28"/>
+                <w:szCs w:val="28"/>
+              </w:rPr>
+              <w:t>Số điện thoại</w:t>
+            </w:r>
+          </w:p>
+        </w:tc>
+      </w:tr>
+      <w:tr>
+        <w:tc>
+          <w:tcPr>
+            <w:tcW w:w="3903" w:type="dxa"/>
+          </w:tcPr>
+          <w:p>
+            <w:pPr>
+              <w:spacing w:before="40" w:after="40"/>
+              <w:rPr>
+                <w:rFonts w:ascii="Times New Roman" w:hAnsi="Times New Roman" w:cs="Times New Roman"/>
+                <w:sz w:val="28"/>
+                <w:szCs w:val="28"/>
+              </w:rPr>
+            </w:pPr>
+            <w:r>
+              <w:rPr>
+                <w:rFonts w:ascii="Times New Roman" w:hAnsi="Times New Roman" w:cs="Times New Roman"/>
+                <w:sz w:val="28"/>
+                <w:szCs w:val="28"/>
+              </w:rPr>
+              <w:t>TEN_SP</w:t>
+            </w:r>
+          </w:p>
+        </w:tc>
+        <w:tc>
+          <w:tcPr>
+            <w:tcW w:w="2313" w:type="dxa"/>
+          </w:tcPr>
+          <w:p>
+            <w:pPr>
+              <w:spacing w:before="40" w:after="40"/>
+              <w:rPr>
+                <w:rFonts w:ascii="Times New Roman" w:eastAsia="Times New Roman" w:hAnsi="Times New Roman" w:cs="Times New Roman"/>
+                <w:iCs/>
+                <w:sz w:val="28"/>
+                <w:szCs w:val="28"/>
+              </w:rPr>
+            </w:pPr>
+            <w:r>
+              <w:rPr>
+                <w:rFonts w:ascii="Times New Roman" w:eastAsia="Times New Roman" w:hAnsi="Times New Roman" w:cs="Times New Roman"/>
+                <w:iCs/>
+                <w:sz w:val="28"/>
+                <w:szCs w:val="28"/>
+              </w:rPr>
+              <w:t>Varchar (</w:t>
+            </w:r>
+            <w:r>
+              <w:rPr>
+                <w:rFonts w:ascii="Times New Roman" w:eastAsia="Times New Roman" w:hAnsi="Times New Roman" w:cs="Times New Roman"/>
+                <w:iCs/>
+                <w:sz w:val="28"/>
+                <w:szCs w:val="28"/>
+              </w:rPr>
+              <w:t>50</w:t>
+            </w:r>
+            <w:r>
+              <w:rPr>
+                <w:rFonts w:ascii="Times New Roman" w:eastAsia="Times New Roman" w:hAnsi="Times New Roman" w:cs="Times New Roman"/>
+                <w:iCs/>
+                <w:sz w:val="28"/>
+                <w:szCs w:val="28"/>
+              </w:rPr>
+              <w:t>)</w:t>
+            </w:r>
+          </w:p>
+        </w:tc>
+        <w:tc>
+          <w:tcPr>
+            <w:tcW w:w="2306" w:type="dxa"/>
+          </w:tcPr>
+          <w:p>
+            <w:pPr>
+              <w:spacing w:before="40" w:after="40"/>
+              <w:rPr>
+                <w:rFonts w:ascii="Times New Roman" w:eastAsia="Times New Roman" w:hAnsi="Times New Roman" w:cs="Times New Roman"/>
+                <w:iCs/>
+                <w:sz w:val="28"/>
+                <w:szCs w:val="28"/>
+              </w:rPr>
+            </w:pPr>
+            <w:r>
+              <w:rPr>
+                <w:rFonts w:ascii="Times New Roman" w:eastAsia="Times New Roman" w:hAnsi="Times New Roman" w:cs="Times New Roman"/>
+                <w:iCs/>
+                <w:sz w:val="28"/>
+                <w:szCs w:val="28"/>
+              </w:rPr>
+              <w:t>Tên sản phẩm</w:t>
+            </w:r>
+          </w:p>
+        </w:tc>
+      </w:tr>
+      <w:tr>
+        <w:tc>
+          <w:tcPr>
+            <w:tcW w:w="3903" w:type="dxa"/>
+          </w:tcPr>
+          <w:p>
+            <w:pPr>
+              <w:spacing w:before="40" w:after="40"/>
+              <w:rPr>
+                <w:rFonts w:ascii="Times New Roman" w:hAnsi="Times New Roman" w:cs="Times New Roman"/>
+                <w:sz w:val="28"/>
+                <w:szCs w:val="28"/>
+              </w:rPr>
+            </w:pPr>
+            <w:r>
+              <w:rPr>
+                <w:rFonts w:ascii="Times New Roman" w:hAnsi="Times New Roman" w:cs="Times New Roman"/>
+                <w:sz w:val="28"/>
+                <w:szCs w:val="28"/>
+              </w:rPr>
+              <w:t>SOLUONG</w:t>
+            </w:r>
+          </w:p>
+        </w:tc>
+        <w:tc>
+          <w:tcPr>
+            <w:tcW w:w="2313" w:type="dxa"/>
+          </w:tcPr>
+          <w:p>
+            <w:pPr>
+              <w:spacing w:before="40" w:after="40"/>
+              <w:rPr>
+                <w:rFonts w:ascii="Times New Roman" w:eastAsia="Times New Roman" w:hAnsi="Times New Roman" w:cs="Times New Roman"/>
+                <w:iCs/>
+                <w:sz w:val="28"/>
+                <w:szCs w:val="28"/>
+              </w:rPr>
+            </w:pPr>
+            <w:r>
+              <w:rPr>
+                <w:rFonts w:ascii="Times New Roman" w:eastAsia="Times New Roman" w:hAnsi="Times New Roman" w:cs="Times New Roman"/>
+                <w:iCs/>
+                <w:sz w:val="28"/>
+                <w:szCs w:val="28"/>
+              </w:rPr>
+              <w:t>Int</w:t>
+            </w:r>
+          </w:p>
+        </w:tc>
+        <w:tc>
+          <w:tcPr>
+            <w:tcW w:w="2306" w:type="dxa"/>
+          </w:tcPr>
+          <w:p>
+            <w:pPr>
+              <w:spacing w:before="40" w:after="40"/>
+              <w:rPr>
+                <w:rFonts w:ascii="Times New Roman" w:eastAsia="Times New Roman" w:hAnsi="Times New Roman" w:cs="Times New Roman"/>
+                <w:iCs/>
+                <w:sz w:val="28"/>
+                <w:szCs w:val="28"/>
+              </w:rPr>
+            </w:pPr>
+            <w:r>
+              <w:rPr>
+                <w:rFonts w:ascii="Times New Roman" w:eastAsia="Times New Roman" w:hAnsi="Times New Roman" w:cs="Times New Roman"/>
+                <w:iCs/>
+                <w:sz w:val="28"/>
+                <w:szCs w:val="28"/>
+              </w:rPr>
+              <w:t>Số lượng</w:t>
+            </w:r>
+          </w:p>
+        </w:tc>
+      </w:tr>
+      <w:tr>
+        <w:tc>
+          <w:tcPr>
+            <w:tcW w:w="3903" w:type="dxa"/>
+          </w:tcPr>
+          <w:p>
+            <w:pPr>
+              <w:spacing w:before="40" w:after="40"/>
+              <w:rPr>
+                <w:rFonts w:ascii="Times New Roman" w:hAnsi="Times New Roman" w:cs="Times New Roman"/>
+                <w:sz w:val="28"/>
+                <w:szCs w:val="28"/>
+              </w:rPr>
+            </w:pPr>
+            <w:r>
+              <w:rPr>
+                <w:rFonts w:ascii="Times New Roman" w:hAnsi="Times New Roman" w:cs="Times New Roman"/>
+                <w:sz w:val="28"/>
+                <w:szCs w:val="28"/>
+              </w:rPr>
+              <w:t>TONGTIEN</w:t>
+            </w:r>
+          </w:p>
+        </w:tc>
+        <w:tc>
+          <w:tcPr>
+            <w:tcW w:w="2313" w:type="dxa"/>
+          </w:tcPr>
+          <w:p>
+            <w:pPr>
+              <w:spacing w:before="40" w:after="40"/>
+              <w:rPr>
+                <w:rFonts w:ascii="Times New Roman" w:eastAsia="Times New Roman" w:hAnsi="Times New Roman" w:cs="Times New Roman"/>
+                <w:iCs/>
+                <w:sz w:val="28"/>
+                <w:szCs w:val="28"/>
+              </w:rPr>
+            </w:pPr>
+            <w:r>
+              <w:rPr>
+                <w:rFonts w:ascii="Times New Roman" w:eastAsia="Times New Roman" w:hAnsi="Times New Roman" w:cs="Times New Roman"/>
+                <w:iCs/>
+                <w:sz w:val="28"/>
+                <w:szCs w:val="28"/>
+              </w:rPr>
+              <w:t xml:space="preserve">Double </w:t>
+            </w:r>
+          </w:p>
+        </w:tc>
+        <w:tc>
+          <w:tcPr>
+            <w:tcW w:w="2306" w:type="dxa"/>
+          </w:tcPr>
+          <w:p>
+            <w:pPr>
+              <w:spacing w:before="40" w:after="40"/>
+              <w:rPr>
+                <w:rFonts w:ascii="Times New Roman" w:eastAsia="Times New Roman" w:hAnsi="Times New Roman" w:cs="Times New Roman"/>
+                <w:iCs/>
+                <w:sz w:val="28"/>
+                <w:szCs w:val="28"/>
+              </w:rPr>
+            </w:pPr>
+            <w:r>
+              <w:rPr>
+                <w:rFonts w:ascii="Times New Roman" w:eastAsia="Times New Roman" w:hAnsi="Times New Roman" w:cs="Times New Roman"/>
+                <w:iCs/>
+                <w:sz w:val="28"/>
+                <w:szCs w:val="28"/>
+              </w:rPr>
+              <w:t>Tổng tiền</w:t>
+            </w:r>
+          </w:p>
+        </w:tc>
+      </w:tr>
+      <w:tr>
+        <w:tc>
+          <w:tcPr>
+            <w:tcW w:w="3903" w:type="dxa"/>
+          </w:tcPr>
+          <w:p>
+            <w:pPr>
+              <w:spacing w:before="40" w:after="40"/>
+              <w:rPr>
+                <w:rFonts w:ascii="Times New Roman" w:hAnsi="Times New Roman" w:cs="Times New Roman"/>
+                <w:sz w:val="28"/>
+                <w:szCs w:val="28"/>
+              </w:rPr>
+            </w:pPr>
+            <w:r>
+              <w:rPr>
+                <w:rFonts w:ascii="Times New Roman" w:hAnsi="Times New Roman" w:cs="Times New Roman"/>
+                <w:sz w:val="28"/>
+                <w:szCs w:val="28"/>
+              </w:rPr>
+              <w:t>PHUONGTHUCTHANHTOAN</w:t>
+            </w:r>
+          </w:p>
+        </w:tc>
+        <w:tc>
+          <w:tcPr>
+            <w:tcW w:w="2313" w:type="dxa"/>
+          </w:tcPr>
+          <w:p>
+            <w:pPr>
+              <w:spacing w:before="40" w:after="40"/>
+              <w:rPr>
+                <w:rFonts w:ascii="Times New Roman" w:eastAsia="Times New Roman" w:hAnsi="Times New Roman" w:cs="Times New Roman"/>
+                <w:iCs/>
+                <w:sz w:val="28"/>
+                <w:szCs w:val="28"/>
+              </w:rPr>
+            </w:pPr>
+            <w:r>
+              <w:rPr>
+                <w:rFonts w:ascii="Times New Roman" w:eastAsia="Times New Roman" w:hAnsi="Times New Roman" w:cs="Times New Roman"/>
+                <w:iCs/>
+                <w:sz w:val="28"/>
+                <w:szCs w:val="28"/>
+              </w:rPr>
+              <w:t>Int</w:t>
+            </w:r>
+          </w:p>
+        </w:tc>
+        <w:tc>
+          <w:tcPr>
+            <w:tcW w:w="2306" w:type="dxa"/>
+          </w:tcPr>
+          <w:p>
+            <w:pPr>
+              <w:spacing w:before="40" w:after="40"/>
+              <w:rPr>
+                <w:rFonts w:ascii="Times New Roman" w:eastAsia="Times New Roman" w:hAnsi="Times New Roman" w:cs="Times New Roman"/>
+                <w:iCs/>
+                <w:sz w:val="28"/>
+                <w:szCs w:val="28"/>
+              </w:rPr>
+            </w:pPr>
+            <w:r>
+              <w:rPr>
+                <w:rFonts w:ascii="Times New Roman" w:eastAsia="Times New Roman" w:hAnsi="Times New Roman" w:cs="Times New Roman"/>
+                <w:iCs/>
+                <w:sz w:val="28"/>
+                <w:szCs w:val="28"/>
+              </w:rPr>
+              <w:t>Phương thức thanh toán</w:t>
+            </w:r>
+          </w:p>
+        </w:tc>
+      </w:tr>
+    </w:tbl>
+    <w:p>
+      <w:pPr>
+        <w:pStyle w:val="Caption"/>
+        <w:rPr>
+          <w:rFonts w:ascii="Times New Roman" w:hAnsi="Times New Roman" w:cs="Times New Roman"/>
+          <w:sz w:val="28"/>
+          <w:szCs w:val="28"/>
+        </w:rPr>
+      </w:pPr>
+      <w:r>
+        <w:rPr>
+          <w:rFonts w:ascii="Times New Roman" w:hAnsi="Times New Roman" w:cs="Times New Roman"/>
+          <w:b/>
+          <w:bCs/>
+          <w:sz w:val="28"/>
+          <w:szCs w:val="28"/>
+        </w:rPr>
+        <w:t xml:space="preserve">Bảng </w:t>
+      </w:r>
+      <w:r>
+        <w:rPr>
+          <w:rFonts w:ascii="Times New Roman" w:hAnsi="Times New Roman" w:cs="Times New Roman"/>
+          <w:b/>
+          <w:bCs/>
+          <w:sz w:val="28"/>
+          <w:szCs w:val="28"/>
+          <w:lang w:val="en-US"/>
+        </w:rPr>
+        <w:t>2.</w:t>
+      </w:r>
+      <w:r>
+        <w:rPr>
+          <w:rFonts w:ascii="Times New Roman" w:hAnsi="Times New Roman" w:cs="Times New Roman"/>
+          <w:b/>
+          <w:bCs/>
+          <w:sz w:val="28"/>
+          <w:szCs w:val="28"/>
+          <w:lang w:val="en-US"/>
+        </w:rPr>
+        <w:t>16</w:t>
+      </w:r>
+      <w:r>
+        <w:rPr>
+          <w:rFonts w:ascii="Times New Roman" w:hAnsi="Times New Roman" w:cs="Times New Roman"/>
+          <w:b/>
+          <w:bCs/>
+          <w:sz w:val="28"/>
+          <w:szCs w:val="28"/>
+        </w:rPr>
+        <w:t>:</w:t>
+      </w:r>
+      <w:r>
+        <w:rPr>
+          <w:rFonts w:ascii="Times New Roman" w:hAnsi="Times New Roman" w:cs="Times New Roman"/>
+          <w:sz w:val="28"/>
+          <w:szCs w:val="28"/>
+        </w:rPr>
+        <w:t xml:space="preserve"> Loại thực thể </w:t>
+      </w:r>
+      <w:r>
+        <w:rPr>
+          <w:rFonts w:ascii="Times New Roman" w:hAnsi="Times New Roman" w:cs="Times New Roman"/>
+          <w:sz w:val="28"/>
+          <w:szCs w:val="28"/>
+          <w:lang w:val="en-US"/>
+        </w:rPr>
+        <w:t xml:space="preserve">HOA_DON </w:t>
+      </w:r>
+      <w:r>
+        <w:rPr>
+          <w:rFonts w:ascii="Times New Roman" w:hAnsi="Times New Roman" w:cs="Times New Roman"/>
+          <w:sz w:val="28"/>
+          <w:szCs w:val="28"/>
+        </w:rPr>
+        <w:t>trong hệ thống</w:t>
+      </w:r>
+    </w:p>
+    <w:p>
+      <w:pPr>
+        <w:rPr>
+          <w:lang w:val="vi-VN" w:eastAsia="en-US"/>
+        </w:rPr>
+      </w:pPr>
+    </w:p>
+    <w:tbl>
+      <w:tblPr>
+        <w:tblStyle w:val="TableGrid"/>
+        <w:tblW w:w="0" w:type="auto"/>
+        <w:tblLook w:val="04A0" w:firstRow="1" w:lastRow="0" w:firstColumn="1" w:lastColumn="0" w:noHBand="0" w:noVBand="1"/>
+      </w:tblPr>
+      <w:tblGrid>
+        <w:gridCol w:w="2874"/>
+        <w:gridCol w:w="2824"/>
+        <w:gridCol w:w="2824"/>
+      </w:tblGrid>
+      <w:tr>
+        <w:tc>
+          <w:tcPr>
+            <w:tcW w:w="8522" w:type="dxa"/>
+            <w:gridSpan w:val="3"/>
+          </w:tcPr>
+          <w:p>
+            <w:pPr>
+              <w:spacing w:before="40" w:after="40"/>
+              <w:rPr>
+                <w:rFonts w:ascii="Times New Roman" w:hAnsi="Times New Roman" w:cs="Times New Roman"/>
+                <w:sz w:val="28"/>
+                <w:szCs w:val="28"/>
+              </w:rPr>
+            </w:pPr>
+            <w:r>
+              <w:rPr>
+                <w:rFonts w:ascii="Times New Roman" w:hAnsi="Times New Roman" w:cs="Times New Roman"/>
+                <w:sz w:val="28"/>
+                <w:szCs w:val="28"/>
+              </w:rPr>
+              <w:t xml:space="preserve">Loại thực thể </w:t>
+            </w:r>
+            <w:r>
+              <w:rPr>
+                <w:rFonts w:ascii="Times New Roman" w:hAnsi="Times New Roman" w:cs="Times New Roman"/>
+                <w:sz w:val="28"/>
+                <w:szCs w:val="28"/>
+              </w:rPr>
+              <w:t>BAO</w:t>
+            </w:r>
+            <w:r>
+              <w:rPr>
+                <w:rFonts w:ascii="Times New Roman" w:hAnsi="Times New Roman" w:cs="Times New Roman"/>
+                <w:sz w:val="28"/>
+                <w:szCs w:val="28"/>
+              </w:rPr>
+              <w:t>_</w:t>
+            </w:r>
+            <w:r>
+              <w:rPr>
+                <w:rFonts w:ascii="Times New Roman" w:hAnsi="Times New Roman" w:cs="Times New Roman"/>
+                <w:sz w:val="28"/>
+                <w:szCs w:val="28"/>
+              </w:rPr>
+              <w:t>HANH</w:t>
+            </w:r>
+            <w:r>
+              <w:rPr>
+                <w:rFonts w:ascii="Times New Roman" w:hAnsi="Times New Roman" w:cs="Times New Roman"/>
+                <w:sz w:val="28"/>
+                <w:szCs w:val="28"/>
+              </w:rPr>
+              <w:t xml:space="preserve"> </w:t>
             </w:r>
             <w:r>
               <w:rPr>
@@ -45912,7 +47212,7 @@
                 <w:szCs w:val="28"/>
                 <w:shd w:val="clear" w:color="auto" w:fill="FBFBFB"/>
               </w:rPr>
-              <w:t>HD</w:t>
+              <w:t>BH</w:t>
             </w:r>
           </w:p>
         </w:tc>
@@ -45980,7 +47280,25 @@
                 <w:sz w:val="28"/>
                 <w:szCs w:val="28"/>
               </w:rPr>
-              <w:t>hoá đơn</w:t>
+              <w:t>bảo</w:t>
+            </w:r>
+            <w:r>
+              <w:rPr>
+                <w:rFonts w:ascii="Times New Roman" w:eastAsia="Times New Roman" w:hAnsi="Times New Roman" w:cs="Times New Roman"/>
+                <w:iCs/>
+                <w:sz w:val="28"/>
+                <w:szCs w:val="28"/>
+              </w:rPr>
+              <w:t xml:space="preserve"> </w:t>
+            </w:r>
+            <w:r>
+              <w:rPr>
+                <w:rFonts w:ascii="Times New Roman" w:eastAsia="Times New Roman" w:hAnsi="Times New Roman" w:cs="Times New Roman"/>
+                <w:iCs/>
+                <w:sz w:val="28"/>
+                <w:szCs w:val="28"/>
+              </w:rPr>
+              <w:t>hành</w:t>
             </w:r>
           </w:p>
         </w:tc>
@@ -46080,7 +47398,7 @@
                 <w:sz w:val="28"/>
                 <w:szCs w:val="28"/>
               </w:rPr>
-              <w:t>ID_KH</w:t>
+              <w:t>TG_BH</w:t>
             </w:r>
           </w:p>
         </w:tc>
@@ -46100,12 +47418,12 @@
             </w:pPr>
             <w:r>
               <w:rPr>
-                <w:rFonts w:ascii="Times New Roman" w:hAnsi="Times New Roman" w:cs="Times New Roman"/>
+                <w:rFonts w:ascii="Times New Roman" w:eastAsia="Times New Roman" w:hAnsi="Times New Roman" w:cs="Times New Roman"/>
                 <w:iCs/>
                 <w:sz w:val="28"/>
                 <w:szCs w:val="28"/>
               </w:rPr>
-              <w:t>Int</w:t>
+              <w:t>Date</w:t>
             </w:r>
           </w:p>
         </w:tc>
@@ -46130,25 +47448,7 @@
                 <w:sz w:val="28"/>
                 <w:szCs w:val="28"/>
               </w:rPr>
-              <w:t>Mã</w:t>
-            </w:r>
-            <w:r>
-              <w:rPr>
-                <w:rFonts w:ascii="Times New Roman" w:eastAsia="Times New Roman" w:hAnsi="Times New Roman" w:cs="Times New Roman"/>
-                <w:iCs/>
-                <w:sz w:val="28"/>
-                <w:szCs w:val="28"/>
-              </w:rPr>
-              <w:t xml:space="preserve"> </w:t>
-            </w:r>
-            <w:r>
-              <w:rPr>
-                <w:rFonts w:ascii="Times New Roman" w:eastAsia="Times New Roman" w:hAnsi="Times New Roman" w:cs="Times New Roman"/>
-                <w:iCs/>
-                <w:sz w:val="28"/>
-                <w:szCs w:val="28"/>
-              </w:rPr>
-              <w:t>khách hàng</w:t>
+              <w:t>Thời gian bảo hành</w:t>
             </w:r>
           </w:p>
         </w:tc>
@@ -46173,7 +47473,7 @@
                 <w:sz w:val="28"/>
                 <w:szCs w:val="28"/>
               </w:rPr>
-              <w:t>TEN_KH</w:t>
+              <w:t>TEN_SP</w:t>
             </w:r>
           </w:p>
         </w:tc>
@@ -46241,16 +47541,7 @@
                 <w:sz w:val="28"/>
                 <w:szCs w:val="28"/>
               </w:rPr>
-              <w:t>Tên khách hàng</w:t>
-            </w:r>
-            <w:r>
-              <w:rPr>
-                <w:rFonts w:ascii="Times New Roman" w:eastAsia="Times New Roman" w:hAnsi="Times New Roman" w:cs="Times New Roman"/>
-                <w:iCs/>
-                <w:sz w:val="28"/>
-                <w:szCs w:val="28"/>
-              </w:rPr>
-              <w:t xml:space="preserve"> </w:t>
+              <w:t>Tên sản phẩm</w:t>
             </w:r>
           </w:p>
         </w:tc>
@@ -46275,7 +47566,7 @@
                 <w:sz w:val="28"/>
                 <w:szCs w:val="28"/>
               </w:rPr>
-              <w:t>SDT</w:t>
+              <w:t>MOTA</w:t>
             </w:r>
           </w:p>
         </w:tc>
@@ -46309,7 +47600,7 @@
                 <w:sz w:val="28"/>
                 <w:szCs w:val="28"/>
               </w:rPr>
-              <w:t>15</w:t>
+              <w:t>255</w:t>
             </w:r>
             <w:r>
               <w:rPr>
@@ -46343,550 +47634,7 @@
                 <w:sz w:val="28"/>
                 <w:szCs w:val="28"/>
               </w:rPr>
-              <w:t>Số điện thoại</w:t>
-            </w:r>
-          </w:p>
-        </w:tc>
-      </w:tr>
-      <w:tr>
-        <w:tc>
-          <w:tcPr>
-            <w:tcW w:w="2874" w:type="dxa"/>
-          </w:tcPr>
-          <w:p>
-            <w:pPr>
-              <w:spacing w:before="40" w:after="40"/>
-              <w:rPr>
-                <w:rFonts w:ascii="Times New Roman" w:hAnsi="Times New Roman" w:cs="Times New Roman"/>
-                <w:sz w:val="28"/>
-                <w:szCs w:val="28"/>
-              </w:rPr>
-            </w:pPr>
-            <w:r>
-              <w:rPr>
-                <w:rFonts w:ascii="Times New Roman" w:hAnsi="Times New Roman" w:cs="Times New Roman"/>
-                <w:sz w:val="28"/>
-                <w:szCs w:val="28"/>
-              </w:rPr>
-              <w:t>TEN_SP</w:t>
-            </w:r>
-          </w:p>
-        </w:tc>
-        <w:tc>
-          <w:tcPr>
-            <w:tcW w:w="2824" w:type="dxa"/>
-          </w:tcPr>
-          <w:p>
-            <w:pPr>
-              <w:spacing w:before="40" w:after="40"/>
-              <w:rPr>
-                <w:rFonts w:ascii="Times New Roman" w:eastAsia="Times New Roman" w:hAnsi="Times New Roman" w:cs="Times New Roman"/>
-                <w:iCs/>
-                <w:sz w:val="28"/>
-                <w:szCs w:val="28"/>
-              </w:rPr>
-            </w:pPr>
-            <w:r>
-              <w:rPr>
-                <w:rFonts w:ascii="Times New Roman" w:eastAsia="Times New Roman" w:hAnsi="Times New Roman" w:cs="Times New Roman"/>
-                <w:iCs/>
-                <w:sz w:val="28"/>
-                <w:szCs w:val="28"/>
-              </w:rPr>
-              <w:t>Varchar (</w:t>
-            </w:r>
-            <w:r>
-              <w:rPr>
-                <w:rFonts w:ascii="Times New Roman" w:eastAsia="Times New Roman" w:hAnsi="Times New Roman" w:cs="Times New Roman"/>
-                <w:iCs/>
-                <w:sz w:val="28"/>
-                <w:szCs w:val="28"/>
-              </w:rPr>
-              <w:t>50</w:t>
-            </w:r>
-            <w:r>
-              <w:rPr>
-                <w:rFonts w:ascii="Times New Roman" w:eastAsia="Times New Roman" w:hAnsi="Times New Roman" w:cs="Times New Roman"/>
-                <w:iCs/>
-                <w:sz w:val="28"/>
-                <w:szCs w:val="28"/>
-              </w:rPr>
-              <w:t>)</w:t>
-            </w:r>
-          </w:p>
-        </w:tc>
-        <w:tc>
-          <w:tcPr>
-            <w:tcW w:w="2824" w:type="dxa"/>
-          </w:tcPr>
-          <w:p>
-            <w:pPr>
-              <w:spacing w:before="40" w:after="40"/>
-              <w:rPr>
-                <w:rFonts w:ascii="Times New Roman" w:eastAsia="Times New Roman" w:hAnsi="Times New Roman" w:cs="Times New Roman"/>
-                <w:iCs/>
-                <w:sz w:val="28"/>
-                <w:szCs w:val="28"/>
-              </w:rPr>
-            </w:pPr>
-            <w:r>
-              <w:rPr>
-                <w:rFonts w:ascii="Times New Roman" w:eastAsia="Times New Roman" w:hAnsi="Times New Roman" w:cs="Times New Roman"/>
-                <w:iCs/>
-                <w:sz w:val="28"/>
-                <w:szCs w:val="28"/>
-              </w:rPr>
-              <w:t>Tên sản phẩm</w:t>
-            </w:r>
-          </w:p>
-        </w:tc>
-      </w:tr>
-      <w:tr>
-        <w:tc>
-          <w:tcPr>
-            <w:tcW w:w="2874" w:type="dxa"/>
-          </w:tcPr>
-          <w:p>
-            <w:pPr>
-              <w:spacing w:before="40" w:after="40"/>
-              <w:rPr>
-                <w:rFonts w:ascii="Times New Roman" w:hAnsi="Times New Roman" w:cs="Times New Roman"/>
-                <w:sz w:val="28"/>
-                <w:szCs w:val="28"/>
-              </w:rPr>
-            </w:pPr>
-            <w:r>
-              <w:rPr>
-                <w:rFonts w:ascii="Times New Roman" w:hAnsi="Times New Roman" w:cs="Times New Roman"/>
-                <w:sz w:val="28"/>
-                <w:szCs w:val="28"/>
-              </w:rPr>
-              <w:t>SOLUONG</w:t>
-            </w:r>
-          </w:p>
-        </w:tc>
-        <w:tc>
-          <w:tcPr>
-            <w:tcW w:w="2824" w:type="dxa"/>
-          </w:tcPr>
-          <w:p>
-            <w:pPr>
-              <w:spacing w:before="40" w:after="40"/>
-              <w:rPr>
-                <w:rFonts w:ascii="Times New Roman" w:eastAsia="Times New Roman" w:hAnsi="Times New Roman" w:cs="Times New Roman"/>
-                <w:iCs/>
-                <w:sz w:val="28"/>
-                <w:szCs w:val="28"/>
-              </w:rPr>
-            </w:pPr>
-            <w:r>
-              <w:rPr>
-                <w:rFonts w:ascii="Times New Roman" w:eastAsia="Times New Roman" w:hAnsi="Times New Roman" w:cs="Times New Roman"/>
-                <w:iCs/>
-                <w:sz w:val="28"/>
-                <w:szCs w:val="28"/>
-              </w:rPr>
-              <w:t>Int</w:t>
-            </w:r>
-          </w:p>
-        </w:tc>
-        <w:tc>
-          <w:tcPr>
-            <w:tcW w:w="2824" w:type="dxa"/>
-          </w:tcPr>
-          <w:p>
-            <w:pPr>
-              <w:spacing w:before="40" w:after="40"/>
-              <w:rPr>
-                <w:rFonts w:ascii="Times New Roman" w:eastAsia="Times New Roman" w:hAnsi="Times New Roman" w:cs="Times New Roman"/>
-                <w:iCs/>
-                <w:sz w:val="28"/>
-                <w:szCs w:val="28"/>
-              </w:rPr>
-            </w:pPr>
-            <w:r>
-              <w:rPr>
-                <w:rFonts w:ascii="Times New Roman" w:eastAsia="Times New Roman" w:hAnsi="Times New Roman" w:cs="Times New Roman"/>
-                <w:iCs/>
-                <w:sz w:val="28"/>
-                <w:szCs w:val="28"/>
-              </w:rPr>
-              <w:t>Số lượng</w:t>
-            </w:r>
-          </w:p>
-        </w:tc>
-      </w:tr>
-      <w:tr>
-        <w:tc>
-          <w:tcPr>
-            <w:tcW w:w="2874" w:type="dxa"/>
-          </w:tcPr>
-          <w:p>
-            <w:pPr>
-              <w:spacing w:before="40" w:after="40"/>
-              <w:rPr>
-                <w:rFonts w:ascii="Times New Roman" w:hAnsi="Times New Roman" w:cs="Times New Roman"/>
-                <w:sz w:val="28"/>
-                <w:szCs w:val="28"/>
-              </w:rPr>
-            </w:pPr>
-            <w:r>
-              <w:rPr>
-                <w:rFonts w:ascii="Times New Roman" w:hAnsi="Times New Roman" w:cs="Times New Roman"/>
-                <w:sz w:val="28"/>
-                <w:szCs w:val="28"/>
-              </w:rPr>
-              <w:t>TONGTIEN</w:t>
-            </w:r>
-          </w:p>
-        </w:tc>
-        <w:tc>
-          <w:tcPr>
-            <w:tcW w:w="2824" w:type="dxa"/>
-          </w:tcPr>
-          <w:p>
-            <w:pPr>
-              <w:spacing w:before="40" w:after="40"/>
-              <w:rPr>
-                <w:rFonts w:ascii="Times New Roman" w:eastAsia="Times New Roman" w:hAnsi="Times New Roman" w:cs="Times New Roman"/>
-                <w:iCs/>
-                <w:sz w:val="28"/>
-                <w:szCs w:val="28"/>
-              </w:rPr>
-            </w:pPr>
-            <w:r>
-              <w:rPr>
-                <w:rFonts w:ascii="Times New Roman" w:eastAsia="Times New Roman" w:hAnsi="Times New Roman" w:cs="Times New Roman"/>
-                <w:iCs/>
-                <w:sz w:val="28"/>
-                <w:szCs w:val="28"/>
-              </w:rPr>
-              <w:t xml:space="preserve">Double </w:t>
-            </w:r>
-          </w:p>
-        </w:tc>
-        <w:tc>
-          <w:tcPr>
-            <w:tcW w:w="2824" w:type="dxa"/>
-          </w:tcPr>
-          <w:p>
-            <w:pPr>
-              <w:spacing w:before="40" w:after="40"/>
-              <w:rPr>
-                <w:rFonts w:ascii="Times New Roman" w:eastAsia="Times New Roman" w:hAnsi="Times New Roman" w:cs="Times New Roman"/>
-                <w:iCs/>
-                <w:sz w:val="28"/>
-                <w:szCs w:val="28"/>
-              </w:rPr>
-            </w:pPr>
-            <w:r>
-              <w:rPr>
-                <w:rFonts w:ascii="Times New Roman" w:eastAsia="Times New Roman" w:hAnsi="Times New Roman" w:cs="Times New Roman"/>
-                <w:iCs/>
-                <w:sz w:val="28"/>
-                <w:szCs w:val="28"/>
-              </w:rPr>
-              <w:t>Tổng tiền</w:t>
-            </w:r>
-          </w:p>
-        </w:tc>
-      </w:tr>
-      <w:tr>
-        <w:tc>
-          <w:tcPr>
-            <w:tcW w:w="2874" w:type="dxa"/>
-          </w:tcPr>
-          <w:p>
-            <w:pPr>
-              <w:spacing w:before="40" w:after="40"/>
-              <w:rPr>
-                <w:rFonts w:ascii="Times New Roman" w:hAnsi="Times New Roman" w:cs="Times New Roman"/>
-                <w:sz w:val="28"/>
-                <w:szCs w:val="28"/>
-              </w:rPr>
-            </w:pPr>
-            <w:r>
-              <w:rPr>
-                <w:rFonts w:ascii="Times New Roman" w:hAnsi="Times New Roman" w:cs="Times New Roman"/>
-                <w:sz w:val="28"/>
-                <w:szCs w:val="28"/>
-              </w:rPr>
-              <w:t>PHUONGTHUCTHANHTOAN</w:t>
-            </w:r>
-          </w:p>
-        </w:tc>
-        <w:tc>
-          <w:tcPr>
-            <w:tcW w:w="2824" w:type="dxa"/>
-          </w:tcPr>
-          <w:p>
-            <w:pPr>
-              <w:spacing w:before="40" w:after="40"/>
-              <w:rPr>
-                <w:rFonts w:ascii="Times New Roman" w:eastAsia="Times New Roman" w:hAnsi="Times New Roman" w:cs="Times New Roman"/>
-                <w:iCs/>
-                <w:sz w:val="28"/>
-                <w:szCs w:val="28"/>
-              </w:rPr>
-            </w:pPr>
-            <w:r>
-              <w:rPr>
-                <w:rFonts w:ascii="Times New Roman" w:eastAsia="Times New Roman" w:hAnsi="Times New Roman" w:cs="Times New Roman"/>
-                <w:iCs/>
-                <w:sz w:val="28"/>
-                <w:szCs w:val="28"/>
-              </w:rPr>
-              <w:t>Int</w:t>
-            </w:r>
-          </w:p>
-        </w:tc>
-        <w:tc>
-          <w:tcPr>
-            <w:tcW w:w="2824" w:type="dxa"/>
-          </w:tcPr>
-          <w:p>
-            <w:pPr>
-              <w:spacing w:before="40" w:after="40"/>
-              <w:rPr>
-                <w:rFonts w:ascii="Times New Roman" w:eastAsia="Times New Roman" w:hAnsi="Times New Roman" w:cs="Times New Roman"/>
-                <w:iCs/>
-                <w:sz w:val="28"/>
-                <w:szCs w:val="28"/>
-              </w:rPr>
-            </w:pPr>
-            <w:r>
-              <w:rPr>
-                <w:rFonts w:ascii="Times New Roman" w:eastAsia="Times New Roman" w:hAnsi="Times New Roman" w:cs="Times New Roman"/>
-                <w:iCs/>
-                <w:sz w:val="28"/>
-                <w:szCs w:val="28"/>
-              </w:rPr>
-              <w:t>Phương thức thanh toán</w:t>
-            </w:r>
-          </w:p>
-        </w:tc>
-      </w:tr>
-      <w:tr>
-        <w:tc>
-          <w:tcPr>
-            <w:tcW w:w="2874" w:type="dxa"/>
-          </w:tcPr>
-          <w:p>
-            <w:pPr>
-              <w:spacing w:before="40" w:after="40"/>
-              <w:rPr>
-                <w:rFonts w:ascii="Times New Roman" w:hAnsi="Times New Roman" w:cs="Times New Roman"/>
-                <w:sz w:val="28"/>
-                <w:szCs w:val="28"/>
-              </w:rPr>
-            </w:pPr>
-            <w:r>
-              <w:rPr>
-                <w:rFonts w:ascii="Times New Roman" w:hAnsi="Times New Roman" w:cs="Times New Roman"/>
-                <w:sz w:val="28"/>
-                <w:szCs w:val="28"/>
-              </w:rPr>
-              <w:t>SOTHANGTRAGOP</w:t>
-            </w:r>
-          </w:p>
-        </w:tc>
-        <w:tc>
-          <w:tcPr>
-            <w:tcW w:w="2824" w:type="dxa"/>
-          </w:tcPr>
-          <w:p>
-            <w:pPr>
-              <w:spacing w:before="40" w:after="40"/>
-              <w:rPr>
-                <w:rFonts w:ascii="Times New Roman" w:eastAsia="Times New Roman" w:hAnsi="Times New Roman" w:cs="Times New Roman"/>
-                <w:iCs/>
-                <w:sz w:val="28"/>
-                <w:szCs w:val="28"/>
-              </w:rPr>
-            </w:pPr>
-            <w:r>
-              <w:rPr>
-                <w:rFonts w:ascii="Times New Roman" w:eastAsia="Times New Roman" w:hAnsi="Times New Roman" w:cs="Times New Roman"/>
-                <w:iCs/>
-                <w:sz w:val="28"/>
-                <w:szCs w:val="28"/>
-              </w:rPr>
-              <w:t>Int</w:t>
-            </w:r>
-          </w:p>
-        </w:tc>
-        <w:tc>
-          <w:tcPr>
-            <w:tcW w:w="2824" w:type="dxa"/>
-          </w:tcPr>
-          <w:p>
-            <w:pPr>
-              <w:spacing w:before="40" w:after="40"/>
-              <w:rPr>
-                <w:rFonts w:ascii="Times New Roman" w:eastAsia="Times New Roman" w:hAnsi="Times New Roman" w:cs="Times New Roman"/>
-                <w:iCs/>
-                <w:sz w:val="28"/>
-                <w:szCs w:val="28"/>
-              </w:rPr>
-            </w:pPr>
-            <w:r>
-              <w:rPr>
-                <w:rFonts w:ascii="Times New Roman" w:eastAsia="Times New Roman" w:hAnsi="Times New Roman" w:cs="Times New Roman"/>
-                <w:iCs/>
-                <w:sz w:val="28"/>
-                <w:szCs w:val="28"/>
-              </w:rPr>
-              <w:t>Số tháng trả góp</w:t>
-            </w:r>
-          </w:p>
-        </w:tc>
-      </w:tr>
-      <w:tr>
-        <w:tc>
-          <w:tcPr>
-            <w:tcW w:w="2874" w:type="dxa"/>
-          </w:tcPr>
-          <w:p>
-            <w:pPr>
-              <w:spacing w:before="40" w:after="40"/>
-              <w:rPr>
-                <w:rFonts w:ascii="Times New Roman" w:hAnsi="Times New Roman" w:cs="Times New Roman"/>
-                <w:sz w:val="28"/>
-                <w:szCs w:val="28"/>
-              </w:rPr>
-            </w:pPr>
-            <w:r>
-              <w:rPr>
-                <w:rFonts w:ascii="Times New Roman" w:hAnsi="Times New Roman" w:cs="Times New Roman"/>
-                <w:sz w:val="28"/>
-                <w:szCs w:val="28"/>
-              </w:rPr>
-              <w:t>SOTIENTRAGOP</w:t>
-            </w:r>
-          </w:p>
-        </w:tc>
-        <w:tc>
-          <w:tcPr>
-            <w:tcW w:w="2824" w:type="dxa"/>
-          </w:tcPr>
-          <w:p>
-            <w:pPr>
-              <w:spacing w:before="40" w:after="40"/>
-              <w:rPr>
-                <w:rFonts w:ascii="Times New Roman" w:eastAsia="Times New Roman" w:hAnsi="Times New Roman" w:cs="Times New Roman"/>
-                <w:iCs/>
-                <w:sz w:val="28"/>
-                <w:szCs w:val="28"/>
-              </w:rPr>
-            </w:pPr>
-            <w:r>
-              <w:rPr>
-                <w:rFonts w:ascii="Times New Roman" w:eastAsia="Times New Roman" w:hAnsi="Times New Roman" w:cs="Times New Roman"/>
-                <w:iCs/>
-                <w:sz w:val="28"/>
-                <w:szCs w:val="28"/>
-              </w:rPr>
-              <w:t>Double</w:t>
-            </w:r>
-          </w:p>
-        </w:tc>
-        <w:tc>
-          <w:tcPr>
-            <w:tcW w:w="2824" w:type="dxa"/>
-          </w:tcPr>
-          <w:p>
-            <w:pPr>
-              <w:spacing w:before="40" w:after="40"/>
-              <w:rPr>
-                <w:rFonts w:ascii="Times New Roman" w:eastAsia="Times New Roman" w:hAnsi="Times New Roman" w:cs="Times New Roman"/>
-                <w:iCs/>
-                <w:sz w:val="28"/>
-                <w:szCs w:val="28"/>
-              </w:rPr>
-            </w:pPr>
-            <w:r>
-              <w:rPr>
-                <w:rFonts w:ascii="Times New Roman" w:eastAsia="Times New Roman" w:hAnsi="Times New Roman" w:cs="Times New Roman"/>
-                <w:iCs/>
-                <w:sz w:val="28"/>
-                <w:szCs w:val="28"/>
-              </w:rPr>
-              <w:t>Số tiền trả góp</w:t>
-            </w:r>
-          </w:p>
-        </w:tc>
-      </w:tr>
-      <w:tr>
-        <w:tc>
-          <w:tcPr>
-            <w:tcW w:w="2874" w:type="dxa"/>
-          </w:tcPr>
-          <w:p>
-            <w:pPr>
-              <w:spacing w:before="40" w:after="40"/>
-              <w:rPr>
-                <w:rFonts w:ascii="Times New Roman" w:hAnsi="Times New Roman" w:cs="Times New Roman"/>
-                <w:sz w:val="28"/>
-                <w:szCs w:val="28"/>
-              </w:rPr>
-            </w:pPr>
-            <w:r>
-              <w:rPr>
-                <w:rFonts w:ascii="Times New Roman" w:hAnsi="Times New Roman" w:cs="Times New Roman"/>
-                <w:sz w:val="28"/>
-                <w:szCs w:val="28"/>
-              </w:rPr>
-              <w:t>SOTIENTRATRUOC</w:t>
-            </w:r>
-          </w:p>
-        </w:tc>
-        <w:tc>
-          <w:tcPr>
-            <w:tcW w:w="2824" w:type="dxa"/>
-          </w:tcPr>
-          <w:p>
-            <w:pPr>
-              <w:spacing w:before="40" w:after="40"/>
-              <w:rPr>
-                <w:rFonts w:ascii="Times New Roman" w:eastAsia="Times New Roman" w:hAnsi="Times New Roman" w:cs="Times New Roman"/>
-                <w:iCs/>
-                <w:sz w:val="28"/>
-                <w:szCs w:val="28"/>
-              </w:rPr>
-            </w:pPr>
-            <w:r>
-              <w:rPr>
-                <w:rFonts w:ascii="Times New Roman" w:eastAsia="Times New Roman" w:hAnsi="Times New Roman" w:cs="Times New Roman"/>
-                <w:iCs/>
-                <w:sz w:val="28"/>
-                <w:szCs w:val="28"/>
-              </w:rPr>
-              <w:t>Double</w:t>
-            </w:r>
-          </w:p>
-        </w:tc>
-        <w:tc>
-          <w:tcPr>
-            <w:tcW w:w="2824" w:type="dxa"/>
-          </w:tcPr>
-          <w:p>
-            <w:pPr>
-              <w:spacing w:before="40" w:after="40"/>
-              <w:rPr>
-                <w:rFonts w:ascii="Times New Roman" w:eastAsia="Times New Roman" w:hAnsi="Times New Roman" w:cs="Times New Roman"/>
-                <w:iCs/>
-                <w:sz w:val="28"/>
-                <w:szCs w:val="28"/>
-              </w:rPr>
-            </w:pPr>
-            <w:r>
-              <w:rPr>
-                <w:rFonts w:ascii="Times New Roman" w:eastAsia="Times New Roman" w:hAnsi="Times New Roman" w:cs="Times New Roman"/>
-                <w:iCs/>
-                <w:sz w:val="28"/>
-                <w:szCs w:val="28"/>
-              </w:rPr>
-              <w:t>Số tiền đã trả</w:t>
+              <w:t>Mô tả</w:t>
             </w:r>
           </w:p>
         </w:tc>
@@ -46920,7 +47668,7 @@
           <w:szCs w:val="28"/>
           <w:lang w:val="en-US"/>
         </w:rPr>
-        <w:t>2.</w:t>
+        <w:t>2.1</w:t>
       </w:r>
       <w:r>
         <w:rPr>
@@ -46931,7 +47679,7 @@
           <w:szCs w:val="28"/>
           <w:lang w:val="en-US"/>
         </w:rPr>
-        <w:t>16</w:t>
+        <w:t>7</w:t>
       </w:r>
       <w:r>
         <w:rPr>
@@ -46958,16 +47706,41 @@
           <w:szCs w:val="28"/>
           <w:lang w:val="en-US"/>
         </w:rPr>
-        <w:t xml:space="preserve">HOA_DON </w:t>
-      </w:r>
-      <w:r>
-        <w:rPr>
-          <w:rFonts w:ascii="Times New Roman" w:hAnsi="Times New Roman" w:cs="Times New Roman"/>
-          <w:sz w:val="28"/>
-          <w:szCs w:val="28"/>
-        </w:rPr>
-        <w:t>trong hệ thống</w:t>
-      </w:r>
+        <w:t>BAO</w:t>
+      </w:r>
+      <w:r>
+        <w:rPr>
+          <w:rFonts w:ascii="Times New Roman" w:hAnsi="Times New Roman" w:cs="Times New Roman"/>
+          <w:sz w:val="28"/>
+          <w:szCs w:val="28"/>
+          <w:lang w:val="en-US"/>
+        </w:rPr>
+        <w:t>_</w:t>
+      </w:r>
+      <w:r>
+        <w:rPr>
+          <w:rFonts w:ascii="Times New Roman" w:hAnsi="Times New Roman" w:cs="Times New Roman"/>
+          <w:sz w:val="28"/>
+          <w:szCs w:val="28"/>
+          <w:lang w:val="en-US"/>
+        </w:rPr>
+        <w:t>HANH</w:t>
+      </w:r>
+      <w:r>
+        <w:rPr>
+          <w:rFonts w:ascii="Times New Roman" w:hAnsi="Times New Roman" w:cs="Times New Roman"/>
+          <w:sz w:val="28"/>
+          <w:szCs w:val="28"/>
+        </w:rPr>
+        <w:t xml:space="preserve"> trong hệ thống</w:t>
+      </w:r>
+    </w:p>
+    <w:p>
+      <w:pPr>
+        <w:rPr>
+          <w:lang w:val="vi-VN" w:eastAsia="en-US"/>
+        </w:rPr>
+      </w:pPr>
     </w:p>
     <w:p>
       <w:pPr>
@@ -53879,7 +54652,7 @@
   <w:style w:type="paragraph" w:default="1" w:styleId="Normal">
     <w:name w:val="Normal"/>
     <w:qFormat/>
-    <w:rsid w:val="00693685"/>
+    <w:rsid w:val="006050FA"/>
     <w:rPr>
       <w:rFonts w:asciiTheme="minorHAnsi" w:eastAsiaTheme="minorEastAsia" w:hAnsiTheme="minorHAnsi" w:cstheme="minorBidi"/>
       <w:lang w:eastAsia="zh-CN"/>

</xml_diff>

<commit_message>
Cập nhật ERD lần 2,
sua bao cao - hao
</commit_message>
<xml_diff>
--- a/PTNV_CuaHangLinhKienMayTinh.docx
+++ b/PTNV_CuaHangLinhKienMayTinh.docx
@@ -41740,16 +41740,7 @@
                 <w:sz w:val="28"/>
                 <w:szCs w:val="28"/>
               </w:rPr>
-              <w:t xml:space="preserve">Mã </w:t>
-            </w:r>
-            <w:r>
-              <w:rPr>
-                <w:rFonts w:ascii="Times New Roman" w:eastAsia="Times New Roman" w:hAnsi="Times New Roman" w:cs="Times New Roman"/>
-                <w:iCs/>
-                <w:sz w:val="28"/>
-                <w:szCs w:val="28"/>
-              </w:rPr>
-              <w:t>sản phẩm</w:t>
+              <w:t>Mã sản phẩm</w:t>
             </w:r>
           </w:p>
         </w:tc>
@@ -41813,7 +41804,7 @@
                 <w:sz w:val="28"/>
                 <w:szCs w:val="28"/>
               </w:rPr>
-              <w:t>Double</w:t>
+              <w:t>Varchar (100)</w:t>
             </w:r>
           </w:p>
         </w:tc>
@@ -47044,31 +47035,7 @@
                 <w:sz w:val="28"/>
                 <w:szCs w:val="28"/>
               </w:rPr>
-              <w:t>BAO</w:t>
-            </w:r>
-            <w:r>
-              <w:rPr>
-                <w:rFonts w:ascii="Times New Roman" w:hAnsi="Times New Roman" w:cs="Times New Roman"/>
-                <w:sz w:val="28"/>
-                <w:szCs w:val="28"/>
-              </w:rPr>
-              <w:t>_</w:t>
-            </w:r>
-            <w:r>
-              <w:rPr>
-                <w:rFonts w:ascii="Times New Roman" w:hAnsi="Times New Roman" w:cs="Times New Roman"/>
-                <w:sz w:val="28"/>
-                <w:szCs w:val="28"/>
-              </w:rPr>
-              <w:t>HANH</w:t>
-            </w:r>
-            <w:r>
-              <w:rPr>
-                <w:rFonts w:ascii="Times New Roman" w:hAnsi="Times New Roman" w:cs="Times New Roman"/>
-                <w:sz w:val="28"/>
-                <w:szCs w:val="28"/>
-              </w:rPr>
-              <w:t xml:space="preserve"> </w:t>
+              <w:t xml:space="preserve">BAO_HANH </w:t>
             </w:r>
             <w:r>
               <w:rPr>
@@ -47202,17 +47169,7 @@
                 <w:szCs w:val="28"/>
                 <w:shd w:val="clear" w:color="auto" w:fill="FBFBFB"/>
               </w:rPr>
-              <w:t>_</w:t>
-            </w:r>
-            <w:r>
-              <w:rPr>
-                <w:rFonts w:ascii="Times New Roman" w:hAnsi="Times New Roman" w:cs="Times New Roman"/>
-                <w:color w:val="000000"/>
-                <w:sz w:val="28"/>
-                <w:szCs w:val="28"/>
-                <w:shd w:val="clear" w:color="auto" w:fill="FBFBFB"/>
-              </w:rPr>
-              <w:t>BH</w:t>
+              <w:t>_BH</w:t>
             </w:r>
           </w:p>
         </w:tc>
@@ -47271,34 +47228,7 @@
                 <w:sz w:val="28"/>
                 <w:szCs w:val="28"/>
               </w:rPr>
-              <w:t xml:space="preserve">Mã </w:t>
-            </w:r>
-            <w:r>
-              <w:rPr>
-                <w:rFonts w:ascii="Times New Roman" w:eastAsia="Times New Roman" w:hAnsi="Times New Roman" w:cs="Times New Roman"/>
-                <w:iCs/>
-                <w:sz w:val="28"/>
-                <w:szCs w:val="28"/>
-              </w:rPr>
-              <w:t>bảo</w:t>
-            </w:r>
-            <w:r>
-              <w:rPr>
-                <w:rFonts w:ascii="Times New Roman" w:eastAsia="Times New Roman" w:hAnsi="Times New Roman" w:cs="Times New Roman"/>
-                <w:iCs/>
-                <w:sz w:val="28"/>
-                <w:szCs w:val="28"/>
-              </w:rPr>
-              <w:t xml:space="preserve"> </w:t>
-            </w:r>
-            <w:r>
-              <w:rPr>
-                <w:rFonts w:ascii="Times New Roman" w:eastAsia="Times New Roman" w:hAnsi="Times New Roman" w:cs="Times New Roman"/>
-                <w:iCs/>
-                <w:sz w:val="28"/>
-                <w:szCs w:val="28"/>
-              </w:rPr>
-              <w:t>hành</w:t>
+              <w:t>Mã bảo hành</w:t>
             </w:r>
           </w:p>
         </w:tc>

</xml_diff>